<commit_message>
Premier jet rapport - A finir + Modifications commentaires/fonctions redondantes dans Bierwirth
</commit_message>
<xml_diff>
--- a/Rapport.docx
+++ b/Rapport.docx
@@ -4375,224 +4375,6 @@
       <w:pPr>
         <w:pStyle w:val="Sous-titre"/>
       </w:pPr>
-      <w:r>
-        <w:rPr>
-          <w:noProof/>
-        </w:rPr>
-        <mc:AlternateContent>
-          <mc:Choice Requires="wps">
-            <w:drawing>
-              <wp:anchor distT="0" distB="0" distL="114300" distR="114300" simplePos="0" relativeHeight="251669504" behindDoc="0" locked="0" layoutInCell="1" allowOverlap="1" wp14:anchorId="08C406BE" wp14:editId="63436A15">
-                <wp:simplePos x="0" y="0"/>
-                <mc:AlternateContent>
-                  <mc:Choice Requires="wp14">
-                    <wp:positionH relativeFrom="page">
-                      <wp14:pctPosHOffset>47300</wp14:pctPosHOffset>
-                    </wp:positionH>
-                  </mc:Choice>
-                  <mc:Fallback>
-                    <wp:positionH relativeFrom="page">
-                      <wp:posOffset>3576320</wp:posOffset>
-                    </wp:positionH>
-                  </mc:Fallback>
-                </mc:AlternateContent>
-                <mc:AlternateContent>
-                  <mc:Choice Requires="wp14">
-                    <wp:positionV relativeFrom="page">
-                      <wp14:pctPosVOffset>51700</wp14:pctPosVOffset>
-                    </wp:positionV>
-                  </mc:Choice>
-                  <mc:Fallback>
-                    <wp:positionV relativeFrom="page">
-                      <wp:posOffset>5527675</wp:posOffset>
-                    </wp:positionV>
-                  </mc:Fallback>
-                </mc:AlternateContent>
-                <wp:extent cx="3335020" cy="1478915"/>
-                <wp:effectExtent l="38100" t="38100" r="28575" b="23622"/>
-                <wp:wrapSquare wrapText="bothSides"/>
-                <wp:docPr id="76" name="Forme automatique 36"/>
-                <wp:cNvGraphicFramePr>
-                  <a:graphicFrameLocks xmlns:a="http://schemas.openxmlformats.org/drawingml/2006/main"/>
-                </wp:cNvGraphicFramePr>
-                <a:graphic xmlns:a="http://schemas.openxmlformats.org/drawingml/2006/main">
-                  <a:graphicData uri="http://schemas.microsoft.com/office/word/2010/wordprocessingShape">
-                    <wps:wsp>
-                      <wps:cNvSpPr>
-                        <a:spLocks noChangeArrowheads="1"/>
-                      </wps:cNvSpPr>
-                      <wps:spPr bwMode="auto">
-                        <a:xfrm>
-                          <a:off x="0" y="0"/>
-                          <a:ext cx="3335020" cy="1478915"/>
-                        </a:xfrm>
-                        <a:prstGeom prst="bracketPair">
-                          <a:avLst>
-                            <a:gd name="adj" fmla="val 16667"/>
-                          </a:avLst>
-                        </a:prstGeom>
-                        <a:solidFill>
-                          <a:srgbClr val="FFFFFF"/>
-                        </a:solidFill>
-                        <a:ln w="76200">
-                          <a:solidFill>
-                            <a:schemeClr val="accent1">
-                              <a:lumMod val="100000"/>
-                              <a:lumOff val="0"/>
-                            </a:schemeClr>
-                          </a:solidFill>
-                          <a:round/>
-                          <a:headEnd/>
-                          <a:tailEnd/>
-                        </a:ln>
-                        <a:effectLst/>
-                        <a:extLst>
-                          <a:ext uri="{AF507438-7753-43E0-B8FC-AC1667EBCBE1}">
-                            <a14:hiddenEffects xmlns:a14="http://schemas.microsoft.com/office/drawing/2010/main">
-                              <a:effectLst>
-                                <a:outerShdw dist="35921" dir="2700000" algn="ctr" rotWithShape="0">
-                                  <a:srgbClr val="808080">
-                                    <a:alpha val="50000"/>
-                                  </a:srgbClr>
-                                </a:outerShdw>
-                              </a:effectLst>
-                            </a14:hiddenEffects>
-                          </a:ext>
-                        </a:extLst>
-                      </wps:spPr>
-                      <wps:txbx>
-                        <w:txbxContent>
-                          <w:sdt>
-                            <w:sdtPr>
-                              <w:rPr>
-                                <w:color w:val="E65B01" w:themeColor="accent1" w:themeShade="BF"/>
-                                <w:sz w:val="28"/>
-                                <w:szCs w:val="28"/>
-                              </w:rPr>
-                              <w:id w:val="-70964332"/>
-                              <w:temporary/>
-                              <w:showingPlcHdr/>
-                            </w:sdtPr>
-                            <w:sdtEndPr/>
-                            <w:sdtContent>
-                              <w:p>
-                                <w:pPr>
-                                  <w:spacing w:after="100"/>
-                                  <w:rPr>
-                                    <w:color w:val="E65B01" w:themeColor="accent1" w:themeShade="BF"/>
-                                    <w:sz w:val="28"/>
-                                    <w:szCs w:val="28"/>
-                                  </w:rPr>
-                                </w:pPr>
-                                <w:r>
-                                  <w:rPr>
-                                    <w:color w:val="E65B01" w:themeColor="accent1" w:themeShade="BF"/>
-                                    <w:sz w:val="28"/>
-                                    <w:szCs w:val="28"/>
-                                  </w:rPr>
-                                  <w:t xml:space="preserve">[Vous pouvez aisément changer la mise en forme à l'aide de la galerie Styles rapides de l'onglet </w:t>
-                                </w:r>
-                                <w:r>
-                                  <w:rPr>
-                                    <w:color w:val="E65B01" w:themeColor="accent1" w:themeShade="BF"/>
-                                    <w:sz w:val="28"/>
-                                    <w:szCs w:val="28"/>
-                                  </w:rPr>
-                                  <w:t>Écriture.]</w:t>
-                                </w:r>
-                              </w:p>
-                            </w:sdtContent>
-                          </w:sdt>
-                        </w:txbxContent>
-                      </wps:txbx>
-                      <wps:bodyPr rot="0" vert="horz" wrap="square" lIns="182880" tIns="228600" rIns="137160" bIns="228600" anchor="t" anchorCtr="0" upright="1">
-                        <a:spAutoFit/>
-                      </wps:bodyPr>
-                    </wps:wsp>
-                  </a:graphicData>
-                </a:graphic>
-                <wp14:sizeRelH relativeFrom="margin">
-                  <wp14:pctWidth>62000</wp14:pctWidth>
-                </wp14:sizeRelH>
-                <wp14:sizeRelV relativeFrom="page">
-                  <wp14:pctHeight>0</wp14:pctHeight>
-                </wp14:sizeRelV>
-              </wp:anchor>
-            </w:drawing>
-          </mc:Choice>
-          <mc:Fallback>
-            <w:pict>
-              <v:shapetype w14:anchorId="08C406BE" id="_x0000_t185" coordsize="21600,21600" o:spt="185" adj="3600" path="m@0,nfqx0@0l0@2qy@0,21600em@1,nfqx21600@0l21600@2qy@1,21600em@0,nsqx0@0l0@2qy@0,21600l@1,21600qx21600@2l21600@0qy@1,xe" filled="f">
-                <v:formulas>
-                  <v:f eqn="val #0"/>
-                  <v:f eqn="sum width 0 #0"/>
-                  <v:f eqn="sum height 0 #0"/>
-                  <v:f eqn="prod @0 2929 10000"/>
-                  <v:f eqn="sum width 0 @3"/>
-                  <v:f eqn="sum height 0 @3"/>
-                  <v:f eqn="val width"/>
-                  <v:f eqn="val height"/>
-                  <v:f eqn="prod width 1 2"/>
-                  <v:f eqn="prod height 1 2"/>
-                </v:formulas>
-                <v:path o:extrusionok="f" gradientshapeok="t" limo="10800,10800" o:connecttype="custom" o:connectlocs="@8,0;0,@9;@8,@7;@6,@9" textboxrect="@3,@3,@4,@5"/>
-                <v:handles>
-                  <v:h position="#0,topLeft" switch="" xrange="0,10800"/>
-                </v:handles>
-              </v:shapetype>
-              <v:shape id="Forme automatique 36" o:spid="_x0000_s1028" type="#_x0000_t185" style="position:absolute;margin-left:0;margin-top:0;width:262.6pt;height:116.45pt;z-index:251669504;visibility:visible;mso-wrap-style:square;mso-width-percent:620;mso-height-percent:0;mso-left-percent:473;mso-top-percent:517;mso-wrap-distance-left:9pt;mso-wrap-distance-top:0;mso-wrap-distance-right:9pt;mso-wrap-distance-bottom:0;mso-position-horizontal-relative:page;mso-position-vertical-relative:page;mso-width-percent:620;mso-height-percent:0;mso-left-percent:473;mso-top-percent:517;mso-width-relative:margin;mso-height-relative:page;v-text-anchor:top" o:gfxdata="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" filled="t" strokecolor="#fe8637 [3204]" strokeweight="6pt">
-                <v:shadow opacity=".5"/>
-                <v:textbox style="mso-fit-shape-to-text:t" inset="14.4pt,18pt,10.8pt,18pt">
-                  <w:txbxContent>
-                    <w:sdt>
-                      <w:sdtPr>
-                        <w:rPr>
-                          <w:color w:val="E65B01" w:themeColor="accent1" w:themeShade="BF"/>
-                          <w:sz w:val="28"/>
-                          <w:szCs w:val="28"/>
-                        </w:rPr>
-                        <w:id w:val="-70964332"/>
-                        <w:temporary/>
-                        <w:showingPlcHdr/>
-                      </w:sdtPr>
-                      <w:sdtEndPr/>
-                      <w:sdtContent>
-                        <w:p>
-                          <w:pPr>
-                            <w:spacing w:after="100"/>
-                            <w:rPr>
-                              <w:color w:val="E65B01" w:themeColor="accent1" w:themeShade="BF"/>
-                              <w:sz w:val="28"/>
-                              <w:szCs w:val="28"/>
-                            </w:rPr>
-                          </w:pPr>
-                          <w:r>
-                            <w:rPr>
-                              <w:color w:val="E65B01" w:themeColor="accent1" w:themeShade="BF"/>
-                              <w:sz w:val="28"/>
-                              <w:szCs w:val="28"/>
-                            </w:rPr>
-                            <w:t xml:space="preserve">[Vous pouvez aisément changer la mise en forme à l'aide de la galerie Styles rapides de l'onglet </w:t>
-                          </w:r>
-                          <w:r>
-                            <w:rPr>
-                              <w:color w:val="E65B01" w:themeColor="accent1" w:themeShade="BF"/>
-                              <w:sz w:val="28"/>
-                              <w:szCs w:val="28"/>
-                            </w:rPr>
-                            <w:t>Écriture.]</w:t>
-                          </w:r>
-                        </w:p>
-                      </w:sdtContent>
-                    </w:sdt>
-                  </w:txbxContent>
-                </v:textbox>
-                <w10:wrap type="square" anchorx="page" anchory="page"/>
-              </v:shape>
-            </w:pict>
-          </mc:Fallback>
-        </mc:AlternateContent>
-      </w:r>
       <w:sdt>
         <w:sdtPr>
           <w:id w:val="221498499"/>
@@ -4623,13 +4405,443 @@
     </w:p>
     <w:p>
       <w:pPr>
+        <w:jc w:val="both"/>
         <w:rPr>
           <w:color w:val="auto"/>
         </w:rPr>
       </w:pPr>
+      <w:r>
+        <w:rPr>
+          <w:color w:val="auto"/>
+        </w:rPr>
+        <w:t>Le principe de ce TP d'Aide à la Décision consistait à mettre en œuvre un algorithme de recherche locale et de recherche génétique afin de trouver les meilleures manières de concevoir une série de pièces sur un nombre de machines données. Pour ce faire, nous nous sommes appuyés sur des fichiers de données fournis, qui nous ont permis d'effectuer différents tests.</w:t>
+      </w:r>
     </w:p>
-    <w:bookmarkStart w:id="0" w:name="_GoBack" w:displacedByCustomXml="next"/>
-    <w:bookmarkEnd w:id="0" w:displacedByCustomXml="next"/>
+    <w:p>
+      <w:pPr>
+        <w:jc w:val="both"/>
+        <w:rPr>
+          <w:color w:val="auto"/>
+        </w:rPr>
+      </w:pPr>
+      <w:r>
+        <w:rPr>
+          <w:color w:val="auto"/>
+        </w:rPr>
+        <w:t>Nous avions déjà une partie d'implémentation permettant de lire les fichiers de données et d'initialiser les structures de données adéquates à notre travail. De ce fait, nous avons commencé avec la procédure "evaluer", qui génère un chemin critique à l'aide du vecteur de Bierwirth. Nous avons alors implémenté l'algorithme de recherche locale puis notre algorithme génétique.</w:t>
+      </w:r>
+    </w:p>
+    <w:p>
+      <w:pPr>
+        <w:pStyle w:val="Titre1"/>
+      </w:pPr>
+      <w:r>
+        <w:t>La structure de données utilisée</w:t>
+      </w:r>
+    </w:p>
+    <w:p>
+      <w:pPr>
+        <w:jc w:val="both"/>
+        <w:rPr>
+          <w:color w:val="auto"/>
+        </w:rPr>
+      </w:pPr>
+      <w:r>
+        <w:rPr>
+          <w:color w:val="auto"/>
+        </w:rPr>
+        <w:t xml:space="preserve">La structure de données utilisée nous a été fournie avec ses constructeurs. Initialisée à partir des fichiers de données, elle contenait toutes les informations nécessaires pour </w:t>
+      </w:r>
+      <w:r>
+        <w:rPr>
+          <w:color w:val="auto"/>
+        </w:rPr>
+        <w:t>traiter notre problème.</w:t>
+      </w:r>
+    </w:p>
+    <w:p>
+      <w:pPr>
+        <w:pStyle w:val="Titre1"/>
+      </w:pPr>
+      <w:r>
+        <w:t>Evaluation du vecteur de Bierwirth</w:t>
+      </w:r>
+    </w:p>
+    <w:p>
+      <w:pPr>
+        <w:pStyle w:val="Titre3"/>
+        <w:numPr>
+          <w:ilvl w:val="0"/>
+          <w:numId w:val="8"/>
+        </w:numPr>
+        <w:spacing w:after="120"/>
+      </w:pPr>
+      <w:r>
+        <w:t>Principe</w:t>
+      </w:r>
+    </w:p>
+    <w:p>
+      <w:pPr>
+        <w:jc w:val="both"/>
+        <w:rPr>
+          <w:color w:val="auto"/>
+        </w:rPr>
+      </w:pPr>
+      <w:r>
+        <w:rPr>
+          <w:color w:val="auto"/>
+        </w:rPr>
+        <w:t>Le vecteur de Bierwirth</w:t>
+      </w:r>
+      <w:r>
+        <w:rPr>
+          <w:color w:val="auto"/>
+        </w:rPr>
+        <w:t xml:space="preserve"> est un vecteur mettant "à plat" toutes les opérations à effectuer pour réaliser l'ensemble des pièces. Ce vecteur contient donc l'intégralité des opérations décrites dans le fichier de données puis, lors de la construction, les mélange de manière aléatoire. La procédure évaluer est alors chargée de lier les différentes opérations entre elles à l'aide de pointeurs entre les différentes opérations pour faire appara</w:t>
+      </w:r>
+      <w:r>
+        <w:rPr>
+          <w:color w:val="auto"/>
+        </w:rPr>
+        <w:t xml:space="preserve">ître l'ordre </w:t>
+      </w:r>
+      <w:r>
+        <w:rPr>
+          <w:color w:val="auto"/>
+        </w:rPr>
+        <w:t>de passage des pièces sur les machines, l'ordre de passage des machines selon les pièces, ainsi que le chemin critique.</w:t>
+      </w:r>
+    </w:p>
+    <w:p>
+      <w:pPr>
+        <w:pStyle w:val="Titre3"/>
+        <w:numPr>
+          <w:ilvl w:val="0"/>
+          <w:numId w:val="8"/>
+        </w:numPr>
+        <w:spacing w:after="120"/>
+      </w:pPr>
+      <w:r>
+        <w:t>Structure de donn</w:t>
+      </w:r>
+      <w:r>
+        <w:t>ées utilisée</w:t>
+      </w:r>
+      <w:bookmarkStart w:id="0" w:name="_GoBack"/>
+      <w:bookmarkEnd w:id="0"/>
+    </w:p>
+    <w:p>
+      <w:pPr>
+        <w:spacing w:after="120"/>
+        <w:rPr>
+          <w:color w:val="auto"/>
+        </w:rPr>
+      </w:pPr>
+      <w:r>
+        <w:rPr>
+          <w:color w:val="auto"/>
+        </w:rPr>
+        <w:t>Membres :</w:t>
+      </w:r>
+    </w:p>
+    <w:p>
+      <w:pPr>
+        <w:pStyle w:val="Paragraphedeliste"/>
+        <w:numPr>
+          <w:ilvl w:val="0"/>
+          <w:numId w:val="9"/>
+        </w:numPr>
+        <w:spacing w:after="0"/>
+        <w:rPr>
+          <w:color w:val="auto"/>
+        </w:rPr>
+      </w:pPr>
+      <w:r>
+        <w:rPr>
+          <w:color w:val="auto"/>
+        </w:rPr>
+        <w:t>bierwirth_vector_ : Vecteur de pointeurs sur les opérations.</w:t>
+      </w:r>
+    </w:p>
+    <w:p>
+      <w:pPr>
+        <w:pStyle w:val="Paragraphedeliste"/>
+        <w:numPr>
+          <w:ilvl w:val="0"/>
+          <w:numId w:val="9"/>
+        </w:numPr>
+        <w:spacing w:after="0"/>
+        <w:rPr>
+          <w:color w:val="auto"/>
+        </w:rPr>
+      </w:pPr>
+      <w:r>
+        <w:rPr>
+          <w:color w:val="auto"/>
+        </w:rPr>
+        <w:t>d_ : Copie de la structure de données.</w:t>
+      </w:r>
+    </w:p>
+    <w:p>
+      <w:pPr>
+        <w:pStyle w:val="Paragraphedeliste"/>
+        <w:numPr>
+          <w:ilvl w:val="0"/>
+          <w:numId w:val="9"/>
+        </w:numPr>
+        <w:spacing w:after="0"/>
+        <w:rPr>
+          <w:color w:val="auto"/>
+        </w:rPr>
+      </w:pPr>
+      <w:r>
+        <w:rPr>
+          <w:color w:val="auto"/>
+        </w:rPr>
+        <w:t>last_cp_ : Pointeur sur la dernière opération effectuée.</w:t>
+      </w:r>
+    </w:p>
+    <w:p>
+      <w:pPr>
+        <w:pStyle w:val="Paragraphedeliste"/>
+        <w:numPr>
+          <w:ilvl w:val="0"/>
+          <w:numId w:val="9"/>
+        </w:numPr>
+        <w:spacing w:after="0"/>
+        <w:rPr>
+          <w:color w:val="auto"/>
+        </w:rPr>
+      </w:pPr>
+      <w:r>
+        <w:rPr>
+          <w:color w:val="auto"/>
+        </w:rPr>
+        <w:t>makespan_ : Temps de réalisation le plus important.</w:t>
+      </w:r>
+    </w:p>
+    <w:p>
+      <w:pPr>
+        <w:pStyle w:val="Paragraphedeliste"/>
+        <w:numPr>
+          <w:ilvl w:val="0"/>
+          <w:numId w:val="9"/>
+        </w:numPr>
+        <w:spacing w:after="120"/>
+        <w:rPr>
+          <w:color w:val="auto"/>
+        </w:rPr>
+      </w:pPr>
+      <w:r>
+        <w:rPr>
+          <w:color w:val="auto"/>
+        </w:rPr>
+        <w:t>tabItem_ : Séquences et temps selon les pièces.</w:t>
+      </w:r>
+    </w:p>
+    <w:p>
+      <w:pPr>
+        <w:pStyle w:val="Paragraphedeliste"/>
+        <w:numPr>
+          <w:ilvl w:val="0"/>
+          <w:numId w:val="9"/>
+        </w:numPr>
+        <w:spacing w:after="120"/>
+        <w:rPr>
+          <w:color w:val="auto"/>
+        </w:rPr>
+      </w:pPr>
+      <w:r>
+        <w:rPr>
+          <w:color w:val="auto"/>
+        </w:rPr>
+        <w:t>tabOpe_ : Séquence et temps selon les machines.</w:t>
+      </w:r>
+    </w:p>
+    <w:p>
+      <w:pPr>
+        <w:spacing w:after="120"/>
+        <w:rPr>
+          <w:color w:val="auto"/>
+        </w:rPr>
+      </w:pPr>
+    </w:p>
+    <w:p>
+      <w:pPr>
+        <w:spacing w:after="120"/>
+        <w:rPr>
+          <w:color w:val="auto"/>
+        </w:rPr>
+      </w:pPr>
+    </w:p>
+    <w:p>
+      <w:pPr>
+        <w:spacing w:after="120"/>
+        <w:rPr>
+          <w:color w:val="auto"/>
+        </w:rPr>
+      </w:pPr>
+    </w:p>
+    <w:p>
+      <w:pPr>
+        <w:spacing w:after="120"/>
+        <w:rPr>
+          <w:color w:val="auto"/>
+        </w:rPr>
+      </w:pPr>
+      <w:r>
+        <w:rPr>
+          <w:color w:val="auto"/>
+        </w:rPr>
+        <w:lastRenderedPageBreak/>
+        <w:t>Méthodes :</w:t>
+      </w:r>
+    </w:p>
+    <w:p>
+      <w:pPr>
+        <w:pStyle w:val="Paragraphedeliste"/>
+        <w:numPr>
+          <w:ilvl w:val="0"/>
+          <w:numId w:val="9"/>
+        </w:numPr>
+        <w:spacing w:after="120"/>
+        <w:rPr>
+          <w:color w:val="auto"/>
+        </w:rPr>
+      </w:pPr>
+      <w:r>
+        <w:rPr>
+          <w:color w:val="auto"/>
+        </w:rPr>
+        <w:t xml:space="preserve"> afficher_chemin_critique : Utilisé après évaluation, permet d'afficher les opérations du chemin critique</w:t>
+      </w:r>
+    </w:p>
+    <w:p>
+      <w:pPr>
+        <w:pStyle w:val="Paragraphedeliste"/>
+        <w:numPr>
+          <w:ilvl w:val="0"/>
+          <w:numId w:val="9"/>
+        </w:numPr>
+        <w:spacing w:after="120"/>
+        <w:rPr>
+          <w:color w:val="auto"/>
+        </w:rPr>
+      </w:pPr>
+      <w:r>
+        <w:rPr>
+          <w:color w:val="auto"/>
+        </w:rPr>
+        <w:t>afficher_sequences : Affiche sur la console l'ordre de passage des différentes pièces sur chaque machine.</w:t>
+      </w:r>
+    </w:p>
+    <w:p>
+      <w:pPr>
+        <w:pStyle w:val="Paragraphedeliste"/>
+        <w:numPr>
+          <w:ilvl w:val="0"/>
+          <w:numId w:val="9"/>
+        </w:numPr>
+        <w:spacing w:after="120"/>
+        <w:rPr>
+          <w:color w:val="auto"/>
+        </w:rPr>
+      </w:pPr>
+      <w:r>
+        <w:rPr>
+          <w:color w:val="auto"/>
+        </w:rPr>
+        <w:t>Bierwirth : Constructeur, peut être initialisé en donnant en référence des données, un vecteur d'entiers correspondant aux IDs des opérations ou encore par copie d'un autre vecteur.</w:t>
+      </w:r>
+    </w:p>
+    <w:p>
+      <w:pPr>
+        <w:pStyle w:val="Paragraphedeliste"/>
+        <w:numPr>
+          <w:ilvl w:val="0"/>
+          <w:numId w:val="9"/>
+        </w:numPr>
+        <w:spacing w:after="120"/>
+        <w:rPr>
+          <w:color w:val="auto"/>
+        </w:rPr>
+      </w:pPr>
+      <w:r>
+        <w:rPr>
+          <w:color w:val="auto"/>
+        </w:rPr>
+        <w:t>display : Affiche dans l'ordre les opérations contenues dans le vecteur de Bierwirth.</w:t>
+      </w:r>
+    </w:p>
+    <w:p>
+      <w:pPr>
+        <w:pStyle w:val="Paragraphedeliste"/>
+        <w:numPr>
+          <w:ilvl w:val="0"/>
+          <w:numId w:val="9"/>
+        </w:numPr>
+        <w:spacing w:after="120"/>
+        <w:rPr>
+          <w:color w:val="auto"/>
+        </w:rPr>
+      </w:pPr>
+      <w:r>
+        <w:rPr>
+          <w:color w:val="auto"/>
+        </w:rPr>
+        <w:t>evaluer : Evalue le vecteur de Bierwirth en mettant à jour les différents pointeurs et temps pour pouvoir afficher le chemin critique ainsi que les séquences.</w:t>
+      </w:r>
+    </w:p>
+    <w:p/>
+    <w:p>
+      <w:pPr>
+        <w:pStyle w:val="Titre3"/>
+        <w:numPr>
+          <w:ilvl w:val="0"/>
+          <w:numId w:val="8"/>
+        </w:numPr>
+      </w:pPr>
+      <w:r>
+        <w:t>Implémentation</w:t>
+      </w:r>
+    </w:p>
+    <w:p>
+      <w:pPr>
+        <w:pStyle w:val="Titre1"/>
+      </w:pPr>
+      <w:r>
+        <w:t>Recherche Locale</w:t>
+      </w:r>
+    </w:p>
+    <w:p/>
+    <w:p>
+      <w:pPr>
+        <w:pStyle w:val="Titre1"/>
+      </w:pPr>
+      <w:r>
+        <w:t>Algorithme génétique</w:t>
+      </w:r>
+    </w:p>
+    <w:p/>
+    <w:p>
+      <w:pPr>
+        <w:pStyle w:val="Titre1"/>
+      </w:pPr>
+      <w:r>
+        <w:t>Résultats</w:t>
+      </w:r>
+    </w:p>
+    <w:p/>
+    <w:p>
+      <w:pPr>
+        <w:pStyle w:val="Titre1"/>
+      </w:pPr>
+      <w:r>
+        <w:t>Conclusion</w:t>
+      </w:r>
+    </w:p>
+    <w:p/>
+    <w:p/>
     <w:sdt>
       <w:sdtPr>
         <w:rPr>
@@ -4648,10 +4860,7 @@
       <w:sdtContent>
         <w:p>
           <w:r>
-            <w:t xml:space="preserve">Sous l'onglet Insertion, les galeries incluent des éléments conçus pour coordonner l'aspect général de votre document. Vous pouvez utiliser ces galeries pour insérer des tableaux, des en-têtes, des pieds de page, </w:t>
-          </w:r>
-          <w:r>
-            <w:t>des listes, des pages de garde et tout autre bloc de construction d'un document. Les images, les graphiques ou les diagrammes que vous créez sont également assortis à l'aspect du document actif.</w:t>
+            <w:t>Sous l'onglet Insertion, les galeries incluent des éléments conçus pour coordonner l'aspect général de votre document. Vous pouvez utiliser ces galeries pour insérer des tableaux, des en-têtes, des pieds de page, des listes, des pages de garde et tout autre bloc de construction d'un document. Les images, les graphiques ou les diagrammes que vous créez sont également assortis à l'aspect du document actif.</w:t>
           </w:r>
         </w:p>
         <w:p>
@@ -4664,13 +4873,7 @@
         </w:p>
         <w:p>
           <w:r>
-            <w:t>Vous pouvez aisément changer la mise en forme du text</w:t>
-          </w:r>
-          <w:r>
-            <w:t>e sélectionné dans le document en choisissant une présentation dans la galerie Styles rapides de l'onglet Écriture. Vous pouvez également mettre le texte en forme en utilisant les autres contrôles de l'onglet Écriture. La plupart des contrôles offrent la p</w:t>
-          </w:r>
-          <w:r>
-            <w:t>ossibilité d'utiliser soit la présentation du thème actif, soit une mise en forme que vous spécifiez vous-même.</w:t>
+            <w:t>Vous pouvez aisément changer la mise en forme du texte sélectionné dans le document en choisissant une présentation dans la galerie Styles rapides de l'onglet Écriture. Vous pouvez également mettre le texte en forme en utilisant les autres contrôles de l'onglet Écriture. La plupart des contrôles offrent la possibilité d'utiliser soit la présentation du thème actif, soit une mise en forme que vous spécifiez vous-même.</w:t>
           </w:r>
         </w:p>
         <w:p>
@@ -4683,44 +4886,23 @@
         </w:p>
         <w:p>
           <w:r>
-            <w:t>Pour modifier l'aspect général de votre document, choisissez de nouveaux éléments dans le groupe Thèmes sous l'onglet Mise en page. Pour</w:t>
-          </w:r>
-          <w:r>
-            <w:t xml:space="preserve"> changer les choix de présentations disponibles dans la galerie Styles rapides, utilisez la commande de modification du style rapide actif. Les galeries Thèmes et Styles rapides fournissent toutes deux des commandes de réinitialisation qui vous permettent </w:t>
-          </w:r>
-          <w:r>
-            <w:t>toujours de rétablir l'aspect de votre document conformément à l'original contenu dans le modèle actif.</w:t>
+            <w:lastRenderedPageBreak/>
+            <w:t>Pour modifier l'aspect général de votre document, choisissez de nouveaux éléments dans le groupe Thèmes sous l'onglet Mise en page. Pour changer les choix de présentations disponibles dans la galerie Styles rapides, utilisez la commande de modification du style rapide actif. Les galeries Thèmes et Styles rapides fournissent toutes deux des commandes de réinitialisation qui vous permettent toujours de rétablir l'aspect de votre document conformément à l'original contenu dans le modèle actif.</w:t>
           </w:r>
         </w:p>
         <w:p>
           <w:r>
-            <w:t>Sous l'onglet Insertion, les galeries incluent des éléments conçus pour coordonner l'aspect général de votre document. Vous pouvez utiliser ces galeries</w:t>
-          </w:r>
-          <w:r>
-            <w:t xml:space="preserve"> pour insérer des tableaux, des en-têtes, des pieds de page, des listes, des pages de garde et tout autre bloc de construction d'un document. Les images, les graphiques ou les diagrammes que vous créez sont également assortis à l'aspect du document actif.</w:t>
+            <w:t>Sous l'onglet Insertion, les galeries incluent des éléments conçus pour coordonner l'aspect général de votre document. Vous pouvez utiliser ces galeries pour insérer des tableaux, des en-têtes, des pieds de page, des listes, des pages de garde et tout autre bloc de construction d'un document. Les images, les graphiques ou les diagrammes que vous créez sont également assortis à l'aspect du document actif.</w:t>
           </w:r>
         </w:p>
         <w:p>
           <w:r>
-            <w:t>Vous pouvez aisément changer la mise en forme du texte sélectionné dans le document en choisissant une présentation dans la galerie Styles rapides de l'onglet Écriture. Vous pouvez également mettre le texte en forme en utilisant les autres contrôles de l'o</w:t>
-          </w:r>
-          <w:r>
-            <w:t>nglet Écriture. La plupart des contrôles offrent la possibilité d'utiliser soit la présentation du thème actif, soit une mise en forme que vous spécifiez vous-même.</w:t>
+            <w:t>Vous pouvez aisément changer la mise en forme du texte sélectionné dans le document en choisissant une présentation dans la galerie Styles rapides de l'onglet Écriture. Vous pouvez également mettre le texte en forme en utilisant les autres contrôles de l'onglet Écriture. La plupart des contrôles offrent la possibilité d'utiliser soit la présentation du thème actif, soit une mise en forme que vous spécifiez vous-même.</w:t>
           </w:r>
         </w:p>
         <w:p>
           <w:r>
-            <w:t>Pour modifier l'aspect général de votre document, choisissez de nouveaux éléments dans le g</w:t>
-          </w:r>
-          <w:r>
-            <w:t xml:space="preserve">roupe Thèmes sous l'onglet Mise en page. Pour changer les choix de présentations </w:t>
-          </w:r>
-          <w:r>
-            <w:lastRenderedPageBreak/>
-            <w:t>disponibles dans la galerie Styles rapides, utilisez la commande de modification du style rapide actif. Les galeries Thèmes et Styles rapides fournissent toutes deux des comma</w:t>
-          </w:r>
-          <w:r>
-            <w:t xml:space="preserve">ndes de réinitialisation qui vous permettent toujours de rétablir l'aspect de votre document conformément à l'original contenu dans le modèle actif </w:t>
+            <w:t xml:space="preserve">Pour modifier l'aspect général de votre document, choisissez de nouveaux éléments dans le groupe Thèmes sous l'onglet Mise en page. Pour changer les choix de présentations disponibles dans la galerie Styles rapides, utilisez la commande de modification du style rapide actif. Les galeries Thèmes et Styles rapides fournissent toutes deux des commandes de réinitialisation qui vous permettent toujours de rétablir l'aspect de votre document conformément à l'original contenu dans le modèle actif </w:t>
           </w:r>
         </w:p>
       </w:sdtContent>
@@ -4786,7 +4968,7 @@
       <w:rPr>
         <w:noProof/>
       </w:rPr>
-      <w:t>2</w:t>
+      <w:t>3</w:t>
     </w:r>
     <w:r>
       <w:fldChar w:fldCharType="end"/>
@@ -4917,7 +5099,6 @@
     <w:sdt>
       <w:sdtPr>
         <w:id w:val="80127134"/>
-        <w:placeholder/>
         <w:dataBinding w:prefixMappings="xmlns:ns0='http://schemas.microsoft.com/office/2006/coverPageProps'" w:xpath="/ns0:CoverPageProperties[1]/ns0:PublishDate[1]" w:storeItemID="{55AF091B-3C7A-41E3-B477-F2FDAA23CFDA}"/>
         <w:date w:fullDate="2015-11-15T00:00:00Z">
           <w:dateFormat w:val="dd/MM/yyyy"/>
@@ -5284,6 +5465,297 @@
       </w:rPr>
     </w:lvl>
   </w:abstractNum>
+  <w:abstractNum w:abstractNumId="2" w15:restartNumberingAfterBreak="0">
+    <w:nsid w:val="2BA22A0E"/>
+    <w:multiLevelType w:val="hybridMultilevel"/>
+    <w:tmpl w:val="3AAA138C"/>
+    <w:lvl w:ilvl="0" w:tplc="040C000F">
+      <w:start w:val="1"/>
+      <w:numFmt w:val="decimal"/>
+      <w:lvlText w:val="%1."/>
+      <w:lvlJc w:val="left"/>
+      <w:pPr>
+        <w:ind w:left="720" w:hanging="360"/>
+      </w:pPr>
+      <w:rPr>
+        <w:rFonts w:hint="default"/>
+      </w:rPr>
+    </w:lvl>
+    <w:lvl w:ilvl="1" w:tplc="040C0019" w:tentative="1">
+      <w:start w:val="1"/>
+      <w:numFmt w:val="lowerLetter"/>
+      <w:lvlText w:val="%2."/>
+      <w:lvlJc w:val="left"/>
+      <w:pPr>
+        <w:ind w:left="1440" w:hanging="360"/>
+      </w:pPr>
+    </w:lvl>
+    <w:lvl w:ilvl="2" w:tplc="040C001B" w:tentative="1">
+      <w:start w:val="1"/>
+      <w:numFmt w:val="lowerRoman"/>
+      <w:lvlText w:val="%3."/>
+      <w:lvlJc w:val="right"/>
+      <w:pPr>
+        <w:ind w:left="2160" w:hanging="180"/>
+      </w:pPr>
+    </w:lvl>
+    <w:lvl w:ilvl="3" w:tplc="040C000F" w:tentative="1">
+      <w:start w:val="1"/>
+      <w:numFmt w:val="decimal"/>
+      <w:lvlText w:val="%4."/>
+      <w:lvlJc w:val="left"/>
+      <w:pPr>
+        <w:ind w:left="2880" w:hanging="360"/>
+      </w:pPr>
+    </w:lvl>
+    <w:lvl w:ilvl="4" w:tplc="040C0019" w:tentative="1">
+      <w:start w:val="1"/>
+      <w:numFmt w:val="lowerLetter"/>
+      <w:lvlText w:val="%5."/>
+      <w:lvlJc w:val="left"/>
+      <w:pPr>
+        <w:ind w:left="3600" w:hanging="360"/>
+      </w:pPr>
+    </w:lvl>
+    <w:lvl w:ilvl="5" w:tplc="040C001B" w:tentative="1">
+      <w:start w:val="1"/>
+      <w:numFmt w:val="lowerRoman"/>
+      <w:lvlText w:val="%6."/>
+      <w:lvlJc w:val="right"/>
+      <w:pPr>
+        <w:ind w:left="4320" w:hanging="180"/>
+      </w:pPr>
+    </w:lvl>
+    <w:lvl w:ilvl="6" w:tplc="040C000F" w:tentative="1">
+      <w:start w:val="1"/>
+      <w:numFmt w:val="decimal"/>
+      <w:lvlText w:val="%7."/>
+      <w:lvlJc w:val="left"/>
+      <w:pPr>
+        <w:ind w:left="5040" w:hanging="360"/>
+      </w:pPr>
+    </w:lvl>
+    <w:lvl w:ilvl="7" w:tplc="040C0019" w:tentative="1">
+      <w:start w:val="1"/>
+      <w:numFmt w:val="lowerLetter"/>
+      <w:lvlText w:val="%8."/>
+      <w:lvlJc w:val="left"/>
+      <w:pPr>
+        <w:ind w:left="5760" w:hanging="360"/>
+      </w:pPr>
+    </w:lvl>
+    <w:lvl w:ilvl="8" w:tplc="040C001B" w:tentative="1">
+      <w:start w:val="1"/>
+      <w:numFmt w:val="lowerRoman"/>
+      <w:lvlText w:val="%9."/>
+      <w:lvlJc w:val="right"/>
+      <w:pPr>
+        <w:ind w:left="6480" w:hanging="180"/>
+      </w:pPr>
+    </w:lvl>
+  </w:abstractNum>
+  <w:abstractNum w:abstractNumId="3" w15:restartNumberingAfterBreak="0">
+    <w:nsid w:val="758D698E"/>
+    <w:multiLevelType w:val="hybridMultilevel"/>
+    <w:tmpl w:val="2820B93C"/>
+    <w:lvl w:ilvl="0" w:tplc="BAC212F2">
+      <w:start w:val="3"/>
+      <w:numFmt w:val="bullet"/>
+      <w:lvlText w:val="-"/>
+      <w:lvlJc w:val="left"/>
+      <w:pPr>
+        <w:ind w:left="720" w:hanging="360"/>
+      </w:pPr>
+      <w:rPr>
+        <w:rFonts w:ascii="Century Schoolbook" w:eastAsiaTheme="minorHAnsi" w:hAnsi="Century Schoolbook" w:cstheme="minorBidi" w:hint="default"/>
+      </w:rPr>
+    </w:lvl>
+    <w:lvl w:ilvl="1" w:tplc="040C0003" w:tentative="1">
+      <w:start w:val="1"/>
+      <w:numFmt w:val="bullet"/>
+      <w:lvlText w:val="o"/>
+      <w:lvlJc w:val="left"/>
+      <w:pPr>
+        <w:ind w:left="1440" w:hanging="360"/>
+      </w:pPr>
+      <w:rPr>
+        <w:rFonts w:ascii="Courier New" w:hAnsi="Courier New" w:cs="Courier New" w:hint="default"/>
+      </w:rPr>
+    </w:lvl>
+    <w:lvl w:ilvl="2" w:tplc="040C0005" w:tentative="1">
+      <w:start w:val="1"/>
+      <w:numFmt w:val="bullet"/>
+      <w:lvlText w:val=""/>
+      <w:lvlJc w:val="left"/>
+      <w:pPr>
+        <w:ind w:left="2160" w:hanging="360"/>
+      </w:pPr>
+      <w:rPr>
+        <w:rFonts w:ascii="Wingdings" w:hAnsi="Wingdings" w:hint="default"/>
+      </w:rPr>
+    </w:lvl>
+    <w:lvl w:ilvl="3" w:tplc="040C0001" w:tentative="1">
+      <w:start w:val="1"/>
+      <w:numFmt w:val="bullet"/>
+      <w:lvlText w:val=""/>
+      <w:lvlJc w:val="left"/>
+      <w:pPr>
+        <w:ind w:left="2880" w:hanging="360"/>
+      </w:pPr>
+      <w:rPr>
+        <w:rFonts w:ascii="Symbol" w:hAnsi="Symbol" w:hint="default"/>
+      </w:rPr>
+    </w:lvl>
+    <w:lvl w:ilvl="4" w:tplc="040C0003" w:tentative="1">
+      <w:start w:val="1"/>
+      <w:numFmt w:val="bullet"/>
+      <w:lvlText w:val="o"/>
+      <w:lvlJc w:val="left"/>
+      <w:pPr>
+        <w:ind w:left="3600" w:hanging="360"/>
+      </w:pPr>
+      <w:rPr>
+        <w:rFonts w:ascii="Courier New" w:hAnsi="Courier New" w:cs="Courier New" w:hint="default"/>
+      </w:rPr>
+    </w:lvl>
+    <w:lvl w:ilvl="5" w:tplc="040C0005" w:tentative="1">
+      <w:start w:val="1"/>
+      <w:numFmt w:val="bullet"/>
+      <w:lvlText w:val=""/>
+      <w:lvlJc w:val="left"/>
+      <w:pPr>
+        <w:ind w:left="4320" w:hanging="360"/>
+      </w:pPr>
+      <w:rPr>
+        <w:rFonts w:ascii="Wingdings" w:hAnsi="Wingdings" w:hint="default"/>
+      </w:rPr>
+    </w:lvl>
+    <w:lvl w:ilvl="6" w:tplc="040C0001" w:tentative="1">
+      <w:start w:val="1"/>
+      <w:numFmt w:val="bullet"/>
+      <w:lvlText w:val=""/>
+      <w:lvlJc w:val="left"/>
+      <w:pPr>
+        <w:ind w:left="5040" w:hanging="360"/>
+      </w:pPr>
+      <w:rPr>
+        <w:rFonts w:ascii="Symbol" w:hAnsi="Symbol" w:hint="default"/>
+      </w:rPr>
+    </w:lvl>
+    <w:lvl w:ilvl="7" w:tplc="040C0003" w:tentative="1">
+      <w:start w:val="1"/>
+      <w:numFmt w:val="bullet"/>
+      <w:lvlText w:val="o"/>
+      <w:lvlJc w:val="left"/>
+      <w:pPr>
+        <w:ind w:left="5760" w:hanging="360"/>
+      </w:pPr>
+      <w:rPr>
+        <w:rFonts w:ascii="Courier New" w:hAnsi="Courier New" w:cs="Courier New" w:hint="default"/>
+      </w:rPr>
+    </w:lvl>
+    <w:lvl w:ilvl="8" w:tplc="040C0005" w:tentative="1">
+      <w:start w:val="1"/>
+      <w:numFmt w:val="bullet"/>
+      <w:lvlText w:val=""/>
+      <w:lvlJc w:val="left"/>
+      <w:pPr>
+        <w:ind w:left="6480" w:hanging="360"/>
+      </w:pPr>
+      <w:rPr>
+        <w:rFonts w:ascii="Wingdings" w:hAnsi="Wingdings" w:hint="default"/>
+      </w:rPr>
+    </w:lvl>
+  </w:abstractNum>
+  <w:abstractNum w:abstractNumId="4" w15:restartNumberingAfterBreak="0">
+    <w:nsid w:val="7C202BD6"/>
+    <w:multiLevelType w:val="hybridMultilevel"/>
+    <w:tmpl w:val="295056F2"/>
+    <w:lvl w:ilvl="0" w:tplc="040C000F">
+      <w:start w:val="1"/>
+      <w:numFmt w:val="decimal"/>
+      <w:lvlText w:val="%1."/>
+      <w:lvlJc w:val="left"/>
+      <w:pPr>
+        <w:ind w:left="720" w:hanging="360"/>
+      </w:pPr>
+      <w:rPr>
+        <w:rFonts w:hint="default"/>
+      </w:rPr>
+    </w:lvl>
+    <w:lvl w:ilvl="1" w:tplc="040C0019" w:tentative="1">
+      <w:start w:val="1"/>
+      <w:numFmt w:val="lowerLetter"/>
+      <w:lvlText w:val="%2."/>
+      <w:lvlJc w:val="left"/>
+      <w:pPr>
+        <w:ind w:left="1440" w:hanging="360"/>
+      </w:pPr>
+    </w:lvl>
+    <w:lvl w:ilvl="2" w:tplc="040C001B" w:tentative="1">
+      <w:start w:val="1"/>
+      <w:numFmt w:val="lowerRoman"/>
+      <w:lvlText w:val="%3."/>
+      <w:lvlJc w:val="right"/>
+      <w:pPr>
+        <w:ind w:left="2160" w:hanging="180"/>
+      </w:pPr>
+    </w:lvl>
+    <w:lvl w:ilvl="3" w:tplc="040C000F" w:tentative="1">
+      <w:start w:val="1"/>
+      <w:numFmt w:val="decimal"/>
+      <w:lvlText w:val="%4."/>
+      <w:lvlJc w:val="left"/>
+      <w:pPr>
+        <w:ind w:left="2880" w:hanging="360"/>
+      </w:pPr>
+    </w:lvl>
+    <w:lvl w:ilvl="4" w:tplc="040C0019" w:tentative="1">
+      <w:start w:val="1"/>
+      <w:numFmt w:val="lowerLetter"/>
+      <w:lvlText w:val="%5."/>
+      <w:lvlJc w:val="left"/>
+      <w:pPr>
+        <w:ind w:left="3600" w:hanging="360"/>
+      </w:pPr>
+    </w:lvl>
+    <w:lvl w:ilvl="5" w:tplc="040C001B" w:tentative="1">
+      <w:start w:val="1"/>
+      <w:numFmt w:val="lowerRoman"/>
+      <w:lvlText w:val="%6."/>
+      <w:lvlJc w:val="right"/>
+      <w:pPr>
+        <w:ind w:left="4320" w:hanging="180"/>
+      </w:pPr>
+    </w:lvl>
+    <w:lvl w:ilvl="6" w:tplc="040C000F" w:tentative="1">
+      <w:start w:val="1"/>
+      <w:numFmt w:val="decimal"/>
+      <w:lvlText w:val="%7."/>
+      <w:lvlJc w:val="left"/>
+      <w:pPr>
+        <w:ind w:left="5040" w:hanging="360"/>
+      </w:pPr>
+    </w:lvl>
+    <w:lvl w:ilvl="7" w:tplc="040C0019" w:tentative="1">
+      <w:start w:val="1"/>
+      <w:numFmt w:val="lowerLetter"/>
+      <w:lvlText w:val="%8."/>
+      <w:lvlJc w:val="left"/>
+      <w:pPr>
+        <w:ind w:left="5760" w:hanging="360"/>
+      </w:pPr>
+    </w:lvl>
+    <w:lvl w:ilvl="8" w:tplc="040C001B" w:tentative="1">
+      <w:start w:val="1"/>
+      <w:numFmt w:val="lowerRoman"/>
+      <w:lvlText w:val="%9."/>
+      <w:lvlJc w:val="right"/>
+      <w:pPr>
+        <w:ind w:left="6480" w:hanging="180"/>
+      </w:pPr>
+    </w:lvl>
+  </w:abstractNum>
   <w:num w:numId="1">
     <w:abstractNumId w:val="0"/>
   </w:num>
@@ -5301,6 +5773,15 @@
   </w:num>
   <w:num w:numId="6">
     <w:abstractNumId w:val="1"/>
+  </w:num>
+  <w:num w:numId="7">
+    <w:abstractNumId w:val="4"/>
+  </w:num>
+  <w:num w:numId="8">
+    <w:abstractNumId w:val="2"/>
+  </w:num>
+  <w:num w:numId="9">
+    <w:abstractNumId w:val="3"/>
   </w:num>
 </w:numbering>
 </file>
@@ -5748,7 +6229,6 @@
     <w:next w:val="Normal"/>
     <w:link w:val="Titre3Car"/>
     <w:uiPriority w:val="9"/>
-    <w:semiHidden/>
     <w:unhideWhenUsed/>
     <w:qFormat/>
     <w:pPr>
@@ -6126,7 +6606,6 @@
     <w:basedOn w:val="Policepardfaut"/>
     <w:link w:val="Titre3"/>
     <w:uiPriority w:val="9"/>
-    <w:semiHidden/>
     <w:rPr>
       <w:rFonts w:asciiTheme="majorHAnsi" w:hAnsiTheme="majorHAnsi" w:cstheme="minorBidi"/>
       <w:color w:val="414751" w:themeColor="text2" w:themeShade="BF"/>
@@ -6613,6 +7092,20 @@
     <w:pitch w:val="variable"/>
     <w:sig w:usb0="00000287" w:usb1="00000000" w:usb2="00000000" w:usb3="00000000" w:csb0="0000009F" w:csb1="00000000"/>
   </w:font>
+  <w:font w:name="Courier New">
+    <w:panose1 w:val="02070309020205020404"/>
+    <w:charset w:val="00"/>
+    <w:family w:val="modern"/>
+    <w:pitch w:val="fixed"/>
+    <w:sig w:usb0="E0002EFF" w:usb1="C0007843" w:usb2="00000009" w:usb3="00000000" w:csb0="000001FF" w:csb1="00000000"/>
+  </w:font>
+  <w:font w:name="Wingdings">
+    <w:panose1 w:val="05000000000000000000"/>
+    <w:charset w:val="02"/>
+    <w:family w:val="auto"/>
+    <w:pitch w:val="variable"/>
+    <w:sig w:usb0="00000000" w:usb1="10000000" w:usb2="00000000" w:usb3="00000000" w:csb0="80000000" w:csb1="00000000"/>
+  </w:font>
   <w:font w:name="Tahoma">
     <w:panose1 w:val="020B0604030504040204"/>
     <w:charset w:val="00"/>
@@ -6651,6 +7144,11 @@
     <w:compatSetting w:name="doNotFlipMirrorIndents" w:uri="http://schemas.microsoft.com/office/word" w:val="1"/>
     <w:compatSetting w:name="differentiateMultirowTableHeaders" w:uri="http://schemas.microsoft.com/office/word" w:val="1"/>
   </w:compat>
+  <w:rsids>
+    <w:rsidRoot w:val="007E07EC"/>
+    <w:rsid w:val="00066C07"/>
+    <w:rsid w:val="007E07EC"/>
+  </w:rsids>
   <m:mathPr>
     <m:mathFont m:val="Cambria Math"/>
     <m:brkBin m:val="before"/>
@@ -7480,15 +7978,6 @@
 </file>
 
 <file path=customXml/item1.xml><?xml version="1.0" encoding="utf-8"?>
-<?mso-contentType ?>
-<FormTemplates xmlns="http://schemas.microsoft.com/sharepoint/v3/contenttype/forms">
-  <Display>DocumentLibraryForm</Display>
-  <Edit>AssetEditForm</Edit>
-  <New>DocumentLibraryForm</New>
-</FormTemplates>
-</file>
-
-<file path=customXml/item2.xml><?xml version="1.0" encoding="utf-8"?>
 <CoverPageProperties xmlns="http://schemas.microsoft.com/office/2006/coverPageProps">
   <PublishDate>2015-11-15T00:00:00</PublishDate>
   <Abstract>Compte-rendu du TP2 consistant à lire un graphe dans un fichier, à créer la séquence des opérations et à afficher le chemin critique ainsi que le makespan associés à cette séquence. Une seconde partie du TP </Abstract>
@@ -7499,18 +7988,27 @@
 </CoverPageProperties>
 </file>
 
+<file path=customXml/item2.xml><?xml version="1.0" encoding="utf-8"?>
+<?mso-contentType ?>
+<FormTemplates xmlns="http://schemas.microsoft.com/sharepoint/v3/contenttype/forms">
+  <Display>DocumentLibraryForm</Display>
+  <Edit>AssetEditForm</Edit>
+  <New>DocumentLibraryForm</New>
+</FormTemplates>
+</file>
+
 <file path=customXml/itemProps1.xml><?xml version="1.0" encoding="utf-8"?>
+<ds:datastoreItem xmlns:ds="http://schemas.openxmlformats.org/officeDocument/2006/customXml" ds:itemID="{55AF091B-3C7A-41E3-B477-F2FDAA23CFDA}">
+  <ds:schemaRefs>
+    <ds:schemaRef ds:uri="http://schemas.microsoft.com/office/2006/coverPageProps"/>
+  </ds:schemaRefs>
+</ds:datastoreItem>
+</file>
+
+<file path=customXml/itemProps2.xml><?xml version="1.0" encoding="utf-8"?>
 <ds:datastoreItem xmlns:ds="http://schemas.openxmlformats.org/officeDocument/2006/customXml" ds:itemID="{6FED80B8-254D-4923-B229-FA4166875100}">
   <ds:schemaRefs>
     <ds:schemaRef ds:uri="http://schemas.microsoft.com/sharepoint/v3/contenttype/forms"/>
   </ds:schemaRefs>
 </ds:datastoreItem>
-</file>
-
-<file path=customXml/itemProps2.xml><?xml version="1.0" encoding="utf-8"?>
-<ds:datastoreItem xmlns:ds="http://schemas.openxmlformats.org/officeDocument/2006/customXml" ds:itemID="{55AF091B-3C7A-41E3-B477-F2FDAA23CFDA}">
-  <ds:schemaRefs>
-    <ds:schemaRef ds:uri="http://schemas.microsoft.com/office/2006/coverPageProps"/>
-  </ds:schemaRefs>
-</ds:datastoreItem>
 </file>
</xml_diff>

<commit_message>
Rapport => RL, pop gen
Rl et pop gen dans le rapport + qq ajout d'affichage dans le code
</commit_message>
<xml_diff>
--- a/Rapport.docx
+++ b/Rapport.docx
@@ -1,6 +1,6 @@
 
 <file path=word/document.xml><?xml version="1.0" encoding="utf-8"?>
-<w:document xmlns:wpc="http://schemas.microsoft.com/office/word/2010/wordprocessingCanvas" xmlns:mc="http://schemas.openxmlformats.org/markup-compatibility/2006" xmlns:o="urn:schemas-microsoft-com:office:office" xmlns:r="http://schemas.openxmlformats.org/officeDocument/2006/relationships" xmlns:m="http://schemas.openxmlformats.org/officeDocument/2006/math" xmlns:v="urn:schemas-microsoft-com:vml" xmlns:wp14="http://schemas.microsoft.com/office/word/2010/wordprocessingDrawing" xmlns:wp="http://schemas.openxmlformats.org/drawingml/2006/wordprocessingDrawing" xmlns:w10="urn:schemas-microsoft-com:office:word" xmlns:w="http://schemas.openxmlformats.org/wordprocessingml/2006/main" xmlns:w14="http://schemas.microsoft.com/office/word/2010/wordml" xmlns:w15="http://schemas.microsoft.com/office/word/2012/wordml" xmlns:wpg="http://schemas.microsoft.com/office/word/2010/wordprocessingGroup" xmlns:wpi="http://schemas.microsoft.com/office/word/2010/wordprocessingInk" xmlns:wne="http://schemas.microsoft.com/office/word/2006/wordml" xmlns:wps="http://schemas.microsoft.com/office/word/2010/wordprocessingShape" mc:Ignorable="w14 w15 wp14">
+<w:document xmlns:wpc="http://schemas.microsoft.com/office/word/2010/wordprocessingCanvas" xmlns:mc="http://schemas.openxmlformats.org/markup-compatibility/2006" xmlns:o="urn:schemas-microsoft-com:office:office" xmlns:r="http://schemas.openxmlformats.org/officeDocument/2006/relationships" xmlns:m="http://schemas.openxmlformats.org/officeDocument/2006/math" xmlns:v="urn:schemas-microsoft-com:vml" xmlns:wp14="http://schemas.microsoft.com/office/word/2010/wordprocessingDrawing" xmlns:wp="http://schemas.openxmlformats.org/drawingml/2006/wordprocessingDrawing" xmlns:w10="urn:schemas-microsoft-com:office:word" xmlns:w="http://schemas.openxmlformats.org/wordprocessingml/2006/main" xmlns:w14="http://schemas.microsoft.com/office/word/2010/wordml" xmlns:wpg="http://schemas.microsoft.com/office/word/2010/wordprocessingGroup" xmlns:wpi="http://schemas.microsoft.com/office/word/2010/wordprocessingInk" xmlns:wne="http://schemas.microsoft.com/office/word/2006/wordml" xmlns:wps="http://schemas.microsoft.com/office/word/2010/wordprocessingShape" mc:Ignorable="w14 wp14">
   <w:body>
     <w:p>
       <w:pPr>
@@ -365,7 +365,7 @@
                   </wp:anchor>
                 </w:drawing>
               </mc:Choice>
-              <mc:Fallback>
+              <mc:Fallback xmlns:w15="http://schemas.microsoft.com/office/word/2012/wordml">
                 <w:pict>
                   <v:group w14:anchorId="48A3A044" id="Groupe 1" o:spid="_x0000_s1026" style="position:absolute;margin-left:0;margin-top:0;width:139.7pt;height:842.4pt;z-index:251673600;mso-left-percent:750;mso-position-horizontal-relative:page;mso-position-vertical:center;mso-position-vertical-relative:page;mso-left-percent:750;mso-width-relative:margin" coordsize="17742,106984" o:gfxdata="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">
                     <v:group id="Group 77" o:spid="_x0000_s1027" style="position:absolute;left:3089;width:14653;height:106984" coordorigin="6022,8835" coordsize="2310,16114" o:gfxdata="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">
@@ -589,7 +589,7 @@
                                               </pic:cNvPicPr>
                                             </pic:nvPicPr>
                                             <pic:blipFill>
-                                              <a:blip r:embed="rId9">
+                                              <a:blip r:embed="rId10">
                                                 <a:extLst>
                                                   <a:ext uri="{28A0092B-C50C-407E-A947-70E740481C1C}">
                                                     <a14:useLocalDpi xmlns:a14="http://schemas.microsoft.com/office/drawing/2010/main" val="0"/>
@@ -641,7 +641,7 @@
               </mc:Choice>
               <mc:Fallback>
                 <w:pict>
-                  <v:rect w14:anchorId="3B5DC8FC" id="Rectangle 89" o:spid="_x0000_s1026" style="position:absolute;margin-left:0;margin-top:0;width:367.2pt;height:395.9pt;z-index:251672576;visibility:visible;mso-wrap-style:square;mso-width-percent:600;mso-height-percent:500;mso-wrap-distance-left:9pt;mso-wrap-distance-top:0;mso-wrap-distance-right:9pt;mso-wrap-distance-bottom:0;mso-position-horizontal:left;mso-position-horizontal-relative:margin;mso-position-vertical:center;mso-position-vertical-relative:page;mso-width-percent:600;mso-height-percent:500;mso-width-relative:page;mso-height-relative:page;v-text-anchor:middle" o:gfxdata="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" o:allowincell="f" filled="f" stroked="f">
+                  <v:rect id="Rectangle 89" o:spid="_x0000_s1026" style="position:absolute;margin-left:0;margin-top:0;width:367.2pt;height:395.9pt;z-index:251672576;visibility:visible;mso-wrap-style:square;mso-width-percent:600;mso-height-percent:500;mso-wrap-distance-left:9pt;mso-wrap-distance-top:0;mso-wrap-distance-right:9pt;mso-wrap-distance-bottom:0;mso-position-horizontal:left;mso-position-horizontal-relative:margin;mso-position-vertical:center;mso-position-vertical-relative:page;mso-width-percent:600;mso-height-percent:500;mso-width-relative:page;mso-height-relative:page;v-text-anchor:middle" o:gfxdata="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" o:allowincell="f" filled="f" stroked="f">
                     <v:textbox>
                       <w:txbxContent>
                         <w:p>
@@ -770,7 +770,7 @@
                                         </pic:cNvPicPr>
                                       </pic:nvPicPr>
                                       <pic:blipFill>
-                                        <a:blip r:embed="rId9">
+                                        <a:blip r:embed="rId10">
                                           <a:extLst>
                                             <a:ext uri="{28A0092B-C50C-407E-A947-70E740481C1C}">
                                               <a14:useLocalDpi xmlns:a14="http://schemas.microsoft.com/office/drawing/2010/main" val="0"/>
@@ -965,7 +965,7 @@
               </mc:Choice>
               <mc:Fallback>
                 <w:pict>
-                  <v:rect w14:anchorId="11DFEF96" id="Rectangle 54" o:spid="_x0000_s1027" style="position:absolute;margin-left:0;margin-top:0;width:367pt;height:64.25pt;z-index:251671552;visibility:visible;mso-wrap-style:square;mso-width-percent:600;mso-height-percent:0;mso-wrap-distance-left:9pt;mso-wrap-distance-top:0;mso-wrap-distance-right:9pt;mso-wrap-distance-bottom:0;mso-position-horizontal:left;mso-position-horizontal-relative:margin;mso-position-vertical:bottom;mso-position-vertical-relative:margin;mso-width-percent:600;mso-height-percent:0;mso-width-relative:page;mso-height-relative:page;v-text-anchor:top" o:gfxdata="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" o:allowincell="f" stroked="f">
+                  <v:rect id="Rectangle 54" o:spid="_x0000_s1027" style="position:absolute;margin-left:0;margin-top:0;width:367pt;height:64.25pt;z-index:251671552;visibility:visible;mso-wrap-style:square;mso-width-percent:600;mso-height-percent:0;mso-wrap-distance-left:9pt;mso-wrap-distance-top:0;mso-wrap-distance-right:9pt;mso-wrap-distance-bottom:0;mso-position-horizontal:left;mso-position-horizontal-relative:margin;mso-position-vertical:bottom;mso-position-vertical-relative:margin;mso-width-percent:600;mso-height-percent:0;mso-width-relative:page;mso-height-relative:page;v-text-anchor:top" o:gfxdata="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" o:allowincell="f" stroked="f">
                     <v:textbox>
                       <w:txbxContent>
                         <w:p>
@@ -1236,7 +1236,7 @@
               </wp:anchor>
             </w:drawing>
           </mc:Choice>
-          <mc:Fallback>
+          <mc:Fallback xmlns:w15="http://schemas.microsoft.com/office/word/2012/wordml">
             <w:pict>
               <v:group w14:anchorId="71A23164" id="Groupe 62" o:spid="_x0000_s1026" style="position:absolute;margin-left:0;margin-top:10in;width:43.2pt;height:43.2pt;z-index:251646976;mso-left-percent:770;mso-position-horizontal-relative:margin;mso-position-vertical-relative:bottom-margin-area;mso-left-percent:770;mso-width-relative:margin;mso-height-relative:margin" coordorigin="10653,14697" coordsize="864,864" o:gfxdata="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">
                 <v:oval id="Oval 63" o:spid="_x0000_s1027" style="position:absolute;left:10860;top:14898;width:297;height:303;flip:x;visibility:visible;mso-wrap-style:square;v-text-anchor:top" o:gfxdata="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" fillcolor="#fe8637" strokecolor="#fe8637" strokeweight="3pt">
@@ -1392,7 +1392,7 @@
               </wp:anchor>
             </w:drawing>
           </mc:Choice>
-          <mc:Fallback>
+          <mc:Fallback xmlns:w15="http://schemas.microsoft.com/office/word/2012/wordml">
             <w:pict>
               <v:group w14:anchorId="6152C84C" id="Groupe 59" o:spid="_x0000_s1026" style="position:absolute;margin-left:0;margin-top:10in;width:43.2pt;height:43.2pt;z-index:251648000;mso-left-percent:770;mso-position-horizontal-relative:margin;mso-position-vertical-relative:bottom-margin-area;mso-left-percent:770;mso-width-relative:margin;mso-height-relative:margin" coordorigin="10653,14697" coordsize="864,864" o:gfxdata="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">
                 <v:oval id="Oval 60" o:spid="_x0000_s1027" style="position:absolute;left:10860;top:14898;width:297;height:303;flip:x;visibility:visible;mso-wrap-style:square;v-text-anchor:top" o:gfxdata="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" fillcolor="#fe8637" strokecolor="#fe8637" strokeweight="3pt">
@@ -1548,7 +1548,7 @@
               </wp:anchor>
             </w:drawing>
           </mc:Choice>
-          <mc:Fallback>
+          <mc:Fallback xmlns:w15="http://schemas.microsoft.com/office/word/2012/wordml">
             <w:pict>
               <v:group w14:anchorId="0E2736F2" id="Groupe 56" o:spid="_x0000_s1026" style="position:absolute;margin-left:0;margin-top:10in;width:43.2pt;height:43.2pt;z-index:251649024;mso-left-percent:770;mso-position-horizontal-relative:margin;mso-position-vertical-relative:bottom-margin-area;mso-left-percent:770;mso-width-relative:margin;mso-height-relative:margin" coordorigin="10653,14697" coordsize="864,864" o:gfxdata="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">
                 <v:oval id="Oval 57" o:spid="_x0000_s1027" style="position:absolute;left:10860;top:14898;width:297;height:303;flip:x;visibility:visible;mso-wrap-style:square;v-text-anchor:top" o:gfxdata="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" fillcolor="#fe8637" strokecolor="#fe8637" strokeweight="3pt">
@@ -1704,7 +1704,7 @@
               </wp:anchor>
             </w:drawing>
           </mc:Choice>
-          <mc:Fallback>
+          <mc:Fallback xmlns:w15="http://schemas.microsoft.com/office/word/2012/wordml">
             <w:pict>
               <v:group w14:anchorId="36AB899E" id="Groupe 53" o:spid="_x0000_s1026" style="position:absolute;margin-left:0;margin-top:10in;width:43.2pt;height:43.2pt;z-index:251650048;mso-left-percent:770;mso-position-horizontal-relative:margin;mso-position-vertical-relative:bottom-margin-area;mso-left-percent:770;mso-width-relative:margin;mso-height-relative:margin" coordorigin="10653,14697" coordsize="864,864" o:gfxdata="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">
                 <v:oval id="Oval 54" o:spid="_x0000_s1027" style="position:absolute;left:10860;top:14898;width:297;height:303;flip:x;visibility:visible;mso-wrap-style:square;v-text-anchor:top" o:gfxdata="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" fillcolor="#fe8637" strokecolor="#fe8637" strokeweight="3pt">
@@ -1860,7 +1860,7 @@
               </wp:anchor>
             </w:drawing>
           </mc:Choice>
-          <mc:Fallback>
+          <mc:Fallback xmlns:w15="http://schemas.microsoft.com/office/word/2012/wordml">
             <w:pict>
               <v:group w14:anchorId="5502A54B" id="Groupe 50" o:spid="_x0000_s1026" style="position:absolute;margin-left:0;margin-top:10in;width:43.2pt;height:43.2pt;z-index:251651072;mso-left-percent:770;mso-position-horizontal-relative:margin;mso-position-vertical-relative:bottom-margin-area;mso-left-percent:770;mso-width-relative:margin;mso-height-relative:margin" coordorigin="10653,14697" coordsize="864,864" o:gfxdata="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">
                 <v:oval id="Oval 51" o:spid="_x0000_s1027" style="position:absolute;left:10860;top:14898;width:297;height:303;flip:x;visibility:visible;mso-wrap-style:square;v-text-anchor:top" o:gfxdata="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" fillcolor="#fe8637" strokecolor="#fe8637" strokeweight="3pt">
@@ -2016,7 +2016,7 @@
               </wp:anchor>
             </w:drawing>
           </mc:Choice>
-          <mc:Fallback>
+          <mc:Fallback xmlns:w15="http://schemas.microsoft.com/office/word/2012/wordml">
             <w:pict>
               <v:group w14:anchorId="3CF978DC" id="Groupe 47" o:spid="_x0000_s1026" style="position:absolute;margin-left:0;margin-top:10in;width:43.2pt;height:43.2pt;z-index:251652096;mso-left-percent:770;mso-position-horizontal-relative:margin;mso-position-vertical-relative:bottom-margin-area;mso-left-percent:770;mso-width-relative:margin;mso-height-relative:margin" coordorigin="10653,14697" coordsize="864,864" o:gfxdata="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">
                 <v:oval id="Oval 48" o:spid="_x0000_s1027" style="position:absolute;left:10860;top:14898;width:297;height:303;flip:x;visibility:visible;mso-wrap-style:square;v-text-anchor:top" o:gfxdata="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" fillcolor="#fe8637" strokecolor="#fe8637" strokeweight="3pt">
@@ -2172,7 +2172,7 @@
               </wp:anchor>
             </w:drawing>
           </mc:Choice>
-          <mc:Fallback>
+          <mc:Fallback xmlns:w15="http://schemas.microsoft.com/office/word/2012/wordml">
             <w:pict>
               <v:group w14:anchorId="72AB5556" id="Groupe 44" o:spid="_x0000_s1026" style="position:absolute;margin-left:0;margin-top:10in;width:43.2pt;height:43.2pt;z-index:251653120;mso-left-percent:770;mso-position-horizontal-relative:margin;mso-position-vertical-relative:bottom-margin-area;mso-left-percent:770;mso-width-relative:margin;mso-height-relative:margin" coordorigin="10653,14697" coordsize="864,864" o:gfxdata="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">
                 <v:oval id="Oval 45" o:spid="_x0000_s1027" style="position:absolute;left:10860;top:14898;width:297;height:303;flip:x;visibility:visible;mso-wrap-style:square;v-text-anchor:top" o:gfxdata="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" fillcolor="#fe8637" strokecolor="#fe8637" strokeweight="3pt">
@@ -2328,7 +2328,7 @@
               </wp:anchor>
             </w:drawing>
           </mc:Choice>
-          <mc:Fallback>
+          <mc:Fallback xmlns:w15="http://schemas.microsoft.com/office/word/2012/wordml">
             <w:pict>
               <v:group w14:anchorId="644D63E4" id="Groupe 41" o:spid="_x0000_s1026" style="position:absolute;margin-left:0;margin-top:10in;width:43.2pt;height:43.2pt;z-index:251654144;mso-left-percent:770;mso-position-horizontal-relative:margin;mso-position-vertical-relative:bottom-margin-area;mso-left-percent:770;mso-width-relative:margin;mso-height-relative:margin" coordorigin="10653,14697" coordsize="864,864" o:gfxdata="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">
                 <v:oval id="Oval 42" o:spid="_x0000_s1027" style="position:absolute;left:10860;top:14898;width:297;height:303;flip:x;visibility:visible;mso-wrap-style:square;v-text-anchor:top" o:gfxdata="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" fillcolor="#fe8637" strokecolor="#fe8637" strokeweight="3pt">
@@ -2484,7 +2484,7 @@
               </wp:anchor>
             </w:drawing>
           </mc:Choice>
-          <mc:Fallback>
+          <mc:Fallback xmlns:w15="http://schemas.microsoft.com/office/word/2012/wordml">
             <w:pict>
               <v:group w14:anchorId="5C685DFE" id="Groupe 38" o:spid="_x0000_s1026" style="position:absolute;margin-left:0;margin-top:10in;width:43.2pt;height:43.2pt;z-index:251655168;mso-left-percent:770;mso-position-horizontal-relative:margin;mso-position-vertical-relative:bottom-margin-area;mso-left-percent:770;mso-width-relative:margin;mso-height-relative:margin" coordorigin="10653,14697" coordsize="864,864" o:gfxdata="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">
                 <v:oval id="Oval 39" o:spid="_x0000_s1027" style="position:absolute;left:10860;top:14898;width:297;height:303;flip:x;visibility:visible;mso-wrap-style:square;v-text-anchor:top" o:gfxdata="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" fillcolor="#fe8637" strokecolor="#fe8637" strokeweight="3pt">
@@ -2640,7 +2640,7 @@
               </wp:anchor>
             </w:drawing>
           </mc:Choice>
-          <mc:Fallback>
+          <mc:Fallback xmlns:w15="http://schemas.microsoft.com/office/word/2012/wordml">
             <w:pict>
               <v:group w14:anchorId="2DD3FBA7" id="Groupe 35" o:spid="_x0000_s1026" style="position:absolute;margin-left:0;margin-top:10in;width:43.2pt;height:43.2pt;z-index:251656192;mso-left-percent:770;mso-position-horizontal-relative:margin;mso-position-vertical-relative:bottom-margin-area;mso-left-percent:770;mso-width-relative:margin;mso-height-relative:margin" coordorigin="10653,14697" coordsize="864,864" o:gfxdata="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">
                 <v:oval id="Oval 36" o:spid="_x0000_s1027" style="position:absolute;left:10860;top:14898;width:297;height:303;flip:x;visibility:visible;mso-wrap-style:square;v-text-anchor:top" o:gfxdata="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" fillcolor="#fe8637" strokecolor="#fe8637" strokeweight="3pt">
@@ -2796,7 +2796,7 @@
               </wp:anchor>
             </w:drawing>
           </mc:Choice>
-          <mc:Fallback>
+          <mc:Fallback xmlns:w15="http://schemas.microsoft.com/office/word/2012/wordml">
             <w:pict>
               <v:group w14:anchorId="6F499261" id="Groupe 32" o:spid="_x0000_s1026" style="position:absolute;margin-left:0;margin-top:10in;width:43.2pt;height:43.2pt;z-index:251657216;mso-left-percent:770;mso-position-horizontal-relative:margin;mso-position-vertical-relative:bottom-margin-area;mso-left-percent:770;mso-width-relative:margin;mso-height-relative:margin" coordorigin="10653,14697" coordsize="864,864" o:gfxdata="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">
                 <v:oval id="Oval 33" o:spid="_x0000_s1027" style="position:absolute;left:10860;top:14898;width:297;height:303;flip:x;visibility:visible;mso-wrap-style:square;v-text-anchor:top" o:gfxdata="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" fillcolor="#fe8637" strokecolor="#fe8637" strokeweight="3pt">
@@ -2952,7 +2952,7 @@
               </wp:anchor>
             </w:drawing>
           </mc:Choice>
-          <mc:Fallback>
+          <mc:Fallback xmlns:w15="http://schemas.microsoft.com/office/word/2012/wordml">
             <w:pict>
               <v:group w14:anchorId="4595A4D4" id="Groupe 29" o:spid="_x0000_s1026" style="position:absolute;margin-left:0;margin-top:10in;width:43.2pt;height:43.2pt;z-index:251658240;mso-left-percent:770;mso-position-horizontal-relative:margin;mso-position-vertical-relative:bottom-margin-area;mso-left-percent:770;mso-width-relative:margin;mso-height-relative:margin" coordorigin="10653,14697" coordsize="864,864" o:gfxdata="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">
                 <v:oval id="Oval 30" o:spid="_x0000_s1027" style="position:absolute;left:10860;top:14898;width:297;height:303;flip:x;visibility:visible;mso-wrap-style:square;v-text-anchor:top" o:gfxdata="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" fillcolor="#fe8637" strokecolor="#fe8637" strokeweight="3pt">
@@ -3108,7 +3108,7 @@
               </wp:anchor>
             </w:drawing>
           </mc:Choice>
-          <mc:Fallback>
+          <mc:Fallback xmlns:w15="http://schemas.microsoft.com/office/word/2012/wordml">
             <w:pict>
               <v:group w14:anchorId="0C8F63E4" id="Groupe 26" o:spid="_x0000_s1026" style="position:absolute;margin-left:0;margin-top:10in;width:43.2pt;height:43.2pt;z-index:251659264;mso-left-percent:770;mso-position-horizontal-relative:margin;mso-position-vertical-relative:bottom-margin-area;mso-left-percent:770;mso-width-relative:margin;mso-height-relative:margin" coordorigin="10653,14697" coordsize="864,864" o:gfxdata="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">
                 <v:oval id="Oval 27" o:spid="_x0000_s1027" style="position:absolute;left:10860;top:14898;width:297;height:303;flip:x;visibility:visible;mso-wrap-style:square;v-text-anchor:top" o:gfxdata="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" fillcolor="#fe8637" strokecolor="#fe8637" strokeweight="3pt">
@@ -3264,7 +3264,7 @@
               </wp:anchor>
             </w:drawing>
           </mc:Choice>
-          <mc:Fallback>
+          <mc:Fallback xmlns:w15="http://schemas.microsoft.com/office/word/2012/wordml">
             <w:pict>
               <v:group w14:anchorId="2007BF63" id="Groupe 23" o:spid="_x0000_s1026" style="position:absolute;margin-left:0;margin-top:10in;width:43.2pt;height:43.2pt;z-index:251660288;mso-left-percent:770;mso-position-horizontal-relative:margin;mso-position-vertical-relative:bottom-margin-area;mso-left-percent:770;mso-width-relative:margin;mso-height-relative:margin" coordorigin="10653,14697" coordsize="864,864" o:gfxdata="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">
                 <v:oval id="Oval 24" o:spid="_x0000_s1027" style="position:absolute;left:10860;top:14898;width:297;height:303;flip:x;visibility:visible;mso-wrap-style:square;v-text-anchor:top" o:gfxdata="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" fillcolor="#fe8637" strokecolor="#fe8637" strokeweight="3pt">
@@ -3420,7 +3420,7 @@
               </wp:anchor>
             </w:drawing>
           </mc:Choice>
-          <mc:Fallback>
+          <mc:Fallback xmlns:w15="http://schemas.microsoft.com/office/word/2012/wordml">
             <w:pict>
               <v:group w14:anchorId="6F2CED2A" id="Groupe 20" o:spid="_x0000_s1026" style="position:absolute;margin-left:0;margin-top:10in;width:43.2pt;height:43.2pt;z-index:251661312;mso-left-percent:770;mso-position-horizontal-relative:margin;mso-position-vertical-relative:bottom-margin-area;mso-left-percent:770;mso-width-relative:margin;mso-height-relative:margin" coordorigin="10653,14697" coordsize="864,864" o:gfxdata="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">
                 <v:oval id="Oval 21" o:spid="_x0000_s1027" style="position:absolute;left:10860;top:14898;width:297;height:303;flip:x;visibility:visible;mso-wrap-style:square;v-text-anchor:top" o:gfxdata="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" fillcolor="#fe8637" strokecolor="#fe8637" strokeweight="3pt">
@@ -3576,7 +3576,7 @@
               </wp:anchor>
             </w:drawing>
           </mc:Choice>
-          <mc:Fallback>
+          <mc:Fallback xmlns:w15="http://schemas.microsoft.com/office/word/2012/wordml">
             <w:pict>
               <v:group w14:anchorId="3F380208" id="Groupe 17" o:spid="_x0000_s1026" style="position:absolute;margin-left:0;margin-top:10in;width:43.2pt;height:43.2pt;z-index:251662336;mso-left-percent:770;mso-position-horizontal-relative:margin;mso-position-vertical-relative:bottom-margin-area;mso-left-percent:770;mso-width-relative:margin;mso-height-relative:margin" coordorigin="10653,14697" coordsize="864,864" o:gfxdata="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">
                 <v:oval id="Oval 18" o:spid="_x0000_s1027" style="position:absolute;left:10860;top:14898;width:297;height:303;flip:x;visibility:visible;mso-wrap-style:square;v-text-anchor:top" o:gfxdata="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" fillcolor="#fe8637" strokecolor="#fe8637" strokeweight="3pt">
@@ -3732,7 +3732,7 @@
               </wp:anchor>
             </w:drawing>
           </mc:Choice>
-          <mc:Fallback>
+          <mc:Fallback xmlns:w15="http://schemas.microsoft.com/office/word/2012/wordml">
             <w:pict>
               <v:group w14:anchorId="434758C4" id="Groupe 14" o:spid="_x0000_s1026" style="position:absolute;margin-left:0;margin-top:10in;width:43.2pt;height:43.2pt;z-index:251663360;mso-left-percent:770;mso-position-horizontal-relative:margin;mso-position-vertical-relative:bottom-margin-area;mso-left-percent:770;mso-width-relative:margin;mso-height-relative:margin" coordorigin="10653,14697" coordsize="864,864" o:gfxdata="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">
                 <v:oval id="Oval 15" o:spid="_x0000_s1027" style="position:absolute;left:10860;top:14898;width:297;height:303;flip:x;visibility:visible;mso-wrap-style:square;v-text-anchor:top" o:gfxdata="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" fillcolor="#fe8637" strokecolor="#fe8637" strokeweight="3pt">
@@ -3888,7 +3888,7 @@
               </wp:anchor>
             </w:drawing>
           </mc:Choice>
-          <mc:Fallback>
+          <mc:Fallback xmlns:w15="http://schemas.microsoft.com/office/word/2012/wordml">
             <w:pict>
               <v:group w14:anchorId="26970610" id="Groupe 11" o:spid="_x0000_s1026" style="position:absolute;margin-left:0;margin-top:10in;width:43.2pt;height:43.2pt;z-index:251664384;mso-left-percent:770;mso-position-horizontal-relative:margin;mso-position-vertical-relative:bottom-margin-area;mso-left-percent:770;mso-width-relative:margin;mso-height-relative:margin" coordorigin="10653,14697" coordsize="864,864" o:gfxdata="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">
                 <v:oval id="Oval 12" o:spid="_x0000_s1027" style="position:absolute;left:10860;top:14898;width:297;height:303;flip:x;visibility:visible;mso-wrap-style:square;v-text-anchor:top" o:gfxdata="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" fillcolor="#fe8637" strokecolor="#fe8637" strokeweight="3pt">
@@ -4044,7 +4044,7 @@
               </wp:anchor>
             </w:drawing>
           </mc:Choice>
-          <mc:Fallback>
+          <mc:Fallback xmlns:w15="http://schemas.microsoft.com/office/word/2012/wordml">
             <w:pict>
               <v:group w14:anchorId="0F96BAA4" id="Groupe 8" o:spid="_x0000_s1026" style="position:absolute;margin-left:0;margin-top:10in;width:43.2pt;height:43.2pt;z-index:251665408;mso-left-percent:770;mso-position-horizontal-relative:margin;mso-position-vertical-relative:bottom-margin-area;mso-left-percent:770;mso-width-relative:margin;mso-height-relative:margin" coordorigin="10653,14697" coordsize="864,864" o:gfxdata="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">
                 <v:oval id="Oval 9" o:spid="_x0000_s1027" style="position:absolute;left:10860;top:14898;width:297;height:303;flip:x;visibility:visible;mso-wrap-style:square;v-text-anchor:top" o:gfxdata="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" fillcolor="#fe8637" strokecolor="#fe8637" strokeweight="3pt">
@@ -4200,7 +4200,7 @@
               </wp:anchor>
             </w:drawing>
           </mc:Choice>
-          <mc:Fallback>
+          <mc:Fallback xmlns:w15="http://schemas.microsoft.com/office/word/2012/wordml">
             <w:pict>
               <v:group w14:anchorId="7D649284" id="Groupe 5" o:spid="_x0000_s1026" style="position:absolute;margin-left:0;margin-top:10in;width:43.2pt;height:43.2pt;z-index:251666432;mso-left-percent:770;mso-position-horizontal-relative:margin;mso-position-vertical-relative:bottom-margin-area;mso-left-percent:770;mso-width-relative:margin;mso-height-relative:margin" coordorigin="10653,14697" coordsize="864,864" o:gfxdata="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">
                 <v:oval id="Oval 6" o:spid="_x0000_s1027" style="position:absolute;left:10860;top:14898;width:297;height:303;flip:x;visibility:visible;mso-wrap-style:square;v-text-anchor:top" o:gfxdata="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" fillcolor="#fe8637" strokecolor="#fe8637" strokeweight="3pt">
@@ -4356,7 +4356,7 @@
               </wp:anchor>
             </w:drawing>
           </mc:Choice>
-          <mc:Fallback>
+          <mc:Fallback xmlns:w15="http://schemas.microsoft.com/office/word/2012/wordml">
             <w:pict>
               <v:group w14:anchorId="5D8ADBAE" id="Groupe 2" o:spid="_x0000_s1026" style="position:absolute;margin-left:0;margin-top:10in;width:43.2pt;height:43.2pt;z-index:251667456;mso-left-percent:770;mso-position-horizontal-relative:margin;mso-position-vertical-relative:bottom-margin-area;mso-left-percent:770;mso-width-relative:margin;mso-height-relative:margin" coordorigin="10653,14697" coordsize="864,864" o:gfxdata="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">
                 <v:oval id="Oval 3" o:spid="_x0000_s1027" style="position:absolute;left:10860;top:14898;width:297;height:303;flip:x;visibility:visible;mso-wrap-style:square;v-text-anchor:top" o:gfxdata="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" fillcolor="#fe8637" strokecolor="#fe8637" strokeweight="3pt">
@@ -4404,31 +4404,47 @@
       </w:r>
     </w:p>
     <w:p>
-      <w:pPr>
-        <w:jc w:val="both"/>
-        <w:rPr>
-          <w:color w:val="auto"/>
-        </w:rPr>
-      </w:pPr>
-      <w:r>
-        <w:rPr>
-          <w:color w:val="auto"/>
-        </w:rPr>
+      <w:r>
         <w:t>Le principe de ce TP d'Aide à la Décision consistait à mettre en œuvre un algorithme de recherche locale et de recherche génétique afin de trouver les meilleures manières de concevoir une série de pièces sur un nombre de machines données. Pour ce faire, nous nous sommes appuyés sur des fichiers de données fournis, qui nous ont permis d'effectuer différents tests.</w:t>
       </w:r>
     </w:p>
     <w:p>
-      <w:pPr>
-        <w:jc w:val="both"/>
+      <w:r>
+        <w:t>Nous avions déjà une partie d'implémentation permettant de lire les fichiers de données et d'initialiser les structures de données adéquates à notre travail. De ce fait, nous av</w:t>
+      </w:r>
+      <w:r>
+        <w:t xml:space="preserve">ons commencé avec la procédure </w:t>
+      </w:r>
+      <w:proofErr w:type="spellStart"/>
+      <w:proofErr w:type="gramStart"/>
+      <w:r>
         <w:rPr>
-          <w:color w:val="auto"/>
+          <w:rStyle w:val="Code"/>
         </w:rPr>
-      </w:pPr>
+        <w:t>evaluer</w:t>
+      </w:r>
+      <w:proofErr w:type="spellEnd"/>
       <w:r>
         <w:rPr>
-          <w:color w:val="auto"/>
+          <w:rStyle w:val="Code"/>
         </w:rPr>
-        <w:t>Nous avions déjà une partie d'implémentation permettant de lire les fichiers de données et d'initialiser les structures de données adéquates à notre travail. De ce fait, nous avons commencé avec la procédure "evaluer", qui génère un chemin critique à l'aide du vecteur de Bierwirth. Nous avons alors implémenté l'algorithme de recherche locale puis notre algorithme génétique.</w:t>
+        <w:t>(</w:t>
+      </w:r>
+      <w:proofErr w:type="gramEnd"/>
+      <w:r>
+        <w:rPr>
+          <w:rStyle w:val="Code"/>
+        </w:rPr>
+        <w:t>)</w:t>
+      </w:r>
+      <w:r>
+        <w:t>, qui génère un chemin critique à l'aide du vecteur de Bierwirth. Nous avons alors implémenté l'algorithme de recherche locale</w:t>
+      </w:r>
+      <w:r>
+        <w:t xml:space="preserve"> pour améliorer nos résultats</w:t>
+      </w:r>
+      <w:r>
+        <w:t xml:space="preserve"> puis notre algorithme génétique.</w:t>
       </w:r>
     </w:p>
     <w:p>
@@ -4440,23 +4456,33 @@
       </w:r>
     </w:p>
     <w:p>
-      <w:pPr>
-        <w:jc w:val="both"/>
+      <w:r>
+        <w:t xml:space="preserve">La structure de données utilisée nous a été fournie avec ses constructeurs. Initialisée à partir des fichiers de données, elle contenait toutes les informations nécessaires pour </w:t>
+      </w:r>
+      <w:r>
+        <w:t>traiter notre problème.</w:t>
+      </w:r>
+    </w:p>
+    <w:p>
+      <w:r>
+        <w:t>Pour l’algorithme génétique nous avons utilisé un</w:t>
+      </w:r>
+      <w:r>
         <w:rPr>
-          <w:color w:val="auto"/>
+          <w:rStyle w:val="Code"/>
         </w:rPr>
-      </w:pPr>
+        <w:t xml:space="preserve"> </w:t>
+      </w:r>
+      <w:proofErr w:type="spellStart"/>
       <w:r>
         <w:rPr>
-          <w:color w:val="auto"/>
+          <w:rStyle w:val="Code"/>
         </w:rPr>
-        <w:t xml:space="preserve">La structure de données utilisée nous a été fournie avec ses constructeurs. Initialisée à partir des fichiers de données, elle contenait toutes les informations nécessaires pour </w:t>
-      </w:r>
-      <w:r>
-        <w:rPr>
-          <w:color w:val="auto"/>
-        </w:rPr>
-        <w:t>traiter notre problème.</w:t>
+        <w:t>vector</w:t>
+      </w:r>
+      <w:proofErr w:type="spellEnd"/>
+      <w:r>
+        <w:t xml:space="preserve"> pour stocker nos individus.</w:t>
       </w:r>
     </w:p>
     <w:p>
@@ -4481,35 +4507,38 @@
       </w:r>
     </w:p>
     <w:p>
-      <w:pPr>
-        <w:jc w:val="both"/>
+      <w:r>
+        <w:t>Le vecteur de Bierwirth</w:t>
+      </w:r>
+      <w:r>
+        <w:t xml:space="preserve"> est un vecteur mettant "à plat" toutes les opérations à effectuer pour réaliser l'ensemble des pièces. Ce vecteur contient donc l'intégralité des opérations décrites dans le fichier de données puis, lors de la construction, </w:t>
+      </w:r>
+      <w:r>
+        <w:t>les mélanges</w:t>
+      </w:r>
+      <w:r>
+        <w:t xml:space="preserve"> de manière </w:t>
+      </w:r>
+      <w:r>
         <w:rPr>
-          <w:color w:val="auto"/>
+          <w:rStyle w:val="lev"/>
         </w:rPr>
-      </w:pPr>
-      <w:r>
-        <w:rPr>
-          <w:color w:val="auto"/>
-        </w:rPr>
-        <w:t>Le vecteur de Bierwirth</w:t>
-      </w:r>
-      <w:r>
-        <w:rPr>
-          <w:color w:val="auto"/>
-        </w:rPr>
-        <w:t xml:space="preserve"> est un vecteur mettant "à plat" toutes les opérations à effectuer pour réaliser l'ensemble des pièces. Ce vecteur contient donc l'intégralité des opérations décrites dans le fichier de données puis, lors de la construction, les mélange de manière aléatoire. La procédure évaluer est alors chargée de lier les différentes opérations entre elles à l'aide de pointeurs entre les différentes opérations pour faire appara</w:t>
-      </w:r>
-      <w:r>
-        <w:rPr>
-          <w:color w:val="auto"/>
-        </w:rPr>
+        <w:t>aléatoire</w:t>
+      </w:r>
+      <w:r>
+        <w:t>. La procédure évaluer est alors chargée de lier les différentes opérations entre elles à l'aide de pointeurs entre les différentes opérations pour faire appara</w:t>
+      </w:r>
+      <w:r>
         <w:t xml:space="preserve">ître l'ordre </w:t>
       </w:r>
       <w:r>
-        <w:rPr>
-          <w:color w:val="auto"/>
-        </w:rPr>
-        <w:t>de passage des pièces sur les machines, l'ordre de passage des machines selon les pièces, ainsi que le chemin critique.</w:t>
+        <w:t>de passage des pièces sur les machines, l'ordre de passage des machines selon les pièces, ainsi que le chemin critique</w:t>
+      </w:r>
+      <w:r>
+        <w:t xml:space="preserve"> et le makespan</w:t>
+      </w:r>
+      <w:r>
+        <w:t>.</w:t>
       </w:r>
     </w:p>
     <w:p>
@@ -4527,20 +4556,12 @@
       <w:r>
         <w:t>ées utilisée</w:t>
       </w:r>
-      <w:bookmarkStart w:id="0" w:name="_GoBack"/>
-      <w:bookmarkEnd w:id="0"/>
     </w:p>
     <w:p>
       <w:pPr>
-        <w:spacing w:after="120"/>
-        <w:rPr>
-          <w:color w:val="auto"/>
-        </w:rPr>
+        <w:pStyle w:val="Titre4"/>
       </w:pPr>
       <w:r>
-        <w:rPr>
-          <w:color w:val="auto"/>
-        </w:rPr>
         <w:t>Membres :</w:t>
       </w:r>
     </w:p>
@@ -4552,15 +4573,29 @@
           <w:numId w:val="9"/>
         </w:numPr>
         <w:spacing w:after="0"/>
+      </w:pPr>
+      <w:proofErr w:type="spellStart"/>
+      <w:r>
+        <w:rPr>
+          <w:rStyle w:val="Code"/>
+        </w:rPr>
+        <w:t>bierwirth_vector</w:t>
+      </w:r>
+      <w:proofErr w:type="spellEnd"/>
+      <w:r>
+        <w:rPr>
+          <w:rStyle w:val="Code"/>
+        </w:rPr>
+        <w:t>_</w:t>
+      </w:r>
+      <w:r>
         <w:rPr>
           <w:color w:val="auto"/>
         </w:rPr>
-      </w:pPr>
-      <w:r>
-        <w:rPr>
-          <w:color w:val="auto"/>
-        </w:rPr>
-        <w:t>bierwirth_vector_ : Vecteur de pointeurs sur les opérations.</w:t>
+        <w:t xml:space="preserve"> : </w:t>
+      </w:r>
+      <w:r>
+        <w:t>Vecteur de pointeurs sur les opérations.</w:t>
       </w:r>
     </w:p>
     <w:p>
@@ -4571,15 +4606,21 @@
           <w:numId w:val="9"/>
         </w:numPr>
         <w:spacing w:after="0"/>
+      </w:pPr>
+      <w:r>
+        <w:rPr>
+          <w:rStyle w:val="Code"/>
+        </w:rPr>
+        <w:t>d_</w:t>
+      </w:r>
+      <w:r>
         <w:rPr>
           <w:color w:val="auto"/>
         </w:rPr>
-      </w:pPr>
-      <w:r>
-        <w:rPr>
-          <w:color w:val="auto"/>
-        </w:rPr>
-        <w:t>d_ : Copie de la structure de données.</w:t>
+        <w:t xml:space="preserve"> : </w:t>
+      </w:r>
+      <w:r>
+        <w:t>Copie de la structure de données.</w:t>
       </w:r>
     </w:p>
     <w:p>
@@ -4590,15 +4631,29 @@
           <w:numId w:val="9"/>
         </w:numPr>
         <w:spacing w:after="0"/>
+      </w:pPr>
+      <w:proofErr w:type="spellStart"/>
+      <w:r>
+        <w:rPr>
+          <w:rStyle w:val="Code"/>
+        </w:rPr>
+        <w:t>last_cp</w:t>
+      </w:r>
+      <w:proofErr w:type="spellEnd"/>
+      <w:r>
+        <w:rPr>
+          <w:rStyle w:val="Code"/>
+        </w:rPr>
+        <w:t>_</w:t>
+      </w:r>
+      <w:r>
         <w:rPr>
           <w:color w:val="auto"/>
         </w:rPr>
-      </w:pPr>
-      <w:r>
-        <w:rPr>
-          <w:color w:val="auto"/>
-        </w:rPr>
-        <w:t>last_cp_ : Pointeur sur la dernière opération effectuée.</w:t>
+        <w:t xml:space="preserve"> : </w:t>
+      </w:r>
+      <w:r>
+        <w:t>Pointeur sur la dernière opération effectuée.</w:t>
       </w:r>
     </w:p>
     <w:p>
@@ -4609,15 +4664,21 @@
           <w:numId w:val="9"/>
         </w:numPr>
         <w:spacing w:after="0"/>
+      </w:pPr>
+      <w:r>
+        <w:rPr>
+          <w:rStyle w:val="Code"/>
+        </w:rPr>
+        <w:t>makespan_</w:t>
+      </w:r>
+      <w:r>
         <w:rPr>
           <w:color w:val="auto"/>
         </w:rPr>
-      </w:pPr>
-      <w:r>
-        <w:rPr>
-          <w:color w:val="auto"/>
-        </w:rPr>
-        <w:t>makespan_ : Temps de réalisation le plus important.</w:t>
+        <w:t xml:space="preserve"> : </w:t>
+      </w:r>
+      <w:r>
+        <w:t>Temps de réalisation le plus important.</w:t>
       </w:r>
     </w:p>
     <w:p>
@@ -4628,15 +4689,29 @@
           <w:numId w:val="9"/>
         </w:numPr>
         <w:spacing w:after="120"/>
+      </w:pPr>
+      <w:proofErr w:type="spellStart"/>
+      <w:r>
+        <w:rPr>
+          <w:rStyle w:val="Code"/>
+        </w:rPr>
+        <w:t>tabItem</w:t>
+      </w:r>
+      <w:proofErr w:type="spellEnd"/>
+      <w:r>
+        <w:rPr>
+          <w:rStyle w:val="Code"/>
+        </w:rPr>
+        <w:t>_</w:t>
+      </w:r>
+      <w:r>
         <w:rPr>
           <w:color w:val="auto"/>
         </w:rPr>
-      </w:pPr>
-      <w:r>
-        <w:rPr>
-          <w:color w:val="auto"/>
-        </w:rPr>
-        <w:t>tabItem_ : Séquences et temps selon les pièces.</w:t>
+        <w:t xml:space="preserve"> : </w:t>
+      </w:r>
+      <w:r>
+        <w:t>Séquences et temps selon les pièces.</w:t>
       </w:r>
     </w:p>
     <w:p>
@@ -4647,15 +4722,29 @@
           <w:numId w:val="9"/>
         </w:numPr>
         <w:spacing w:after="120"/>
+      </w:pPr>
+      <w:proofErr w:type="spellStart"/>
+      <w:r>
+        <w:rPr>
+          <w:rStyle w:val="Code"/>
+        </w:rPr>
+        <w:t>tabOpe</w:t>
+      </w:r>
+      <w:proofErr w:type="spellEnd"/>
+      <w:r>
+        <w:rPr>
+          <w:rStyle w:val="Code"/>
+        </w:rPr>
+        <w:t>_</w:t>
+      </w:r>
+      <w:r>
         <w:rPr>
           <w:color w:val="auto"/>
         </w:rPr>
-      </w:pPr>
-      <w:r>
-        <w:rPr>
-          <w:color w:val="auto"/>
-        </w:rPr>
-        <w:t>tabOpe_ : Séquence et temps selon les machines.</w:t>
+        <w:t xml:space="preserve"> : </w:t>
+      </w:r>
+      <w:r>
+        <w:t>Séquence et temps selon les machines.</w:t>
       </w:r>
     </w:p>
     <w:p>
@@ -4684,16 +4773,9 @@
     </w:p>
     <w:p>
       <w:pPr>
-        <w:spacing w:after="120"/>
-        <w:rPr>
-          <w:color w:val="auto"/>
-        </w:rPr>
+        <w:pStyle w:val="Titre4"/>
       </w:pPr>
       <w:r>
-        <w:rPr>
-          <w:color w:val="auto"/>
-        </w:rPr>
-        <w:lastRenderedPageBreak/>
         <w:t>Méthodes :</w:t>
       </w:r>
     </w:p>
@@ -4704,16 +4786,42 @@
           <w:ilvl w:val="0"/>
           <w:numId w:val="9"/>
         </w:numPr>
+        <w:tabs>
+          <w:tab w:val="left" w:pos="3544"/>
+        </w:tabs>
         <w:spacing w:after="120"/>
         <w:rPr>
           <w:color w:val="auto"/>
         </w:rPr>
       </w:pPr>
+      <w:proofErr w:type="spellStart"/>
+      <w:r>
+        <w:rPr>
+          <w:rStyle w:val="Code"/>
+        </w:rPr>
+        <w:t>afficher_chemin_critique</w:t>
+      </w:r>
+      <w:proofErr w:type="spellEnd"/>
       <w:r>
         <w:rPr>
           <w:color w:val="auto"/>
         </w:rPr>
-        <w:t xml:space="preserve"> afficher_chemin_critique : Utilisé après évaluation, permet d'afficher les opérations du chemin critique</w:t>
+        <w:t xml:space="preserve"> : </w:t>
+      </w:r>
+      <w:r>
+        <w:rPr>
+          <w:color w:val="auto"/>
+        </w:rPr>
+        <w:tab/>
+      </w:r>
+      <w:r>
+        <w:t xml:space="preserve">Utilisé après évaluation, permet d'afficher les </w:t>
+      </w:r>
+      <w:r>
+        <w:tab/>
+      </w:r>
+      <w:r>
+        <w:t>opérations du chemin critique</w:t>
       </w:r>
     </w:p>
     <w:p>
@@ -4723,16 +4831,39 @@
           <w:ilvl w:val="0"/>
           <w:numId w:val="9"/>
         </w:numPr>
+        <w:tabs>
+          <w:tab w:val="left" w:pos="2835"/>
+        </w:tabs>
         <w:spacing w:after="120"/>
+      </w:pPr>
+      <w:proofErr w:type="spellStart"/>
+      <w:r>
+        <w:rPr>
+          <w:rStyle w:val="Code"/>
+        </w:rPr>
+        <w:t>afficher_sequences</w:t>
+      </w:r>
+      <w:proofErr w:type="spellEnd"/>
+      <w:r>
         <w:rPr>
           <w:color w:val="auto"/>
         </w:rPr>
-      </w:pPr>
+        <w:t xml:space="preserve"> : </w:t>
+      </w:r>
       <w:r>
         <w:rPr>
           <w:color w:val="auto"/>
         </w:rPr>
-        <w:t>afficher_sequences : Affiche sur la console l'ordre de passage des différentes pièces sur chaque machine.</w:t>
+        <w:tab/>
+      </w:r>
+      <w:r>
+        <w:t xml:space="preserve">Affiche sur la console l'ordre de passage des différentes </w:t>
+      </w:r>
+      <w:r>
+        <w:tab/>
+      </w:r>
+      <w:r>
+        <w:t>pièces sur chaque machine.</w:t>
       </w:r>
     </w:p>
     <w:p>
@@ -4742,16 +4873,58 @@
           <w:ilvl w:val="0"/>
           <w:numId w:val="9"/>
         </w:numPr>
+        <w:tabs>
+          <w:tab w:val="left" w:pos="1985"/>
+        </w:tabs>
         <w:spacing w:after="120"/>
+      </w:pPr>
+      <w:r>
+        <w:rPr>
+          <w:rStyle w:val="Code"/>
+        </w:rPr>
+        <w:t>Bierwirth</w:t>
+      </w:r>
+      <w:r>
         <w:rPr>
           <w:color w:val="auto"/>
         </w:rPr>
-      </w:pPr>
+        <w:t xml:space="preserve"> : </w:t>
+      </w:r>
       <w:r>
         <w:rPr>
           <w:color w:val="auto"/>
         </w:rPr>
-        <w:t>Bierwirth : Constructeur, peut être initialisé en donnant en référence des données, un vecteur d'entiers correspondant aux IDs des opérations ou encore par copie d'un autre vecteur.</w:t>
+        <w:tab/>
+      </w:r>
+      <w:r>
+        <w:t xml:space="preserve">Constructeur, peut être initialisé en donnant en </w:t>
+      </w:r>
+      <w:r>
+        <w:tab/>
+      </w:r>
+      <w:r>
+        <w:t xml:space="preserve">référence des </w:t>
+      </w:r>
+      <w:r>
+        <w:tab/>
+        <w:t>d</w:t>
+      </w:r>
+      <w:r>
+        <w:t xml:space="preserve">onnées, un vecteur d'entiers correspondant aux </w:t>
+      </w:r>
+      <w:proofErr w:type="spellStart"/>
+      <w:r>
+        <w:t>IDs</w:t>
+      </w:r>
+      <w:proofErr w:type="spellEnd"/>
+      <w:r>
+        <w:t xml:space="preserve"> des opérations </w:t>
+      </w:r>
+      <w:r>
+        <w:tab/>
+      </w:r>
+      <w:r>
+        <w:t>ou encore par copie d'un autre vecteur.</w:t>
       </w:r>
     </w:p>
     <w:p>
@@ -4761,6 +4934,9 @@
           <w:ilvl w:val="0"/>
           <w:numId w:val="9"/>
         </w:numPr>
+        <w:tabs>
+          <w:tab w:val="left" w:pos="1701"/>
+        </w:tabs>
         <w:spacing w:after="120"/>
         <w:rPr>
           <w:color w:val="auto"/>
@@ -4768,9 +4944,27 @@
       </w:pPr>
       <w:r>
         <w:rPr>
+          <w:rStyle w:val="Code"/>
+        </w:rPr>
+        <w:t xml:space="preserve">display </w:t>
+      </w:r>
+      <w:r>
+        <w:rPr>
           <w:color w:val="auto"/>
         </w:rPr>
-        <w:t>display : Affiche dans l'ordre les opérations contenues dans le vecteur de Bierwirth.</w:t>
+        <w:t xml:space="preserve">: </w:t>
+      </w:r>
+      <w:r>
+        <w:tab/>
+      </w:r>
+      <w:r>
+        <w:t xml:space="preserve">Affiche dans l'ordre les opérations contenues dans le vecteur de </w:t>
+      </w:r>
+      <w:r>
+        <w:tab/>
+      </w:r>
+      <w:r>
+        <w:t>Bierwirth.</w:t>
       </w:r>
     </w:p>
     <w:p>
@@ -4780,16 +4974,43 @@
           <w:ilvl w:val="0"/>
           <w:numId w:val="9"/>
         </w:numPr>
+        <w:tabs>
+          <w:tab w:val="left" w:pos="1701"/>
+          <w:tab w:val="left" w:pos="3544"/>
+        </w:tabs>
         <w:spacing w:after="120"/>
+      </w:pPr>
+      <w:proofErr w:type="spellStart"/>
+      <w:r>
+        <w:rPr>
+          <w:rStyle w:val="Code"/>
+        </w:rPr>
+        <w:t>evaluer</w:t>
+      </w:r>
+      <w:proofErr w:type="spellEnd"/>
+      <w:r>
         <w:rPr>
           <w:color w:val="auto"/>
         </w:rPr>
-      </w:pPr>
-      <w:r>
-        <w:rPr>
-          <w:color w:val="auto"/>
-        </w:rPr>
-        <w:t>evaluer : Evalue le vecteur de Bierwirth en mettant à jour les différents pointeurs et temps pour pouvoir afficher le chemin critique ainsi que les séquences.</w:t>
+        <w:t xml:space="preserve"> : </w:t>
+      </w:r>
+      <w:r>
+        <w:tab/>
+      </w:r>
+      <w:r>
+        <w:t xml:space="preserve">Evalue le vecteur de Bierwirth en mettant à jour les différents pointeurs </w:t>
+      </w:r>
+      <w:r>
+        <w:tab/>
+      </w:r>
+      <w:r>
+        <w:t xml:space="preserve">et temps pour pouvoir afficher le chemin critique ainsi que les </w:t>
+      </w:r>
+      <w:r>
+        <w:tab/>
+      </w:r>
+      <w:r>
+        <w:t>séquences.</w:t>
       </w:r>
     </w:p>
     <w:p/>
@@ -4813,13 +5034,519 @@
         <w:t>Recherche Locale</w:t>
       </w:r>
     </w:p>
-    <w:p/>
+    <w:p>
+      <w:r>
+        <w:tab/>
+      </w:r>
+      <w:r>
+        <w:t xml:space="preserve">Pour améliorer les résultats obtenus avec la fonction évaluer à partir d’un vecteur de Bierwirth aléatoire, nous procédons à une recherche locale, c’est-à-dire le parcours de notre </w:t>
+      </w:r>
+      <w:r>
+        <w:t>chemin critique</w:t>
+      </w:r>
+      <w:r>
+        <w:t xml:space="preserve"> et l’échange, s’il est possible et s’il nous donne un meilleur résultat, de deux membres</w:t>
+      </w:r>
+      <w:r>
+        <w:t xml:space="preserve"> au sein du vecteur de Bierwirth autant de fois que </w:t>
+      </w:r>
+      <w:r>
+        <w:t>nécessaire</w:t>
+      </w:r>
+      <w:r>
+        <w:t>.</w:t>
+      </w:r>
+    </w:p>
+    <w:p>
+      <w:r>
+        <w:tab/>
+      </w:r>
+      <w:r>
+        <w:t xml:space="preserve">Dans un premier temps nous recherchons donc les arcs disjonctifs qui sont des arcs </w:t>
+      </w:r>
+      <w:r>
+        <w:t xml:space="preserve">(i, </w:t>
+      </w:r>
+      <w:r>
+        <w:t>j) caractérisés par le fait i et j se trouve sur la même machine. De ce fait, il est donc possible d’échanger ces deux points dans le vecteur de Bierwirth. On évalue donc un nouveau makespan avec ce nouveau vecteur de Bierwirth et on le compare à l’ancien makespan.</w:t>
+      </w:r>
+    </w:p>
+    <w:p>
+      <w:r>
+        <w:tab/>
+      </w:r>
+      <w:r>
+        <w:t xml:space="preserve">S’il est plus avantageux de </w:t>
+      </w:r>
+      <w:r>
+        <w:t>conserver notre l’ancien makespan</w:t>
+      </w:r>
+      <w:r>
+        <w:t>,</w:t>
+      </w:r>
+      <w:r>
+        <w:t xml:space="preserve"> on oublie notre échange de valeur, et on continu notre parcours du chemin critique</w:t>
+      </w:r>
+      <w:r>
+        <w:t xml:space="preserve"> avec notre ancien chemin critique</w:t>
+      </w:r>
+      <w:r>
+        <w:t>. Si au contraire le nouveau Bierwirth donne un meilleur résultat, on le conserve, on remplace nos anciens résultats par les nouveaux, et on recommence l’algorithme depuis le début</w:t>
+      </w:r>
+      <w:r>
+        <w:t xml:space="preserve"> en reprenant au début de notre nouveau chemin critique.</w:t>
+      </w:r>
+    </w:p>
+    <w:p>
+      <w:r>
+        <w:tab/>
+      </w:r>
+      <w:r>
+        <w:t xml:space="preserve">Notre algorithme s’arrête quand le chemin critique a été parcouru sans </w:t>
+      </w:r>
+      <w:r>
+        <w:t xml:space="preserve">aucunes </w:t>
+      </w:r>
+      <w:r>
+        <w:t>améliorations possible</w:t>
+      </w:r>
+      <w:r>
+        <w:t>s</w:t>
+      </w:r>
+      <w:r>
+        <w:t>.</w:t>
+      </w:r>
+    </w:p>
+    <w:p>
+      <w:r>
+        <w:tab/>
+      </w:r>
+      <w:r>
+        <w:t xml:space="preserve">Ainsi </w:t>
+      </w:r>
+      <w:r>
+        <w:t xml:space="preserve">nous avons, </w:t>
+      </w:r>
+      <w:r>
+        <w:t xml:space="preserve">à partir d’un résultat dû au hasard (méthode </w:t>
+      </w:r>
+      <w:proofErr w:type="spellStart"/>
+      <w:r>
+        <w:rPr>
+          <w:rStyle w:val="Code"/>
+        </w:rPr>
+        <w:t>evaluer</w:t>
+      </w:r>
+      <w:proofErr w:type="spellEnd"/>
+      <w:r>
+        <w:rPr>
+          <w:rStyle w:val="Code"/>
+        </w:rPr>
+        <w:t>()</w:t>
+      </w:r>
+      <w:r>
+        <w:t>)</w:t>
+      </w:r>
+      <w:r>
+        <w:t>, amélioré le plus possible le chemin critique et le makespan calculé.</w:t>
+      </w:r>
+    </w:p>
     <w:p>
       <w:pPr>
         <w:pStyle w:val="Titre1"/>
       </w:pPr>
       <w:r>
         <w:t>Algorithme génétique</w:t>
+      </w:r>
+    </w:p>
+    <w:p>
+      <w:r>
+        <w:tab/>
+      </w:r>
+      <w:r>
+        <w:t xml:space="preserve">Afin d’obtenir un résultat toujours plus optimal nous avons implémenté un algorithme génétique sur nos résultats dans les fichiers </w:t>
+      </w:r>
+      <w:r>
+        <w:rPr>
+          <w:rStyle w:val="Code"/>
+        </w:rPr>
+        <w:t>Population.cpp</w:t>
+      </w:r>
+      <w:r>
+        <w:t xml:space="preserve"> et </w:t>
+      </w:r>
+      <w:proofErr w:type="spellStart"/>
+      <w:r>
+        <w:rPr>
+          <w:rStyle w:val="Code"/>
+        </w:rPr>
+        <w:t>Population.h</w:t>
+      </w:r>
+      <w:proofErr w:type="spellEnd"/>
+      <w:r>
+        <w:t xml:space="preserve">. </w:t>
+      </w:r>
+      <w:r>
+        <w:t xml:space="preserve">La classe Population est </w:t>
+      </w:r>
+      <w:r>
+        <w:t>composée</w:t>
+      </w:r>
+      <w:r>
+        <w:t xml:space="preserve"> d’une </w:t>
+      </w:r>
+      <w:r>
+        <w:t>vecteur</w:t>
+      </w:r>
+      <w:r>
+        <w:t xml:space="preserve"> (</w:t>
+      </w:r>
+      <w:r>
+        <w:t xml:space="preserve">une population de </w:t>
+      </w:r>
+      <w:r>
+        <w:t>par défaut 100</w:t>
+      </w:r>
+      <w:r>
+        <w:t xml:space="preserve"> individus</w:t>
+      </w:r>
+      <w:r>
+        <w:t xml:space="preserve">) de vecteur de Bierwirth avec </w:t>
+      </w:r>
+      <w:r>
+        <w:t>leurs résultats associés</w:t>
+      </w:r>
+      <w:r>
+        <w:t xml:space="preserve"> (chemin critique et makespan)</w:t>
+      </w:r>
+      <w:r>
+        <w:t>.</w:t>
+      </w:r>
+    </w:p>
+    <w:p>
+      <w:r>
+        <w:lastRenderedPageBreak/>
+        <w:tab/>
+      </w:r>
+      <w:r>
+        <w:t>Elle</w:t>
+      </w:r>
+      <w:r>
+        <w:t xml:space="preserve"> se construit </w:t>
+      </w:r>
+      <w:r>
+        <w:t xml:space="preserve">à l’aide d’un premier vecteur de Bierwirth (fait avec le constructeur classique) qui est mélangé avec la fonction </w:t>
+      </w:r>
+      <w:proofErr w:type="spellStart"/>
+      <w:proofErr w:type="gramStart"/>
+      <w:r>
+        <w:rPr>
+          <w:rStyle w:val="Code"/>
+        </w:rPr>
+        <w:t>shuffle</w:t>
+      </w:r>
+      <w:proofErr w:type="spellEnd"/>
+      <w:r>
+        <w:rPr>
+          <w:rStyle w:val="Code"/>
+        </w:rPr>
+        <w:t>(</w:t>
+      </w:r>
+      <w:proofErr w:type="gramEnd"/>
+      <w:r>
+        <w:rPr>
+          <w:rStyle w:val="Code"/>
+        </w:rPr>
+        <w:t>)</w:t>
+      </w:r>
+      <w:r>
+        <w:t xml:space="preserve"> </w:t>
+      </w:r>
+      <w:r>
+        <w:t xml:space="preserve">n fois pour crever les n individus. On appelle ensuite les </w:t>
+      </w:r>
+      <w:proofErr w:type="spellStart"/>
+      <w:r>
+        <w:rPr>
+          <w:rStyle w:val="Code"/>
+        </w:rPr>
+        <w:t>methodes</w:t>
+      </w:r>
+      <w:proofErr w:type="spellEnd"/>
+      <w:r>
+        <w:rPr>
+          <w:rStyle w:val="Code"/>
+        </w:rPr>
+        <w:t xml:space="preserve"> </w:t>
+      </w:r>
+      <w:proofErr w:type="spellStart"/>
+      <w:proofErr w:type="gramStart"/>
+      <w:r>
+        <w:rPr>
+          <w:rStyle w:val="Code"/>
+        </w:rPr>
+        <w:t>evaluer</w:t>
+      </w:r>
+      <w:proofErr w:type="spellEnd"/>
+      <w:r>
+        <w:rPr>
+          <w:rStyle w:val="Code"/>
+        </w:rPr>
+        <w:t>(</w:t>
+      </w:r>
+      <w:proofErr w:type="gramEnd"/>
+      <w:r>
+        <w:rPr>
+          <w:rStyle w:val="Code"/>
+        </w:rPr>
+        <w:t>)</w:t>
+      </w:r>
+      <w:r>
+        <w:t xml:space="preserve"> et </w:t>
+      </w:r>
+      <w:proofErr w:type="spellStart"/>
+      <w:r>
+        <w:rPr>
+          <w:rStyle w:val="Code"/>
+        </w:rPr>
+        <w:t>recherche_locale</w:t>
+      </w:r>
+      <w:proofErr w:type="spellEnd"/>
+      <w:r>
+        <w:rPr>
+          <w:rStyle w:val="Code"/>
+        </w:rPr>
+        <w:t>()</w:t>
+      </w:r>
+      <w:r>
+        <w:t xml:space="preserve"> sur ceux-ci et on crée ainsi notre population</w:t>
+      </w:r>
+      <w:r>
+        <w:t xml:space="preserve">. S’en suit un trie des individus dans le vecteur afin de repérer lesquels possèdent </w:t>
+      </w:r>
+      <w:r>
+        <w:t>les meilleurs</w:t>
+      </w:r>
+      <w:r>
+        <w:t xml:space="preserve"> makespan. Ainsi dans un premier temps nous avons déjà un </w:t>
+      </w:r>
+      <w:r>
+        <w:t>« </w:t>
+      </w:r>
+      <w:r>
+        <w:t>bon</w:t>
+      </w:r>
+      <w:r>
+        <w:t> »</w:t>
+      </w:r>
+      <w:r>
+        <w:t xml:space="preserve"> résultat de makespan</w:t>
+      </w:r>
+      <w:r>
+        <w:t>, celui du</w:t>
+      </w:r>
+      <w:r>
+        <w:t xml:space="preserve"> meilleur</w:t>
+      </w:r>
+      <w:r>
+        <w:t xml:space="preserve"> individu</w:t>
+      </w:r>
+      <w:r>
+        <w:t xml:space="preserve"> de la population.</w:t>
+      </w:r>
+    </w:p>
+    <w:p>
+      <w:r>
+        <w:tab/>
+      </w:r>
+      <w:r>
+        <w:t xml:space="preserve">Pour améliorer nos résultats, on va créer une nouvelle population de même taille que </w:t>
+      </w:r>
+      <w:r>
+        <w:t>la première</w:t>
+      </w:r>
+      <w:r>
+        <w:t xml:space="preserve"> en s’inspirant d</w:t>
+      </w:r>
+      <w:bookmarkStart w:id="0" w:name="_GoBack"/>
+      <w:bookmarkEnd w:id="0"/>
+      <w:r>
+        <w:t xml:space="preserve">es meilleurs individus </w:t>
+      </w:r>
+      <w:r>
+        <w:t>de celle-ci</w:t>
+      </w:r>
+      <w:r>
+        <w:t>.</w:t>
+      </w:r>
+      <w:r>
+        <w:t xml:space="preserve"> Notre algorithme pour créer la population fille est le suivant :</w:t>
+      </w:r>
+    </w:p>
+    <w:p>
+      <w:r>
+        <w:tab/>
+      </w:r>
+      <w:r>
+        <w:t>Les individus considérer comme d’élite sont les premiers 20% de la population.</w:t>
+      </w:r>
+      <w:r>
+        <w:br/>
+      </w:r>
+      <w:r>
+        <w:tab/>
+      </w:r>
+      <w:r>
+        <w:t>Nous utilisons un « gène » de cette population pour créer la population enfant :</w:t>
+      </w:r>
+      <w:r>
+        <w:t xml:space="preserve"> les 50% premiers membres de leur</w:t>
+      </w:r>
+      <w:r>
+        <w:t xml:space="preserve"> vecteur de Bierwirth.</w:t>
+      </w:r>
+      <w:r>
+        <w:br/>
+      </w:r>
+      <w:r>
+        <w:tab/>
+      </w:r>
+      <w:r>
+        <w:t xml:space="preserve">On tire au hasard un des individus d’élite (à l’aide d’un Mersenne Twister de </w:t>
+      </w:r>
+      <w:proofErr w:type="spellStart"/>
+      <w:r>
+        <w:t>seed</w:t>
+      </w:r>
+      <w:proofErr w:type="spellEnd"/>
+      <w:r>
+        <w:t xml:space="preserve"> « </w:t>
+      </w:r>
+      <w:proofErr w:type="spellStart"/>
+      <w:r>
+        <w:t>bierwirth</w:t>
+      </w:r>
+      <w:proofErr w:type="spellEnd"/>
+      <w:r>
+        <w:t> », et on prend le gène de cet individu. Celui-ci sera la base de notre nouvel individu.</w:t>
+      </w:r>
+      <w:r>
+        <w:br/>
+      </w:r>
+      <w:r>
+        <w:tab/>
+      </w:r>
+      <w:r>
+        <w:t xml:space="preserve">On tire au hasard dans l’ensemble de l’ancienne population un autre individu. </w:t>
+      </w:r>
+      <w:r>
+        <w:tab/>
+      </w:r>
+      <w:r>
+        <w:t xml:space="preserve">Celui-ci va nous permettre de compléter notre nouvel individu à l’aide d’une Union. Ainsi les 50% membre du nouveau vecteur de Bierwirth sont un </w:t>
+      </w:r>
+      <w:r>
+        <w:t>gène</w:t>
+      </w:r>
+      <w:r>
+        <w:t xml:space="preserve"> </w:t>
+      </w:r>
+      <w:r>
+        <w:t>préexistant</w:t>
+      </w:r>
+      <w:r>
+        <w:t xml:space="preserve"> et le 50% autres sont </w:t>
+      </w:r>
+      <w:r>
+        <w:t>dû</w:t>
+      </w:r>
+      <w:r>
+        <w:t xml:space="preserve"> au hasard.</w:t>
+      </w:r>
+    </w:p>
+    <w:p>
+      <w:pPr>
+        <w:jc w:val="center"/>
+      </w:pPr>
+      <w:r>
+        <w:rPr>
+          <w:noProof/>
+        </w:rPr>
+        <w:drawing>
+          <wp:inline distT="0" distB="0" distL="0" distR="0" wp14:anchorId="0FD78A64" wp14:editId="3784DF6F">
+            <wp:extent cx="5337175" cy="1997446"/>
+            <wp:effectExtent l="0" t="0" r="0" b="3175"/>
+            <wp:docPr id="79" name="Image 79" descr="C:\Users\Pierre\Downloads\Dessin sans titre (1).jpg"/>
+            <wp:cNvGraphicFramePr>
+              <a:graphicFrameLocks xmlns:a="http://schemas.openxmlformats.org/drawingml/2006/main" noChangeAspect="1"/>
+            </wp:cNvGraphicFramePr>
+            <a:graphic xmlns:a="http://schemas.openxmlformats.org/drawingml/2006/main">
+              <a:graphicData uri="http://schemas.openxmlformats.org/drawingml/2006/picture">
+                <pic:pic xmlns:pic="http://schemas.openxmlformats.org/drawingml/2006/picture">
+                  <pic:nvPicPr>
+                    <pic:cNvPr id="0" name="Picture 2" descr="C:\Users\Pierre\Downloads\Dessin sans titre (1).jpg"/>
+                    <pic:cNvPicPr>
+                      <a:picLocks noChangeAspect="1" noChangeArrowheads="1"/>
+                    </pic:cNvPicPr>
+                  </pic:nvPicPr>
+                  <pic:blipFill>
+                    <a:blip r:embed="rId11">
+                      <a:extLst>
+                        <a:ext uri="{28A0092B-C50C-407E-A947-70E740481C1C}">
+                          <a14:useLocalDpi xmlns:a14="http://schemas.microsoft.com/office/drawing/2010/main" val="0"/>
+                        </a:ext>
+                      </a:extLst>
+                    </a:blip>
+                    <a:srcRect/>
+                    <a:stretch>
+                      <a:fillRect/>
+                    </a:stretch>
+                  </pic:blipFill>
+                  <pic:spPr bwMode="auto">
+                    <a:xfrm>
+                      <a:off x="0" y="0"/>
+                      <a:ext cx="5337175" cy="1997446"/>
+                    </a:xfrm>
+                    <a:prstGeom prst="rect">
+                      <a:avLst/>
+                    </a:prstGeom>
+                    <a:noFill/>
+                    <a:ln>
+                      <a:noFill/>
+                    </a:ln>
+                  </pic:spPr>
+                </pic:pic>
+              </a:graphicData>
+            </a:graphic>
+          </wp:inline>
+        </w:drawing>
+      </w:r>
+    </w:p>
+    <w:p>
+      <w:r>
+        <w:tab/>
+      </w:r>
+      <w:r>
+        <w:t>Une fois a population fille terminer on fusionne les deux populations (car rien ne nous dis que la population fille n’aura pas de mauvais résultats), on trie et on garde les n meilleurs membres de la nouvelle population.</w:t>
+      </w:r>
+    </w:p>
+    <w:p>
+      <w:r>
+        <w:tab/>
+      </w:r>
+      <w:r>
+        <w:t>On peut exécuter cet algorithme plus de fois</w:t>
+      </w:r>
+      <w:r>
+        <w:t xml:space="preserve"> mais le temps d’exécution est assez lent.</w:t>
+      </w:r>
+    </w:p>
+    <w:p>
+      <w:pPr>
+        <w:pStyle w:val="Titre1"/>
+      </w:pPr>
+      <w:r>
+        <w:t>Résultats</w:t>
       </w:r>
     </w:p>
     <w:p/>
@@ -4828,88 +5555,17 @@
         <w:pStyle w:val="Titre1"/>
       </w:pPr>
       <w:r>
-        <w:t>Résultats</w:t>
+        <w:t>Conclusion</w:t>
       </w:r>
     </w:p>
-    <w:p/>
     <w:p>
-      <w:pPr>
-        <w:pStyle w:val="Titre1"/>
-      </w:pPr>
-      <w:r>
-        <w:t>Conclusion</w:t>
+      <w:r>
+        <w:t>On s’est bien amusé !</w:t>
       </w:r>
     </w:p>
-    <w:p/>
-    <w:p/>
-    <w:sdt>
-      <w:sdtPr>
-        <w:rPr>
-          <w:color w:val="auto"/>
-        </w:rPr>
-        <w:alias w:val="Tapez le corps du rapport"/>
-        <w:tag w:val="Tapez le corps du rapport"/>
-        <w:id w:val="221166656"/>
-        <w:placeholder>
-          <w:docPart w:val="AE84BFFBDFD44F86B8322542DDFDD951"/>
-        </w:placeholder>
-        <w:temporary/>
-        <w:showingPlcHdr/>
-      </w:sdtPr>
-      <w:sdtEndPr/>
-      <w:sdtContent>
-        <w:p>
-          <w:r>
-            <w:t>Sous l'onglet Insertion, les galeries incluent des éléments conçus pour coordonner l'aspect général de votre document. Vous pouvez utiliser ces galeries pour insérer des tableaux, des en-têtes, des pieds de page, des listes, des pages de garde et tout autre bloc de construction d'un document. Les images, les graphiques ou les diagrammes que vous créez sont également assortis à l'aspect du document actif.</w:t>
-          </w:r>
-        </w:p>
-        <w:p>
-          <w:pPr>
-            <w:pStyle w:val="Titre1"/>
-          </w:pPr>
-          <w:r>
-            <w:t>Titre 1</w:t>
-          </w:r>
-        </w:p>
-        <w:p>
-          <w:r>
-            <w:t>Vous pouvez aisément changer la mise en forme du texte sélectionné dans le document en choisissant une présentation dans la galerie Styles rapides de l'onglet Écriture. Vous pouvez également mettre le texte en forme en utilisant les autres contrôles de l'onglet Écriture. La plupart des contrôles offrent la possibilité d'utiliser soit la présentation du thème actif, soit une mise en forme que vous spécifiez vous-même.</w:t>
-          </w:r>
-        </w:p>
-        <w:p>
-          <w:pPr>
-            <w:pStyle w:val="Titre2"/>
-          </w:pPr>
-          <w:r>
-            <w:t>Titre 2</w:t>
-          </w:r>
-        </w:p>
-        <w:p>
-          <w:r>
-            <w:lastRenderedPageBreak/>
-            <w:t>Pour modifier l'aspect général de votre document, choisissez de nouveaux éléments dans le groupe Thèmes sous l'onglet Mise en page. Pour changer les choix de présentations disponibles dans la galerie Styles rapides, utilisez la commande de modification du style rapide actif. Les galeries Thèmes et Styles rapides fournissent toutes deux des commandes de réinitialisation qui vous permettent toujours de rétablir l'aspect de votre document conformément à l'original contenu dans le modèle actif.</w:t>
-          </w:r>
-        </w:p>
-        <w:p>
-          <w:r>
-            <w:t>Sous l'onglet Insertion, les galeries incluent des éléments conçus pour coordonner l'aspect général de votre document. Vous pouvez utiliser ces galeries pour insérer des tableaux, des en-têtes, des pieds de page, des listes, des pages de garde et tout autre bloc de construction d'un document. Les images, les graphiques ou les diagrammes que vous créez sont également assortis à l'aspect du document actif.</w:t>
-          </w:r>
-        </w:p>
-        <w:p>
-          <w:r>
-            <w:t>Vous pouvez aisément changer la mise en forme du texte sélectionné dans le document en choisissant une présentation dans la galerie Styles rapides de l'onglet Écriture. Vous pouvez également mettre le texte en forme en utilisant les autres contrôles de l'onglet Écriture. La plupart des contrôles offrent la possibilité d'utiliser soit la présentation du thème actif, soit une mise en forme que vous spécifiez vous-même.</w:t>
-          </w:r>
-        </w:p>
-        <w:p>
-          <w:r>
-            <w:t xml:space="preserve">Pour modifier l'aspect général de votre document, choisissez de nouveaux éléments dans le groupe Thèmes sous l'onglet Mise en page. Pour changer les choix de présentations disponibles dans la galerie Styles rapides, utilisez la commande de modification du style rapide actif. Les galeries Thèmes et Styles rapides fournissent toutes deux des commandes de réinitialisation qui vous permettent toujours de rétablir l'aspect de votre document conformément à l'original contenu dans le modèle actif </w:t>
-          </w:r>
-        </w:p>
-      </w:sdtContent>
-    </w:sdt>
     <w:sectPr>
-      <w:headerReference w:type="default" r:id="rId10"/>
-      <w:footerReference w:type="default" r:id="rId11"/>
+      <w:headerReference w:type="default" r:id="rId12"/>
+      <w:footerReference w:type="default" r:id="rId13"/>
       <w:pgSz w:w="11907" w:h="16839"/>
       <w:pgMar w:top="1440" w:right="1751" w:bottom="1440" w:left="1751" w:header="709" w:footer="459" w:gutter="0"/>
       <w:pgNumType w:start="0"/>
@@ -4922,7 +5578,7 @@
 </file>
 
 <file path=word/endnotes.xml><?xml version="1.0" encoding="utf-8"?>
-<w:endnotes xmlns:wpc="http://schemas.microsoft.com/office/word/2010/wordprocessingCanvas" xmlns:mc="http://schemas.openxmlformats.org/markup-compatibility/2006" xmlns:o="urn:schemas-microsoft-com:office:office" xmlns:r="http://schemas.openxmlformats.org/officeDocument/2006/relationships" xmlns:m="http://schemas.openxmlformats.org/officeDocument/2006/math" xmlns:v="urn:schemas-microsoft-com:vml" xmlns:wp14="http://schemas.microsoft.com/office/word/2010/wordprocessingDrawing" xmlns:wp="http://schemas.openxmlformats.org/drawingml/2006/wordprocessingDrawing" xmlns:w10="urn:schemas-microsoft-com:office:word" xmlns:w="http://schemas.openxmlformats.org/wordprocessingml/2006/main" xmlns:w14="http://schemas.microsoft.com/office/word/2010/wordml" xmlns:w15="http://schemas.microsoft.com/office/word/2012/wordml" xmlns:wpg="http://schemas.microsoft.com/office/word/2010/wordprocessingGroup" xmlns:wpi="http://schemas.microsoft.com/office/word/2010/wordprocessingInk" xmlns:wne="http://schemas.microsoft.com/office/word/2006/wordml" xmlns:wps="http://schemas.microsoft.com/office/word/2010/wordprocessingShape" mc:Ignorable="w14 w15 wp14">
+<w:endnotes xmlns:wpc="http://schemas.microsoft.com/office/word/2010/wordprocessingCanvas" xmlns:mc="http://schemas.openxmlformats.org/markup-compatibility/2006" xmlns:o="urn:schemas-microsoft-com:office:office" xmlns:r="http://schemas.openxmlformats.org/officeDocument/2006/relationships" xmlns:m="http://schemas.openxmlformats.org/officeDocument/2006/math" xmlns:v="urn:schemas-microsoft-com:vml" xmlns:wp14="http://schemas.microsoft.com/office/word/2010/wordprocessingDrawing" xmlns:wp="http://schemas.openxmlformats.org/drawingml/2006/wordprocessingDrawing" xmlns:w10="urn:schemas-microsoft-com:office:word" xmlns:w="http://schemas.openxmlformats.org/wordprocessingml/2006/main" xmlns:w14="http://schemas.microsoft.com/office/word/2010/wordml" xmlns:wpg="http://schemas.microsoft.com/office/word/2010/wordprocessingGroup" xmlns:wpi="http://schemas.microsoft.com/office/word/2010/wordprocessingInk" xmlns:wne="http://schemas.microsoft.com/office/word/2006/wordml" xmlns:wps="http://schemas.microsoft.com/office/word/2010/wordprocessingShape" mc:Ignorable="w14 wp14">
   <w:endnote w:type="separator" w:id="-1">
     <w:p>
       <w:pPr>
@@ -4947,7 +5603,7 @@
 </file>
 
 <file path=word/footer1.xml><?xml version="1.0" encoding="utf-8"?>
-<w:ftr xmlns:wpc="http://schemas.microsoft.com/office/word/2010/wordprocessingCanvas" xmlns:mc="http://schemas.openxmlformats.org/markup-compatibility/2006" xmlns:o="urn:schemas-microsoft-com:office:office" xmlns:r="http://schemas.openxmlformats.org/officeDocument/2006/relationships" xmlns:m="http://schemas.openxmlformats.org/officeDocument/2006/math" xmlns:v="urn:schemas-microsoft-com:vml" xmlns:wp14="http://schemas.microsoft.com/office/word/2010/wordprocessingDrawing" xmlns:wp="http://schemas.openxmlformats.org/drawingml/2006/wordprocessingDrawing" xmlns:w10="urn:schemas-microsoft-com:office:word" xmlns:w="http://schemas.openxmlformats.org/wordprocessingml/2006/main" xmlns:w14="http://schemas.microsoft.com/office/word/2010/wordml" xmlns:w15="http://schemas.microsoft.com/office/word/2012/wordml" xmlns:wpg="http://schemas.microsoft.com/office/word/2010/wordprocessingGroup" xmlns:wpi="http://schemas.microsoft.com/office/word/2010/wordprocessingInk" xmlns:wne="http://schemas.microsoft.com/office/word/2006/wordml" xmlns:wps="http://schemas.microsoft.com/office/word/2010/wordprocessingShape" mc:Ignorable="w14 w15 wp14">
+<w:ftr xmlns:wpc="http://schemas.microsoft.com/office/word/2010/wordprocessingCanvas" xmlns:mc="http://schemas.openxmlformats.org/markup-compatibility/2006" xmlns:o="urn:schemas-microsoft-com:office:office" xmlns:r="http://schemas.openxmlformats.org/officeDocument/2006/relationships" xmlns:m="http://schemas.openxmlformats.org/officeDocument/2006/math" xmlns:v="urn:schemas-microsoft-com:vml" xmlns:wp14="http://schemas.microsoft.com/office/word/2010/wordprocessingDrawing" xmlns:wp="http://schemas.openxmlformats.org/drawingml/2006/wordprocessingDrawing" xmlns:w10="urn:schemas-microsoft-com:office:word" xmlns:w="http://schemas.openxmlformats.org/wordprocessingml/2006/main" xmlns:w14="http://schemas.microsoft.com/office/word/2010/wordml" xmlns:wpg="http://schemas.microsoft.com/office/word/2010/wordprocessingGroup" xmlns:wpi="http://schemas.microsoft.com/office/word/2010/wordprocessingInk" xmlns:wne="http://schemas.microsoft.com/office/word/2006/wordml" xmlns:wps="http://schemas.microsoft.com/office/word/2010/wordprocessingShape" mc:Ignorable="w14 wp14">
   <w:p>
     <w:pPr>
       <w:pStyle w:val="Pieddepage"/>
@@ -5047,7 +5703,7 @@
             </wp:inline>
           </w:drawing>
         </mc:Choice>
-        <mc:Fallback>
+        <mc:Fallback xmlns:w15="http://schemas.microsoft.com/office/word/2012/wordml">
           <w:pict>
             <v:oval w14:anchorId="42EA650D" id="Ellipse 12" o:spid="_x0000_s1026" style="width:7.2pt;height:7.2pt;flip:x;visibility:visible;mso-wrap-style:square;mso-left-percent:-10001;mso-top-percent:-10001;mso-position-horizontal:absolute;mso-position-horizontal-relative:char;mso-position-vertical:absolute;mso-position-vertical-relative:line;mso-left-percent:-10001;mso-top-percent:-10001;v-text-anchor:top" o:gfxdata="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" filled="f" fillcolor="#ff7d26" strokecolor="#fe8637 [3204]" strokeweight="3pt">
               <v:stroke linestyle="thinThin"/>
@@ -5063,7 +5719,7 @@
 </file>
 
 <file path=word/footnotes.xml><?xml version="1.0" encoding="utf-8"?>
-<w:footnotes xmlns:wpc="http://schemas.microsoft.com/office/word/2010/wordprocessingCanvas" xmlns:mc="http://schemas.openxmlformats.org/markup-compatibility/2006" xmlns:o="urn:schemas-microsoft-com:office:office" xmlns:r="http://schemas.openxmlformats.org/officeDocument/2006/relationships" xmlns:m="http://schemas.openxmlformats.org/officeDocument/2006/math" xmlns:v="urn:schemas-microsoft-com:vml" xmlns:wp14="http://schemas.microsoft.com/office/word/2010/wordprocessingDrawing" xmlns:wp="http://schemas.openxmlformats.org/drawingml/2006/wordprocessingDrawing" xmlns:w10="urn:schemas-microsoft-com:office:word" xmlns:w="http://schemas.openxmlformats.org/wordprocessingml/2006/main" xmlns:w14="http://schemas.microsoft.com/office/word/2010/wordml" xmlns:w15="http://schemas.microsoft.com/office/word/2012/wordml" xmlns:wpg="http://schemas.microsoft.com/office/word/2010/wordprocessingGroup" xmlns:wpi="http://schemas.microsoft.com/office/word/2010/wordprocessingInk" xmlns:wne="http://schemas.microsoft.com/office/word/2006/wordml" xmlns:wps="http://schemas.microsoft.com/office/word/2010/wordprocessingShape" mc:Ignorable="w14 w15 wp14">
+<w:footnotes xmlns:wpc="http://schemas.microsoft.com/office/word/2010/wordprocessingCanvas" xmlns:mc="http://schemas.openxmlformats.org/markup-compatibility/2006" xmlns:o="urn:schemas-microsoft-com:office:office" xmlns:r="http://schemas.openxmlformats.org/officeDocument/2006/relationships" xmlns:m="http://schemas.openxmlformats.org/officeDocument/2006/math" xmlns:v="urn:schemas-microsoft-com:vml" xmlns:wp14="http://schemas.microsoft.com/office/word/2010/wordprocessingDrawing" xmlns:wp="http://schemas.openxmlformats.org/drawingml/2006/wordprocessingDrawing" xmlns:w10="urn:schemas-microsoft-com:office:word" xmlns:w="http://schemas.openxmlformats.org/wordprocessingml/2006/main" xmlns:w14="http://schemas.microsoft.com/office/word/2010/wordml" xmlns:wpg="http://schemas.microsoft.com/office/word/2010/wordprocessingGroup" xmlns:wpi="http://schemas.microsoft.com/office/word/2010/wordprocessingInk" xmlns:wne="http://schemas.microsoft.com/office/word/2006/wordml" xmlns:wps="http://schemas.microsoft.com/office/word/2010/wordprocessingShape" mc:Ignorable="w14 wp14">
   <w:footnote w:type="separator" w:id="-1">
     <w:p>
       <w:pPr>
@@ -5088,7 +5744,7 @@
 </file>
 
 <file path=word/header1.xml><?xml version="1.0" encoding="utf-8"?>
-<w:hdr xmlns:wpc="http://schemas.microsoft.com/office/word/2010/wordprocessingCanvas" xmlns:mc="http://schemas.openxmlformats.org/markup-compatibility/2006" xmlns:o="urn:schemas-microsoft-com:office:office" xmlns:r="http://schemas.openxmlformats.org/officeDocument/2006/relationships" xmlns:m="http://schemas.openxmlformats.org/officeDocument/2006/math" xmlns:v="urn:schemas-microsoft-com:vml" xmlns:wp14="http://schemas.microsoft.com/office/word/2010/wordprocessingDrawing" xmlns:wp="http://schemas.openxmlformats.org/drawingml/2006/wordprocessingDrawing" xmlns:w10="urn:schemas-microsoft-com:office:word" xmlns:w="http://schemas.openxmlformats.org/wordprocessingml/2006/main" xmlns:w14="http://schemas.microsoft.com/office/word/2010/wordml" xmlns:w15="http://schemas.microsoft.com/office/word/2012/wordml" xmlns:wpg="http://schemas.microsoft.com/office/word/2010/wordprocessingGroup" xmlns:wpi="http://schemas.microsoft.com/office/word/2010/wordprocessingInk" xmlns:wne="http://schemas.microsoft.com/office/word/2006/wordml" xmlns:wps="http://schemas.microsoft.com/office/word/2010/wordprocessingShape" mc:Ignorable="w14 w15 wp14">
+<w:hdr xmlns:wpc="http://schemas.microsoft.com/office/word/2010/wordprocessingCanvas" xmlns:mc="http://schemas.openxmlformats.org/markup-compatibility/2006" xmlns:o="urn:schemas-microsoft-com:office:office" xmlns:r="http://schemas.openxmlformats.org/officeDocument/2006/relationships" xmlns:m="http://schemas.openxmlformats.org/officeDocument/2006/math" xmlns:v="urn:schemas-microsoft-com:vml" xmlns:wp14="http://schemas.microsoft.com/office/word/2010/wordprocessingDrawing" xmlns:wp="http://schemas.openxmlformats.org/drawingml/2006/wordprocessingDrawing" xmlns:w10="urn:schemas-microsoft-com:office:word" xmlns:w="http://schemas.openxmlformats.org/wordprocessingml/2006/main" xmlns:w14="http://schemas.microsoft.com/office/word/2010/wordml" xmlns:wpg="http://schemas.microsoft.com/office/word/2010/wordprocessingGroup" xmlns:wpi="http://schemas.microsoft.com/office/word/2010/wordprocessingInk" xmlns:wne="http://schemas.microsoft.com/office/word/2006/wordml" xmlns:wps="http://schemas.microsoft.com/office/word/2010/wordprocessingShape" mc:Ignorable="w14 wp14">
   <w:p>
     <w:pPr>
       <w:pStyle w:val="En-tte"/>
@@ -5192,7 +5848,7 @@
             </wp:anchor>
           </w:drawing>
         </mc:Choice>
-        <mc:Fallback>
+        <mc:Fallback xmlns:w15="http://schemas.microsoft.com/office/word/2012/wordml">
           <w:pict>
             <v:shapetype w14:anchorId="3C758598" id="_x0000_t32" coordsize="21600,21600" o:spt="32" o:oned="t" path="m,l21600,21600e" filled="f">
               <v:path arrowok="t" fillok="f" o:connecttype="none"/>
@@ -5210,8 +5866,8 @@
 </file>
 
 <file path=word/numbering.xml><?xml version="1.0" encoding="utf-8"?>
-<w:numbering xmlns:wpc="http://schemas.microsoft.com/office/word/2010/wordprocessingCanvas" xmlns:mc="http://schemas.openxmlformats.org/markup-compatibility/2006" xmlns:o="urn:schemas-microsoft-com:office:office" xmlns:r="http://schemas.openxmlformats.org/officeDocument/2006/relationships" xmlns:m="http://schemas.openxmlformats.org/officeDocument/2006/math" xmlns:v="urn:schemas-microsoft-com:vml" xmlns:wp14="http://schemas.microsoft.com/office/word/2010/wordprocessingDrawing" xmlns:wp="http://schemas.openxmlformats.org/drawingml/2006/wordprocessingDrawing" xmlns:w10="urn:schemas-microsoft-com:office:word" xmlns:w="http://schemas.openxmlformats.org/wordprocessingml/2006/main" xmlns:w14="http://schemas.microsoft.com/office/word/2010/wordml" xmlns:w15="http://schemas.microsoft.com/office/word/2012/wordml" xmlns:wpg="http://schemas.microsoft.com/office/word/2010/wordprocessingGroup" xmlns:wpi="http://schemas.microsoft.com/office/word/2010/wordprocessingInk" xmlns:wne="http://schemas.microsoft.com/office/word/2006/wordml" xmlns:wps="http://schemas.microsoft.com/office/word/2010/wordprocessingShape" mc:Ignorable="w14 w15 wp14">
-  <w:abstractNum w:abstractNumId="0" w15:restartNumberingAfterBreak="0">
+<w:numbering xmlns:wpc="http://schemas.microsoft.com/office/word/2010/wordprocessingCanvas" xmlns:mc="http://schemas.openxmlformats.org/markup-compatibility/2006" xmlns:o="urn:schemas-microsoft-com:office:office" xmlns:r="http://schemas.openxmlformats.org/officeDocument/2006/relationships" xmlns:m="http://schemas.openxmlformats.org/officeDocument/2006/math" xmlns:v="urn:schemas-microsoft-com:vml" xmlns:wp14="http://schemas.microsoft.com/office/word/2010/wordprocessingDrawing" xmlns:wp="http://schemas.openxmlformats.org/drawingml/2006/wordprocessingDrawing" xmlns:w10="urn:schemas-microsoft-com:office:word" xmlns:w="http://schemas.openxmlformats.org/wordprocessingml/2006/main" xmlns:w14="http://schemas.microsoft.com/office/word/2010/wordml" xmlns:wpg="http://schemas.microsoft.com/office/word/2010/wordprocessingGroup" xmlns:wpi="http://schemas.microsoft.com/office/word/2010/wordprocessingInk" xmlns:wne="http://schemas.microsoft.com/office/word/2006/wordml" xmlns:wps="http://schemas.microsoft.com/office/word/2010/wordprocessingShape" mc:Ignorable="w14 wp14">
+  <w:abstractNum w:abstractNumId="0">
     <w:nsid w:val="0C3F09ED"/>
     <w:multiLevelType w:val="multilevel"/>
     <w:tmpl w:val="CD40BF9A"/>
@@ -5343,7 +5999,7 @@
       </w:rPr>
     </w:lvl>
   </w:abstractNum>
-  <w:abstractNum w:abstractNumId="1" w15:restartNumberingAfterBreak="0">
+  <w:abstractNum w:abstractNumId="1">
     <w:nsid w:val="197E3499"/>
     <w:multiLevelType w:val="multilevel"/>
     <w:tmpl w:val="85C08436"/>
@@ -5465,7 +6121,7 @@
       </w:rPr>
     </w:lvl>
   </w:abstractNum>
-  <w:abstractNum w:abstractNumId="2" w15:restartNumberingAfterBreak="0">
+  <w:abstractNum w:abstractNumId="2">
     <w:nsid w:val="2BA22A0E"/>
     <w:multiLevelType w:val="hybridMultilevel"/>
     <w:tmpl w:val="3AAA138C"/>
@@ -5554,11 +6210,11 @@
       </w:pPr>
     </w:lvl>
   </w:abstractNum>
-  <w:abstractNum w:abstractNumId="3" w15:restartNumberingAfterBreak="0">
+  <w:abstractNum w:abstractNumId="3">
     <w:nsid w:val="758D698E"/>
     <w:multiLevelType w:val="hybridMultilevel"/>
-    <w:tmpl w:val="2820B93C"/>
-    <w:lvl w:ilvl="0" w:tplc="BAC212F2">
+    <w:tmpl w:val="12E2EBDE"/>
+    <w:lvl w:ilvl="0" w:tplc="662895DA">
       <w:start w:val="3"/>
       <w:numFmt w:val="bullet"/>
       <w:lvlText w:val="-"/>
@@ -5667,7 +6323,7 @@
       </w:rPr>
     </w:lvl>
   </w:abstractNum>
-  <w:abstractNum w:abstractNumId="4" w15:restartNumberingAfterBreak="0">
+  <w:abstractNum w:abstractNumId="4">
     <w:nsid w:val="7C202BD6"/>
     <w:multiLevelType w:val="hybridMultilevel"/>
     <w:tmpl w:val="295056F2"/>
@@ -5787,7 +6443,7 @@
 </file>
 
 <file path=word/styles.xml><?xml version="1.0" encoding="utf-8"?>
-<w:styles xmlns:mc="http://schemas.openxmlformats.org/markup-compatibility/2006" xmlns:r="http://schemas.openxmlformats.org/officeDocument/2006/relationships" xmlns:w="http://schemas.openxmlformats.org/wordprocessingml/2006/main" xmlns:w14="http://schemas.microsoft.com/office/word/2010/wordml" xmlns:w15="http://schemas.microsoft.com/office/word/2012/wordml" mc:Ignorable="w14 w15">
+<w:styles xmlns:mc="http://schemas.openxmlformats.org/markup-compatibility/2006" xmlns:r="http://schemas.openxmlformats.org/officeDocument/2006/relationships" xmlns:w="http://schemas.openxmlformats.org/wordprocessingml/2006/main" xmlns:w14="http://schemas.microsoft.com/office/word/2010/wordml" mc:Ignorable="w14">
   <w:docDefaults>
     <w:rPrDefault>
       <w:rPr>
@@ -5803,378 +6459,144 @@
       </w:pPr>
     </w:pPrDefault>
   </w:docDefaults>
-  <w:latentStyles w:defLockedState="0" w:defUIPriority="99" w:defSemiHidden="0" w:defUnhideWhenUsed="0" w:defQFormat="0" w:count="371">
-    <w:lsdException w:name="Normal" w:uiPriority="0" w:qFormat="1"/>
-    <w:lsdException w:name="heading 1" w:uiPriority="9" w:qFormat="1"/>
-    <w:lsdException w:name="heading 2" w:uiPriority="9" w:qFormat="1"/>
-    <w:lsdException w:name="heading 3" w:uiPriority="9" w:qFormat="1"/>
-    <w:lsdException w:name="heading 4" w:semiHidden="1" w:uiPriority="9" w:unhideWhenUsed="1" w:qFormat="1"/>
-    <w:lsdException w:name="heading 5" w:semiHidden="1" w:uiPriority="9" w:unhideWhenUsed="1" w:qFormat="1"/>
-    <w:lsdException w:name="heading 6" w:semiHidden="1" w:uiPriority="9" w:unhideWhenUsed="1" w:qFormat="1"/>
-    <w:lsdException w:name="heading 7" w:semiHidden="1" w:uiPriority="9" w:unhideWhenUsed="1" w:qFormat="1"/>
-    <w:lsdException w:name="heading 8" w:semiHidden="1" w:uiPriority="9" w:unhideWhenUsed="1" w:qFormat="1"/>
-    <w:lsdException w:name="heading 9" w:semiHidden="1" w:uiPriority="9" w:unhideWhenUsed="1" w:qFormat="1"/>
-    <w:lsdException w:name="index 1" w:semiHidden="1" w:unhideWhenUsed="1"/>
-    <w:lsdException w:name="index 2" w:semiHidden="1" w:unhideWhenUsed="1"/>
-    <w:lsdException w:name="index 3" w:semiHidden="1" w:unhideWhenUsed="1"/>
-    <w:lsdException w:name="index 4" w:semiHidden="1" w:unhideWhenUsed="1"/>
-    <w:lsdException w:name="index 5" w:semiHidden="1" w:unhideWhenUsed="1"/>
-    <w:lsdException w:name="index 6" w:semiHidden="1" w:unhideWhenUsed="1"/>
-    <w:lsdException w:name="index 7" w:semiHidden="1" w:unhideWhenUsed="1"/>
-    <w:lsdException w:name="index 8" w:semiHidden="1" w:unhideWhenUsed="1"/>
-    <w:lsdException w:name="index 9" w:semiHidden="1" w:unhideWhenUsed="1"/>
-    <w:lsdException w:name="toc 1" w:semiHidden="1" w:uiPriority="39" w:unhideWhenUsed="1" w:qFormat="1"/>
-    <w:lsdException w:name="toc 2" w:semiHidden="1" w:uiPriority="39" w:unhideWhenUsed="1" w:qFormat="1"/>
-    <w:lsdException w:name="toc 3" w:semiHidden="1" w:uiPriority="39" w:unhideWhenUsed="1" w:qFormat="1"/>
-    <w:lsdException w:name="toc 4" w:semiHidden="1" w:uiPriority="39" w:unhideWhenUsed="1" w:qFormat="1"/>
-    <w:lsdException w:name="toc 5" w:semiHidden="1" w:uiPriority="39" w:unhideWhenUsed="1" w:qFormat="1"/>
-    <w:lsdException w:name="toc 6" w:semiHidden="1" w:uiPriority="39" w:unhideWhenUsed="1" w:qFormat="1"/>
-    <w:lsdException w:name="toc 7" w:semiHidden="1" w:uiPriority="39" w:unhideWhenUsed="1" w:qFormat="1"/>
-    <w:lsdException w:name="toc 8" w:semiHidden="1" w:uiPriority="39" w:unhideWhenUsed="1" w:qFormat="1"/>
-    <w:lsdException w:name="toc 9" w:semiHidden="1" w:uiPriority="39" w:unhideWhenUsed="1" w:qFormat="1"/>
-    <w:lsdException w:name="Normal Indent" w:semiHidden="1" w:unhideWhenUsed="1"/>
-    <w:lsdException w:name="footnote text" w:semiHidden="1" w:unhideWhenUsed="1"/>
-    <w:lsdException w:name="annotation text" w:semiHidden="1" w:unhideWhenUsed="1"/>
-    <w:lsdException w:name="header" w:semiHidden="1" w:unhideWhenUsed="1"/>
-    <w:lsdException w:name="footer" w:semiHidden="1" w:unhideWhenUsed="1"/>
-    <w:lsdException w:name="index heading" w:semiHidden="1" w:unhideWhenUsed="1"/>
-    <w:lsdException w:name="caption" w:qFormat="1"/>
-    <w:lsdException w:name="table of figures" w:semiHidden="1" w:unhideWhenUsed="1"/>
-    <w:lsdException w:name="envelope address" w:semiHidden="1" w:unhideWhenUsed="1"/>
-    <w:lsdException w:name="envelope return" w:semiHidden="1" w:unhideWhenUsed="1"/>
-    <w:lsdException w:name="footnote reference" w:semiHidden="1" w:unhideWhenUsed="1"/>
-    <w:lsdException w:name="annotation reference" w:semiHidden="1" w:unhideWhenUsed="1"/>
-    <w:lsdException w:name="line number" w:semiHidden="1" w:unhideWhenUsed="1"/>
-    <w:lsdException w:name="page number" w:semiHidden="1" w:unhideWhenUsed="1"/>
-    <w:lsdException w:name="endnote reference" w:semiHidden="1" w:unhideWhenUsed="1"/>
-    <w:lsdException w:name="endnote text" w:semiHidden="1" w:unhideWhenUsed="1"/>
-    <w:lsdException w:name="table of authorities" w:semiHidden="1" w:unhideWhenUsed="1"/>
-    <w:lsdException w:name="macro" w:semiHidden="1" w:unhideWhenUsed="1"/>
-    <w:lsdException w:name="toa heading" w:semiHidden="1" w:unhideWhenUsed="1"/>
-    <w:lsdException w:name="List" w:semiHidden="1" w:unhideWhenUsed="1"/>
-    <w:lsdException w:name="List Bullet" w:semiHidden="1" w:unhideWhenUsed="1"/>
-    <w:lsdException w:name="List Number" w:semiHidden="1" w:unhideWhenUsed="1"/>
-    <w:lsdException w:name="List 2" w:semiHidden="1" w:unhideWhenUsed="1"/>
-    <w:lsdException w:name="List 3" w:semiHidden="1" w:unhideWhenUsed="1"/>
-    <w:lsdException w:name="List 4" w:semiHidden="1" w:unhideWhenUsed="1"/>
-    <w:lsdException w:name="List 5" w:semiHidden="1" w:unhideWhenUsed="1"/>
-    <w:lsdException w:name="List Bullet 2" w:semiHidden="1" w:unhideWhenUsed="1"/>
-    <w:lsdException w:name="List Bullet 3" w:semiHidden="1" w:unhideWhenUsed="1"/>
-    <w:lsdException w:name="List Bullet 4" w:semiHidden="1" w:unhideWhenUsed="1"/>
-    <w:lsdException w:name="List Bullet 5" w:semiHidden="1" w:unhideWhenUsed="1"/>
-    <w:lsdException w:name="List Number 2" w:semiHidden="1" w:unhideWhenUsed="1"/>
-    <w:lsdException w:name="List Number 3" w:semiHidden="1" w:unhideWhenUsed="1"/>
-    <w:lsdException w:name="List Number 4" w:semiHidden="1" w:unhideWhenUsed="1"/>
-    <w:lsdException w:name="List Number 5" w:semiHidden="1" w:unhideWhenUsed="1"/>
-    <w:lsdException w:name="Title" w:uiPriority="10" w:qFormat="1"/>
-    <w:lsdException w:name="Closing" w:semiHidden="1" w:unhideWhenUsed="1"/>
-    <w:lsdException w:name="Signature" w:semiHidden="1" w:unhideWhenUsed="1"/>
-    <w:lsdException w:name="Default Paragraph Font" w:semiHidden="1" w:uiPriority="1" w:unhideWhenUsed="1"/>
-    <w:lsdException w:name="Body Text" w:semiHidden="1" w:unhideWhenUsed="1"/>
-    <w:lsdException w:name="Body Text Indent" w:semiHidden="1" w:unhideWhenUsed="1"/>
-    <w:lsdException w:name="List Continue" w:semiHidden="1" w:unhideWhenUsed="1"/>
-    <w:lsdException w:name="List Continue 2" w:semiHidden="1" w:unhideWhenUsed="1"/>
-    <w:lsdException w:name="List Continue 3" w:semiHidden="1" w:unhideWhenUsed="1"/>
-    <w:lsdException w:name="List Continue 4" w:semiHidden="1" w:unhideWhenUsed="1"/>
-    <w:lsdException w:name="List Continue 5" w:semiHidden="1" w:unhideWhenUsed="1"/>
-    <w:lsdException w:name="Message Header" w:semiHidden="1" w:unhideWhenUsed="1"/>
-    <w:lsdException w:name="Subtitle" w:uiPriority="11" w:qFormat="1"/>
-    <w:lsdException w:name="Salutation" w:semiHidden="1" w:unhideWhenUsed="1"/>
-    <w:lsdException w:name="Date" w:semiHidden="1" w:unhideWhenUsed="1"/>
-    <w:lsdException w:name="Body Text First Indent" w:semiHidden="1" w:unhideWhenUsed="1"/>
-    <w:lsdException w:name="Body Text First Indent 2" w:semiHidden="1" w:unhideWhenUsed="1"/>
-    <w:lsdException w:name="Note Heading" w:semiHidden="1" w:unhideWhenUsed="1"/>
-    <w:lsdException w:name="Body Text 2" w:semiHidden="1" w:unhideWhenUsed="1"/>
-    <w:lsdException w:name="Body Text 3" w:semiHidden="1" w:unhideWhenUsed="1"/>
-    <w:lsdException w:name="Body Text Indent 2" w:semiHidden="1" w:unhideWhenUsed="1"/>
-    <w:lsdException w:name="Body Text Indent 3" w:semiHidden="1" w:unhideWhenUsed="1"/>
-    <w:lsdException w:name="Block Text" w:semiHidden="1" w:unhideWhenUsed="1"/>
-    <w:lsdException w:name="Hyperlink" w:semiHidden="1" w:unhideWhenUsed="1"/>
-    <w:lsdException w:name="FollowedHyperlink" w:semiHidden="1" w:unhideWhenUsed="1"/>
-    <w:lsdException w:name="Strong" w:uiPriority="22" w:qFormat="1"/>
-    <w:lsdException w:name="Emphasis" w:uiPriority="20" w:qFormat="1"/>
-    <w:lsdException w:name="Document Map" w:semiHidden="1" w:unhideWhenUsed="1"/>
-    <w:lsdException w:name="Plain Text" w:semiHidden="1" w:unhideWhenUsed="1"/>
-    <w:lsdException w:name="E-mail Signature" w:semiHidden="1" w:unhideWhenUsed="1"/>
-    <w:lsdException w:name="HTML Top of Form" w:semiHidden="1" w:unhideWhenUsed="1"/>
-    <w:lsdException w:name="HTML Bottom of Form" w:semiHidden="1" w:unhideWhenUsed="1"/>
-    <w:lsdException w:name="Normal (Web)" w:semiHidden="1" w:unhideWhenUsed="1"/>
-    <w:lsdException w:name="HTML Acronym" w:semiHidden="1" w:unhideWhenUsed="1"/>
-    <w:lsdException w:name="HTML Address" w:semiHidden="1" w:unhideWhenUsed="1"/>
-    <w:lsdException w:name="HTML Cite" w:semiHidden="1" w:unhideWhenUsed="1"/>
-    <w:lsdException w:name="HTML Code" w:semiHidden="1" w:unhideWhenUsed="1"/>
-    <w:lsdException w:name="HTML Definition" w:semiHidden="1" w:unhideWhenUsed="1"/>
-    <w:lsdException w:name="HTML Keyboard" w:semiHidden="1" w:unhideWhenUsed="1"/>
-    <w:lsdException w:name="HTML Preformatted" w:semiHidden="1" w:unhideWhenUsed="1"/>
-    <w:lsdException w:name="HTML Sample" w:semiHidden="1" w:unhideWhenUsed="1"/>
-    <w:lsdException w:name="HTML Typewriter" w:semiHidden="1" w:unhideWhenUsed="1"/>
-    <w:lsdException w:name="HTML Variable" w:semiHidden="1" w:unhideWhenUsed="1"/>
-    <w:lsdException w:name="Normal Table" w:semiHidden="1" w:unhideWhenUsed="1"/>
-    <w:lsdException w:name="annotation subject" w:semiHidden="1" w:unhideWhenUsed="1"/>
-    <w:lsdException w:name="No List" w:semiHidden="1" w:unhideWhenUsed="1"/>
-    <w:lsdException w:name="Outline List 1" w:semiHidden="1" w:unhideWhenUsed="1"/>
-    <w:lsdException w:name="Outline List 2" w:semiHidden="1" w:unhideWhenUsed="1"/>
-    <w:lsdException w:name="Outline List 3" w:semiHidden="1" w:unhideWhenUsed="1"/>
-    <w:lsdException w:name="Table Simple 1" w:semiHidden="1" w:unhideWhenUsed="1"/>
-    <w:lsdException w:name="Table Simple 2" w:semiHidden="1" w:unhideWhenUsed="1"/>
-    <w:lsdException w:name="Table Simple 3" w:semiHidden="1" w:unhideWhenUsed="1"/>
-    <w:lsdException w:name="Table Classic 1" w:semiHidden="1" w:unhideWhenUsed="1"/>
-    <w:lsdException w:name="Table Classic 2" w:semiHidden="1" w:unhideWhenUsed="1"/>
-    <w:lsdException w:name="Table Classic 3" w:semiHidden="1" w:unhideWhenUsed="1"/>
-    <w:lsdException w:name="Table Classic 4" w:semiHidden="1" w:unhideWhenUsed="1"/>
-    <w:lsdException w:name="Table Colorful 1" w:semiHidden="1" w:unhideWhenUsed="1"/>
-    <w:lsdException w:name="Table Colorful 2" w:semiHidden="1" w:unhideWhenUsed="1"/>
-    <w:lsdException w:name="Table Colorful 3" w:semiHidden="1" w:unhideWhenUsed="1"/>
-    <w:lsdException w:name="Table Columns 1" w:semiHidden="1" w:unhideWhenUsed="1"/>
-    <w:lsdException w:name="Table Columns 2" w:semiHidden="1" w:unhideWhenUsed="1"/>
-    <w:lsdException w:name="Table Columns 3" w:semiHidden="1" w:unhideWhenUsed="1"/>
-    <w:lsdException w:name="Table Columns 4" w:semiHidden="1" w:unhideWhenUsed="1"/>
-    <w:lsdException w:name="Table Columns 5" w:semiHidden="1" w:unhideWhenUsed="1"/>
-    <w:lsdException w:name="Table Grid 1" w:semiHidden="1" w:unhideWhenUsed="1"/>
-    <w:lsdException w:name="Table Grid 2" w:semiHidden="1" w:unhideWhenUsed="1"/>
-    <w:lsdException w:name="Table Grid 3" w:semiHidden="1" w:unhideWhenUsed="1"/>
-    <w:lsdException w:name="Table Grid 4" w:semiHidden="1" w:unhideWhenUsed="1"/>
-    <w:lsdException w:name="Table Grid 5" w:semiHidden="1" w:unhideWhenUsed="1"/>
-    <w:lsdException w:name="Table Grid 6" w:semiHidden="1" w:unhideWhenUsed="1"/>
-    <w:lsdException w:name="Table Grid 7" w:semiHidden="1" w:unhideWhenUsed="1"/>
-    <w:lsdException w:name="Table Grid 8" w:semiHidden="1" w:unhideWhenUsed="1"/>
-    <w:lsdException w:name="Table List 1" w:semiHidden="1" w:unhideWhenUsed="1"/>
-    <w:lsdException w:name="Table List 2" w:semiHidden="1" w:unhideWhenUsed="1"/>
-    <w:lsdException w:name="Table List 3" w:semiHidden="1" w:unhideWhenUsed="1"/>
-    <w:lsdException w:name="Table List 4" w:semiHidden="1" w:unhideWhenUsed="1"/>
-    <w:lsdException w:name="Table List 5" w:semiHidden="1" w:unhideWhenUsed="1"/>
-    <w:lsdException w:name="Table List 6" w:semiHidden="1" w:unhideWhenUsed="1"/>
-    <w:lsdException w:name="Table List 7" w:semiHidden="1" w:unhideWhenUsed="1"/>
-    <w:lsdException w:name="Table List 8" w:semiHidden="1" w:unhideWhenUsed="1"/>
-    <w:lsdException w:name="Table 3D effects 1" w:semiHidden="1" w:unhideWhenUsed="1"/>
-    <w:lsdException w:name="Table 3D effects 2" w:semiHidden="1" w:unhideWhenUsed="1"/>
-    <w:lsdException w:name="Table 3D effects 3" w:semiHidden="1" w:unhideWhenUsed="1"/>
-    <w:lsdException w:name="Table Contemporary" w:semiHidden="1" w:unhideWhenUsed="1"/>
-    <w:lsdException w:name="Table Elegant" w:semiHidden="1" w:unhideWhenUsed="1"/>
-    <w:lsdException w:name="Table Professional" w:semiHidden="1" w:unhideWhenUsed="1"/>
-    <w:lsdException w:name="Table Subtle 1" w:semiHidden="1" w:unhideWhenUsed="1"/>
-    <w:lsdException w:name="Table Subtle 2" w:semiHidden="1" w:unhideWhenUsed="1"/>
-    <w:lsdException w:name="Table Web 1" w:semiHidden="1" w:unhideWhenUsed="1"/>
-    <w:lsdException w:name="Table Web 2" w:semiHidden="1" w:unhideWhenUsed="1"/>
-    <w:lsdException w:name="Table Web 3" w:semiHidden="1" w:unhideWhenUsed="1"/>
-    <w:lsdException w:name="Balloon Text" w:semiHidden="1" w:unhideWhenUsed="1"/>
-    <w:lsdException w:name="Table Grid" w:uiPriority="1"/>
-    <w:lsdException w:name="Table Theme" w:semiHidden="1" w:unhideWhenUsed="1"/>
-    <w:lsdException w:name="Placeholder Text" w:semiHidden="1"/>
-    <w:lsdException w:name="No Spacing" w:uiPriority="1" w:qFormat="1"/>
-    <w:lsdException w:name="Light Shading" w:uiPriority="40"/>
-    <w:lsdException w:name="Light List" w:uiPriority="40"/>
-    <w:lsdException w:name="Light Grid" w:uiPriority="40"/>
-    <w:lsdException w:name="Medium Shading 1" w:uiPriority="40"/>
-    <w:lsdException w:name="Medium Shading 2" w:uiPriority="40"/>
-    <w:lsdException w:name="Medium List 1" w:uiPriority="40"/>
-    <w:lsdException w:name="Medium List 2" w:uiPriority="40"/>
-    <w:lsdException w:name="Medium Grid 1" w:uiPriority="40"/>
-    <w:lsdException w:name="Medium Grid 2" w:uiPriority="40"/>
-    <w:lsdException w:name="Medium Grid 3" w:uiPriority="40"/>
-    <w:lsdException w:name="Dark List" w:uiPriority="40"/>
-    <w:lsdException w:name="Colorful Shading" w:uiPriority="40"/>
-    <w:lsdException w:name="Colorful List" w:uiPriority="40"/>
-    <w:lsdException w:name="Colorful Grid" w:uiPriority="40"/>
-    <w:lsdException w:name="Light Shading Accent 1" w:uiPriority="41"/>
-    <w:lsdException w:name="Light List Accent 1" w:uiPriority="41"/>
-    <w:lsdException w:name="Light Grid Accent 1" w:uiPriority="41"/>
-    <w:lsdException w:name="Medium Shading 1 Accent 1" w:uiPriority="41"/>
-    <w:lsdException w:name="Medium Shading 2 Accent 1" w:uiPriority="41"/>
-    <w:lsdException w:name="Medium List 1 Accent 1" w:uiPriority="41"/>
-    <w:lsdException w:name="Revision" w:semiHidden="1"/>
-    <w:lsdException w:name="List Paragraph" w:uiPriority="36" w:qFormat="1"/>
-    <w:lsdException w:name="Quote" w:uiPriority="29" w:qFormat="1"/>
-    <w:lsdException w:name="Intense Quote" w:uiPriority="30" w:qFormat="1"/>
-    <w:lsdException w:name="Medium List 2 Accent 1" w:uiPriority="41"/>
-    <w:lsdException w:name="Medium Grid 1 Accent 1" w:uiPriority="41"/>
-    <w:lsdException w:name="Medium Grid 2 Accent 1" w:uiPriority="41"/>
-    <w:lsdException w:name="Medium Grid 3 Accent 1" w:uiPriority="41"/>
-    <w:lsdException w:name="Dark List Accent 1" w:uiPriority="41"/>
-    <w:lsdException w:name="Colorful Shading Accent 1" w:uiPriority="41"/>
-    <w:lsdException w:name="Colorful List Accent 1" w:uiPriority="41"/>
-    <w:lsdException w:name="Colorful Grid Accent 1" w:uiPriority="41"/>
-    <w:lsdException w:name="Light Shading Accent 2" w:uiPriority="42"/>
-    <w:lsdException w:name="Light List Accent 2" w:uiPriority="42"/>
-    <w:lsdException w:name="Light Grid Accent 2" w:uiPriority="42"/>
-    <w:lsdException w:name="Medium Shading 1 Accent 2" w:uiPriority="42"/>
-    <w:lsdException w:name="Medium Shading 2 Accent 2" w:uiPriority="42"/>
-    <w:lsdException w:name="Medium List 1 Accent 2" w:uiPriority="42"/>
-    <w:lsdException w:name="Medium List 2 Accent 2" w:uiPriority="42"/>
-    <w:lsdException w:name="Medium Grid 1 Accent 2" w:uiPriority="42"/>
-    <w:lsdException w:name="Medium Grid 2 Accent 2" w:uiPriority="42"/>
-    <w:lsdException w:name="Medium Grid 3 Accent 2" w:uiPriority="42"/>
-    <w:lsdException w:name="Dark List Accent 2" w:uiPriority="42"/>
-    <w:lsdException w:name="Colorful Shading Accent 2" w:uiPriority="42"/>
-    <w:lsdException w:name="Colorful List Accent 2" w:uiPriority="42"/>
-    <w:lsdException w:name="Colorful Grid Accent 2" w:uiPriority="42"/>
-    <w:lsdException w:name="Light Shading Accent 3" w:uiPriority="43"/>
-    <w:lsdException w:name="Light List Accent 3" w:uiPriority="43"/>
-    <w:lsdException w:name="Light Grid Accent 3" w:uiPriority="43"/>
-    <w:lsdException w:name="Medium Shading 1 Accent 3" w:uiPriority="43"/>
-    <w:lsdException w:name="Medium Shading 2 Accent 3" w:uiPriority="43"/>
-    <w:lsdException w:name="Medium List 1 Accent 3" w:uiPriority="43"/>
-    <w:lsdException w:name="Medium List 2 Accent 3" w:uiPriority="43"/>
-    <w:lsdException w:name="Medium Grid 1 Accent 3" w:uiPriority="43"/>
-    <w:lsdException w:name="Medium Grid 2 Accent 3" w:uiPriority="43"/>
-    <w:lsdException w:name="Medium Grid 3 Accent 3" w:uiPriority="43"/>
-    <w:lsdException w:name="Dark List Accent 3" w:uiPriority="43"/>
-    <w:lsdException w:name="Colorful Shading Accent 3" w:uiPriority="43"/>
-    <w:lsdException w:name="Colorful List Accent 3" w:uiPriority="43"/>
-    <w:lsdException w:name="Colorful Grid Accent 3" w:uiPriority="43"/>
-    <w:lsdException w:name="Light Shading Accent 4" w:uiPriority="44"/>
-    <w:lsdException w:name="Light List Accent 4" w:uiPriority="44"/>
-    <w:lsdException w:name="Light Grid Accent 4" w:uiPriority="44"/>
-    <w:lsdException w:name="Medium Shading 1 Accent 4" w:uiPriority="44"/>
-    <w:lsdException w:name="Medium Shading 2 Accent 4" w:uiPriority="44"/>
-    <w:lsdException w:name="Medium List 1 Accent 4" w:uiPriority="44"/>
-    <w:lsdException w:name="Medium List 2 Accent 4" w:uiPriority="44"/>
-    <w:lsdException w:name="Medium Grid 1 Accent 4" w:uiPriority="44"/>
-    <w:lsdException w:name="Medium Grid 2 Accent 4" w:uiPriority="44"/>
-    <w:lsdException w:name="Medium Grid 3 Accent 4" w:uiPriority="44"/>
-    <w:lsdException w:name="Dark List Accent 4" w:uiPriority="44"/>
-    <w:lsdException w:name="Colorful Shading Accent 4" w:uiPriority="44"/>
-    <w:lsdException w:name="Colorful List Accent 4" w:uiPriority="44"/>
-    <w:lsdException w:name="Colorful Grid Accent 4" w:uiPriority="44"/>
-    <w:lsdException w:name="Light Shading Accent 5" w:uiPriority="45"/>
-    <w:lsdException w:name="Light List Accent 5" w:uiPriority="45"/>
-    <w:lsdException w:name="Light Grid Accent 5" w:uiPriority="45"/>
-    <w:lsdException w:name="Medium Shading 1 Accent 5" w:uiPriority="45"/>
-    <w:lsdException w:name="Medium Shading 2 Accent 5" w:uiPriority="45"/>
-    <w:lsdException w:name="Medium List 1 Accent 5" w:uiPriority="45"/>
-    <w:lsdException w:name="Medium List 2 Accent 5" w:uiPriority="45"/>
-    <w:lsdException w:name="Medium Grid 1 Accent 5" w:uiPriority="45"/>
-    <w:lsdException w:name="Medium Grid 2 Accent 5" w:uiPriority="45"/>
-    <w:lsdException w:name="Medium Grid 3 Accent 5" w:uiPriority="45"/>
-    <w:lsdException w:name="Dark List Accent 5" w:uiPriority="45"/>
-    <w:lsdException w:name="Colorful Shading Accent 5" w:uiPriority="45"/>
-    <w:lsdException w:name="Colorful List Accent 5" w:uiPriority="45"/>
-    <w:lsdException w:name="Colorful Grid Accent 5" w:uiPriority="45"/>
-    <w:lsdException w:name="Light Shading Accent 6" w:uiPriority="46"/>
-    <w:lsdException w:name="Light List Accent 6" w:uiPriority="46"/>
-    <w:lsdException w:name="Light Grid Accent 6" w:uiPriority="46"/>
-    <w:lsdException w:name="Medium Shading 1 Accent 6" w:uiPriority="46"/>
-    <w:lsdException w:name="Medium Shading 2 Accent 6" w:uiPriority="46"/>
-    <w:lsdException w:name="Medium List 1 Accent 6" w:uiPriority="46"/>
-    <w:lsdException w:name="Medium List 2 Accent 6" w:uiPriority="46"/>
-    <w:lsdException w:name="Medium Grid 1 Accent 6" w:uiPriority="46"/>
-    <w:lsdException w:name="Medium Grid 2 Accent 6" w:uiPriority="46"/>
-    <w:lsdException w:name="Medium Grid 3 Accent 6" w:uiPriority="46"/>
-    <w:lsdException w:name="Dark List Accent 6" w:uiPriority="46"/>
-    <w:lsdException w:name="Colorful Shading Accent 6" w:uiPriority="46"/>
-    <w:lsdException w:name="Colorful List Accent 6" w:uiPriority="46"/>
-    <w:lsdException w:name="Colorful Grid Accent 6" w:uiPriority="46"/>
-    <w:lsdException w:name="Subtle Emphasis" w:uiPriority="19" w:qFormat="1"/>
-    <w:lsdException w:name="Intense Emphasis" w:uiPriority="21" w:qFormat="1"/>
-    <w:lsdException w:name="Subtle Reference" w:uiPriority="31" w:qFormat="1"/>
-    <w:lsdException w:name="Intense Reference" w:uiPriority="32" w:qFormat="1"/>
-    <w:lsdException w:name="Book Title" w:uiPriority="33" w:qFormat="1"/>
-    <w:lsdException w:name="Bibliography" w:semiHidden="1" w:uiPriority="37" w:unhideWhenUsed="1"/>
-    <w:lsdException w:name="TOC Heading" w:semiHidden="1" w:uiPriority="39" w:unhideWhenUsed="1" w:qFormat="1"/>
-    <w:lsdException w:name="Plain Table 1" w:uiPriority="41"/>
-    <w:lsdException w:name="Plain Table 2" w:uiPriority="42"/>
-    <w:lsdException w:name="Plain Table 3" w:uiPriority="43"/>
-    <w:lsdException w:name="Plain Table 4" w:uiPriority="44"/>
-    <w:lsdException w:name="Plain Table 5" w:uiPriority="45"/>
-    <w:lsdException w:name="Grid Table Light" w:uiPriority="40"/>
-    <w:lsdException w:name="Grid Table 1 Light" w:uiPriority="46"/>
-    <w:lsdException w:name="Grid Table 2" w:uiPriority="47"/>
-    <w:lsdException w:name="Grid Table 3" w:uiPriority="48"/>
-    <w:lsdException w:name="Grid Table 4" w:uiPriority="49"/>
-    <w:lsdException w:name="Grid Table 5 Dark" w:uiPriority="50"/>
-    <w:lsdException w:name="Grid Table 6 Colorful" w:uiPriority="51"/>
-    <w:lsdException w:name="Grid Table 7 Colorful" w:uiPriority="52"/>
-    <w:lsdException w:name="Grid Table 1 Light Accent 1" w:uiPriority="46"/>
-    <w:lsdException w:name="Grid Table 2 Accent 1" w:uiPriority="47"/>
-    <w:lsdException w:name="Grid Table 3 Accent 1" w:uiPriority="48"/>
-    <w:lsdException w:name="Grid Table 4 Accent 1" w:uiPriority="49"/>
-    <w:lsdException w:name="Grid Table 5 Dark Accent 1" w:uiPriority="50"/>
-    <w:lsdException w:name="Grid Table 6 Colorful Accent 1" w:uiPriority="51"/>
-    <w:lsdException w:name="Grid Table 7 Colorful Accent 1" w:uiPriority="52"/>
-    <w:lsdException w:name="Grid Table 1 Light Accent 2" w:uiPriority="46"/>
-    <w:lsdException w:name="Grid Table 2 Accent 2" w:uiPriority="47"/>
-    <w:lsdException w:name="Grid Table 3 Accent 2" w:uiPriority="48"/>
-    <w:lsdException w:name="Grid Table 4 Accent 2" w:uiPriority="49"/>
-    <w:lsdException w:name="Grid Table 5 Dark Accent 2" w:uiPriority="50"/>
-    <w:lsdException w:name="Grid Table 6 Colorful Accent 2" w:uiPriority="51"/>
-    <w:lsdException w:name="Grid Table 7 Colorful Accent 2" w:uiPriority="52"/>
-    <w:lsdException w:name="Grid Table 1 Light Accent 3" w:uiPriority="46"/>
-    <w:lsdException w:name="Grid Table 2 Accent 3" w:uiPriority="47"/>
-    <w:lsdException w:name="Grid Table 3 Accent 3" w:uiPriority="48"/>
-    <w:lsdException w:name="Grid Table 4 Accent 3" w:uiPriority="49"/>
-    <w:lsdException w:name="Grid Table 5 Dark Accent 3" w:uiPriority="50"/>
-    <w:lsdException w:name="Grid Table 6 Colorful Accent 3" w:uiPriority="51"/>
-    <w:lsdException w:name="Grid Table 7 Colorful Accent 3" w:uiPriority="52"/>
-    <w:lsdException w:name="Grid Table 1 Light Accent 4" w:uiPriority="46"/>
-    <w:lsdException w:name="Grid Table 2 Accent 4" w:uiPriority="47"/>
-    <w:lsdException w:name="Grid Table 3 Accent 4" w:uiPriority="48"/>
-    <w:lsdException w:name="Grid Table 4 Accent 4" w:uiPriority="49"/>
-    <w:lsdException w:name="Grid Table 5 Dark Accent 4" w:uiPriority="50"/>
-    <w:lsdException w:name="Grid Table 6 Colorful Accent 4" w:uiPriority="51"/>
-    <w:lsdException w:name="Grid Table 7 Colorful Accent 4" w:uiPriority="52"/>
-    <w:lsdException w:name="Grid Table 1 Light Accent 5" w:uiPriority="46"/>
-    <w:lsdException w:name="Grid Table 2 Accent 5" w:uiPriority="47"/>
-    <w:lsdException w:name="Grid Table 3 Accent 5" w:uiPriority="48"/>
-    <w:lsdException w:name="Grid Table 4 Accent 5" w:uiPriority="49"/>
-    <w:lsdException w:name="Grid Table 5 Dark Accent 5" w:uiPriority="50"/>
-    <w:lsdException w:name="Grid Table 6 Colorful Accent 5" w:uiPriority="51"/>
-    <w:lsdException w:name="Grid Table 7 Colorful Accent 5" w:uiPriority="52"/>
-    <w:lsdException w:name="Grid Table 1 Light Accent 6" w:uiPriority="46"/>
-    <w:lsdException w:name="Grid Table 2 Accent 6" w:uiPriority="47"/>
-    <w:lsdException w:name="Grid Table 3 Accent 6" w:uiPriority="48"/>
-    <w:lsdException w:name="Grid Table 4 Accent 6" w:uiPriority="49"/>
-    <w:lsdException w:name="Grid Table 5 Dark Accent 6" w:uiPriority="50"/>
-    <w:lsdException w:name="Grid Table 6 Colorful Accent 6" w:uiPriority="51"/>
-    <w:lsdException w:name="Grid Table 7 Colorful Accent 6" w:uiPriority="52"/>
-    <w:lsdException w:name="List Table 1 Light" w:uiPriority="46"/>
-    <w:lsdException w:name="List Table 2" w:uiPriority="47"/>
-    <w:lsdException w:name="List Table 3" w:uiPriority="48"/>
-    <w:lsdException w:name="List Table 4" w:uiPriority="49"/>
-    <w:lsdException w:name="List Table 5 Dark" w:uiPriority="50"/>
-    <w:lsdException w:name="List Table 6 Colorful" w:uiPriority="51"/>
-    <w:lsdException w:name="List Table 7 Colorful" w:uiPriority="52"/>
-    <w:lsdException w:name="List Table 1 Light Accent 1" w:uiPriority="46"/>
-    <w:lsdException w:name="List Table 2 Accent 1" w:uiPriority="47"/>
-    <w:lsdException w:name="List Table 3 Accent 1" w:uiPriority="48"/>
-    <w:lsdException w:name="List Table 4 Accent 1" w:uiPriority="49"/>
-    <w:lsdException w:name="List Table 5 Dark Accent 1" w:uiPriority="50"/>
-    <w:lsdException w:name="List Table 6 Colorful Accent 1" w:uiPriority="51"/>
-    <w:lsdException w:name="List Table 7 Colorful Accent 1" w:uiPriority="52"/>
-    <w:lsdException w:name="List Table 1 Light Accent 2" w:uiPriority="46"/>
-    <w:lsdException w:name="List Table 2 Accent 2" w:uiPriority="47"/>
-    <w:lsdException w:name="List Table 3 Accent 2" w:uiPriority="48"/>
-    <w:lsdException w:name="List Table 4 Accent 2" w:uiPriority="49"/>
-    <w:lsdException w:name="List Table 5 Dark Accent 2" w:uiPriority="50"/>
-    <w:lsdException w:name="List Table 6 Colorful Accent 2" w:uiPriority="51"/>
-    <w:lsdException w:name="List Table 7 Colorful Accent 2" w:uiPriority="52"/>
-    <w:lsdException w:name="List Table 1 Light Accent 3" w:uiPriority="46"/>
-    <w:lsdException w:name="List Table 2 Accent 3" w:uiPriority="47"/>
-    <w:lsdException w:name="List Table 3 Accent 3" w:uiPriority="48"/>
-    <w:lsdException w:name="List Table 4 Accent 3" w:uiPriority="49"/>
-    <w:lsdException w:name="List Table 5 Dark Accent 3" w:uiPriority="50"/>
-    <w:lsdException w:name="List Table 6 Colorful Accent 3" w:uiPriority="51"/>
-    <w:lsdException w:name="List Table 7 Colorful Accent 3" w:uiPriority="52"/>
-    <w:lsdException w:name="List Table 1 Light Accent 4" w:uiPriority="46"/>
-    <w:lsdException w:name="List Table 2 Accent 4" w:uiPriority="47"/>
-    <w:lsdException w:name="List Table 3 Accent 4" w:uiPriority="48"/>
-    <w:lsdException w:name="List Table 4 Accent 4" w:uiPriority="49"/>
-    <w:lsdException w:name="List Table 5 Dark Accent 4" w:uiPriority="50"/>
-    <w:lsdException w:name="List Table 6 Colorful Accent 4" w:uiPriority="51"/>
-    <w:lsdException w:name="List Table 7 Colorful Accent 4" w:uiPriority="52"/>
-    <w:lsdException w:name="List Table 1 Light Accent 5" w:uiPriority="46"/>
-    <w:lsdException w:name="List Table 2 Accent 5" w:uiPriority="47"/>
-    <w:lsdException w:name="List Table 3 Accent 5" w:uiPriority="48"/>
-    <w:lsdException w:name="List Table 4 Accent 5" w:uiPriority="49"/>
-    <w:lsdException w:name="List Table 5 Dark Accent 5" w:uiPriority="50"/>
-    <w:lsdException w:name="List Table 6 Colorful Accent 5" w:uiPriority="51"/>
-    <w:lsdException w:name="List Table 7 Colorful Accent 5" w:uiPriority="52"/>
-    <w:lsdException w:name="List Table 1 Light Accent 6" w:uiPriority="46"/>
-    <w:lsdException w:name="List Table 2 Accent 6" w:uiPriority="47"/>
-    <w:lsdException w:name="List Table 3 Accent 6" w:uiPriority="48"/>
-    <w:lsdException w:name="List Table 4 Accent 6" w:uiPriority="49"/>
-    <w:lsdException w:name="List Table 5 Dark Accent 6" w:uiPriority="50"/>
-    <w:lsdException w:name="List Table 6 Colorful Accent 6" w:uiPriority="51"/>
-    <w:lsdException w:name="List Table 7 Colorful Accent 6" w:uiPriority="52"/>
+  <w:latentStyles w:defLockedState="0" w:defUIPriority="99" w:defSemiHidden="1" w:defUnhideWhenUsed="1" w:defQFormat="0" w:count="267">
+    <w:lsdException w:name="Normal" w:semiHidden="0" w:uiPriority="0" w:unhideWhenUsed="0" w:qFormat="1"/>
+    <w:lsdException w:name="heading 1" w:semiHidden="0" w:uiPriority="9" w:unhideWhenUsed="0" w:qFormat="1"/>
+    <w:lsdException w:name="heading 2" w:semiHidden="0" w:uiPriority="9" w:unhideWhenUsed="0" w:qFormat="1"/>
+    <w:lsdException w:name="heading 3" w:semiHidden="0" w:uiPriority="9" w:unhideWhenUsed="0" w:qFormat="1"/>
+    <w:lsdException w:name="heading 4" w:uiPriority="9" w:qFormat="1"/>
+    <w:lsdException w:name="heading 5" w:uiPriority="9" w:qFormat="1"/>
+    <w:lsdException w:name="heading 6" w:uiPriority="9" w:qFormat="1"/>
+    <w:lsdException w:name="heading 7" w:uiPriority="9" w:qFormat="1"/>
+    <w:lsdException w:name="heading 8" w:uiPriority="9" w:qFormat="1"/>
+    <w:lsdException w:name="heading 9" w:uiPriority="9" w:qFormat="1"/>
+    <w:lsdException w:name="toc 1" w:uiPriority="39" w:qFormat="1"/>
+    <w:lsdException w:name="toc 2" w:uiPriority="39" w:qFormat="1"/>
+    <w:lsdException w:name="toc 3" w:uiPriority="39" w:qFormat="1"/>
+    <w:lsdException w:name="toc 4" w:uiPriority="39" w:qFormat="1"/>
+    <w:lsdException w:name="toc 5" w:uiPriority="39" w:qFormat="1"/>
+    <w:lsdException w:name="toc 6" w:uiPriority="39" w:qFormat="1"/>
+    <w:lsdException w:name="toc 7" w:uiPriority="39" w:qFormat="1"/>
+    <w:lsdException w:name="toc 8" w:uiPriority="39" w:qFormat="1"/>
+    <w:lsdException w:name="toc 9" w:uiPriority="39" w:qFormat="1"/>
+    <w:lsdException w:name="caption" w:semiHidden="0" w:unhideWhenUsed="0" w:qFormat="1"/>
+    <w:lsdException w:name="Title" w:semiHidden="0" w:uiPriority="10" w:unhideWhenUsed="0" w:qFormat="1"/>
+    <w:lsdException w:name="Default Paragraph Font" w:uiPriority="1"/>
+    <w:lsdException w:name="Subtitle" w:semiHidden="0" w:uiPriority="11" w:unhideWhenUsed="0" w:qFormat="1"/>
+    <w:lsdException w:name="Strong" w:semiHidden="0" w:uiPriority="22" w:unhideWhenUsed="0" w:qFormat="1"/>
+    <w:lsdException w:name="Emphasis" w:semiHidden="0" w:uiPriority="20" w:unhideWhenUsed="0" w:qFormat="1"/>
+    <w:lsdException w:name="Table Grid" w:semiHidden="0" w:uiPriority="1" w:unhideWhenUsed="0"/>
+    <w:lsdException w:name="Placeholder Text" w:unhideWhenUsed="0"/>
+    <w:lsdException w:name="No Spacing" w:semiHidden="0" w:uiPriority="1" w:unhideWhenUsed="0" w:qFormat="1"/>
+    <w:lsdException w:name="Light Shading" w:semiHidden="0" w:uiPriority="40" w:unhideWhenUsed="0"/>
+    <w:lsdException w:name="Light List" w:semiHidden="0" w:uiPriority="40" w:unhideWhenUsed="0"/>
+    <w:lsdException w:name="Light Grid" w:semiHidden="0" w:uiPriority="40" w:unhideWhenUsed="0"/>
+    <w:lsdException w:name="Medium Shading 1" w:semiHidden="0" w:uiPriority="40" w:unhideWhenUsed="0"/>
+    <w:lsdException w:name="Medium Shading 2" w:semiHidden="0" w:uiPriority="40" w:unhideWhenUsed="0"/>
+    <w:lsdException w:name="Medium List 1" w:semiHidden="0" w:uiPriority="40" w:unhideWhenUsed="0"/>
+    <w:lsdException w:name="Medium List 2" w:semiHidden="0" w:uiPriority="40" w:unhideWhenUsed="0"/>
+    <w:lsdException w:name="Medium Grid 1" w:semiHidden="0" w:uiPriority="40" w:unhideWhenUsed="0"/>
+    <w:lsdException w:name="Medium Grid 2" w:semiHidden="0" w:uiPriority="40" w:unhideWhenUsed="0"/>
+    <w:lsdException w:name="Medium Grid 3" w:semiHidden="0" w:uiPriority="40" w:unhideWhenUsed="0"/>
+    <w:lsdException w:name="Dark List" w:semiHidden="0" w:uiPriority="40" w:unhideWhenUsed="0"/>
+    <w:lsdException w:name="Colorful Shading" w:semiHidden="0" w:uiPriority="40" w:unhideWhenUsed="0"/>
+    <w:lsdException w:name="Colorful List" w:semiHidden="0" w:uiPriority="40" w:unhideWhenUsed="0"/>
+    <w:lsdException w:name="Colorful Grid" w:semiHidden="0" w:uiPriority="40" w:unhideWhenUsed="0"/>
+    <w:lsdException w:name="Light Shading Accent 1" w:semiHidden="0" w:uiPriority="41" w:unhideWhenUsed="0"/>
+    <w:lsdException w:name="Light List Accent 1" w:semiHidden="0" w:uiPriority="41" w:unhideWhenUsed="0"/>
+    <w:lsdException w:name="Light Grid Accent 1" w:semiHidden="0" w:uiPriority="41" w:unhideWhenUsed="0"/>
+    <w:lsdException w:name="Medium Shading 1 Accent 1" w:semiHidden="0" w:uiPriority="41" w:unhideWhenUsed="0"/>
+    <w:lsdException w:name="Medium Shading 2 Accent 1" w:semiHidden="0" w:uiPriority="41" w:unhideWhenUsed="0"/>
+    <w:lsdException w:name="Medium List 1 Accent 1" w:semiHidden="0" w:uiPriority="41" w:unhideWhenUsed="0"/>
+    <w:lsdException w:name="Revision" w:unhideWhenUsed="0"/>
+    <w:lsdException w:name="List Paragraph" w:semiHidden="0" w:uiPriority="36" w:unhideWhenUsed="0" w:qFormat="1"/>
+    <w:lsdException w:name="Quote" w:semiHidden="0" w:uiPriority="29" w:unhideWhenUsed="0" w:qFormat="1"/>
+    <w:lsdException w:name="Intense Quote" w:semiHidden="0" w:uiPriority="30" w:unhideWhenUsed="0" w:qFormat="1"/>
+    <w:lsdException w:name="Medium List 2 Accent 1" w:semiHidden="0" w:uiPriority="41" w:unhideWhenUsed="0"/>
+    <w:lsdException w:name="Medium Grid 1 Accent 1" w:semiHidden="0" w:uiPriority="41" w:unhideWhenUsed="0"/>
+    <w:lsdException w:name="Medium Grid 2 Accent 1" w:semiHidden="0" w:uiPriority="41" w:unhideWhenUsed="0"/>
+    <w:lsdException w:name="Medium Grid 3 Accent 1" w:semiHidden="0" w:uiPriority="41" w:unhideWhenUsed="0"/>
+    <w:lsdException w:name="Dark List Accent 1" w:semiHidden="0" w:uiPriority="41" w:unhideWhenUsed="0"/>
+    <w:lsdException w:name="Colorful Shading Accent 1" w:semiHidden="0" w:uiPriority="41" w:unhideWhenUsed="0"/>
+    <w:lsdException w:name="Colorful List Accent 1" w:semiHidden="0" w:uiPriority="41" w:unhideWhenUsed="0"/>
+    <w:lsdException w:name="Colorful Grid Accent 1" w:semiHidden="0" w:uiPriority="41" w:unhideWhenUsed="0"/>
+    <w:lsdException w:name="Light Shading Accent 2" w:semiHidden="0" w:uiPriority="42" w:unhideWhenUsed="0"/>
+    <w:lsdException w:name="Light List Accent 2" w:semiHidden="0" w:uiPriority="42" w:unhideWhenUsed="0"/>
+    <w:lsdException w:name="Light Grid Accent 2" w:semiHidden="0" w:uiPriority="42" w:unhideWhenUsed="0"/>
+    <w:lsdException w:name="Medium Shading 1 Accent 2" w:semiHidden="0" w:uiPriority="42" w:unhideWhenUsed="0"/>
+    <w:lsdException w:name="Medium Shading 2 Accent 2" w:semiHidden="0" w:uiPriority="42" w:unhideWhenUsed="0"/>
+    <w:lsdException w:name="Medium List 1 Accent 2" w:semiHidden="0" w:uiPriority="42" w:unhideWhenUsed="0"/>
+    <w:lsdException w:name="Medium List 2 Accent 2" w:semiHidden="0" w:uiPriority="42" w:unhideWhenUsed="0"/>
+    <w:lsdException w:name="Medium Grid 1 Accent 2" w:semiHidden="0" w:uiPriority="42" w:unhideWhenUsed="0"/>
+    <w:lsdException w:name="Medium Grid 2 Accent 2" w:semiHidden="0" w:uiPriority="42" w:unhideWhenUsed="0"/>
+    <w:lsdException w:name="Medium Grid 3 Accent 2" w:semiHidden="0" w:uiPriority="42" w:unhideWhenUsed="0"/>
+    <w:lsdException w:name="Dark List Accent 2" w:semiHidden="0" w:uiPriority="42" w:unhideWhenUsed="0"/>
+    <w:lsdException w:name="Colorful Shading Accent 2" w:semiHidden="0" w:uiPriority="42" w:unhideWhenUsed="0"/>
+    <w:lsdException w:name="Colorful List Accent 2" w:semiHidden="0" w:uiPriority="42" w:unhideWhenUsed="0"/>
+    <w:lsdException w:name="Colorful Grid Accent 2" w:semiHidden="0" w:uiPriority="42" w:unhideWhenUsed="0"/>
+    <w:lsdException w:name="Light Shading Accent 3" w:semiHidden="0" w:uiPriority="43" w:unhideWhenUsed="0"/>
+    <w:lsdException w:name="Light List Accent 3" w:semiHidden="0" w:uiPriority="43" w:unhideWhenUsed="0"/>
+    <w:lsdException w:name="Light Grid Accent 3" w:semiHidden="0" w:uiPriority="43" w:unhideWhenUsed="0"/>
+    <w:lsdException w:name="Medium Shading 1 Accent 3" w:semiHidden="0" w:uiPriority="43" w:unhideWhenUsed="0"/>
+    <w:lsdException w:name="Medium Shading 2 Accent 3" w:semiHidden="0" w:uiPriority="43" w:unhideWhenUsed="0"/>
+    <w:lsdException w:name="Medium List 1 Accent 3" w:semiHidden="0" w:uiPriority="43" w:unhideWhenUsed="0"/>
+    <w:lsdException w:name="Medium List 2 Accent 3" w:semiHidden="0" w:uiPriority="43" w:unhideWhenUsed="0"/>
+    <w:lsdException w:name="Medium Grid 1 Accent 3" w:semiHidden="0" w:uiPriority="43" w:unhideWhenUsed="0"/>
+    <w:lsdException w:name="Medium Grid 2 Accent 3" w:semiHidden="0" w:uiPriority="43" w:unhideWhenUsed="0"/>
+    <w:lsdException w:name="Medium Grid 3 Accent 3" w:semiHidden="0" w:uiPriority="43" w:unhideWhenUsed="0"/>
+    <w:lsdException w:name="Dark List Accent 3" w:semiHidden="0" w:uiPriority="43" w:unhideWhenUsed="0"/>
+    <w:lsdException w:name="Colorful Shading Accent 3" w:semiHidden="0" w:uiPriority="43" w:unhideWhenUsed="0"/>
+    <w:lsdException w:name="Colorful List Accent 3" w:semiHidden="0" w:uiPriority="43" w:unhideWhenUsed="0"/>
+    <w:lsdException w:name="Colorful Grid Accent 3" w:semiHidden="0" w:uiPriority="43" w:unhideWhenUsed="0"/>
+    <w:lsdException w:name="Light Shading Accent 4" w:semiHidden="0" w:uiPriority="44" w:unhideWhenUsed="0"/>
+    <w:lsdException w:name="Light List Accent 4" w:semiHidden="0" w:uiPriority="44" w:unhideWhenUsed="0"/>
+    <w:lsdException w:name="Light Grid Accent 4" w:semiHidden="0" w:uiPriority="44" w:unhideWhenUsed="0"/>
+    <w:lsdException w:name="Medium Shading 1 Accent 4" w:semiHidden="0" w:uiPriority="44" w:unhideWhenUsed="0"/>
+    <w:lsdException w:name="Medium Shading 2 Accent 4" w:semiHidden="0" w:uiPriority="44" w:unhideWhenUsed="0"/>
+    <w:lsdException w:name="Medium List 1 Accent 4" w:semiHidden="0" w:uiPriority="44" w:unhideWhenUsed="0"/>
+    <w:lsdException w:name="Medium List 2 Accent 4" w:semiHidden="0" w:uiPriority="44" w:unhideWhenUsed="0"/>
+    <w:lsdException w:name="Medium Grid 1 Accent 4" w:semiHidden="0" w:uiPriority="44" w:unhideWhenUsed="0"/>
+    <w:lsdException w:name="Medium Grid 2 Accent 4" w:semiHidden="0" w:uiPriority="44" w:unhideWhenUsed="0"/>
+    <w:lsdException w:name="Medium Grid 3 Accent 4" w:semiHidden="0" w:uiPriority="44" w:unhideWhenUsed="0"/>
+    <w:lsdException w:name="Dark List Accent 4" w:semiHidden="0" w:uiPriority="44" w:unhideWhenUsed="0"/>
+    <w:lsdException w:name="Colorful Shading Accent 4" w:semiHidden="0" w:uiPriority="44" w:unhideWhenUsed="0"/>
+    <w:lsdException w:name="Colorful List Accent 4" w:semiHidden="0" w:uiPriority="44" w:unhideWhenUsed="0"/>
+    <w:lsdException w:name="Colorful Grid Accent 4" w:semiHidden="0" w:uiPriority="44" w:unhideWhenUsed="0"/>
+    <w:lsdException w:name="Light Shading Accent 5" w:semiHidden="0" w:uiPriority="45" w:unhideWhenUsed="0"/>
+    <w:lsdException w:name="Light List Accent 5" w:semiHidden="0" w:uiPriority="45" w:unhideWhenUsed="0"/>
+    <w:lsdException w:name="Light Grid Accent 5" w:semiHidden="0" w:uiPriority="45" w:unhideWhenUsed="0"/>
+    <w:lsdException w:name="Medium Shading 1 Accent 5" w:semiHidden="0" w:uiPriority="45" w:unhideWhenUsed="0"/>
+    <w:lsdException w:name="Medium Shading 2 Accent 5" w:semiHidden="0" w:uiPriority="45" w:unhideWhenUsed="0"/>
+    <w:lsdException w:name="Medium List 1 Accent 5" w:semiHidden="0" w:uiPriority="45" w:unhideWhenUsed="0"/>
+    <w:lsdException w:name="Medium List 2 Accent 5" w:semiHidden="0" w:uiPriority="45" w:unhideWhenUsed="0"/>
+    <w:lsdException w:name="Medium Grid 1 Accent 5" w:semiHidden="0" w:uiPriority="45" w:unhideWhenUsed="0"/>
+    <w:lsdException w:name="Medium Grid 2 Accent 5" w:semiHidden="0" w:uiPriority="45" w:unhideWhenUsed="0"/>
+    <w:lsdException w:name="Medium Grid 3 Accent 5" w:semiHidden="0" w:uiPriority="45" w:unhideWhenUsed="0"/>
+    <w:lsdException w:name="Dark List Accent 5" w:semiHidden="0" w:uiPriority="45" w:unhideWhenUsed="0"/>
+    <w:lsdException w:name="Colorful Shading Accent 5" w:semiHidden="0" w:uiPriority="45" w:unhideWhenUsed="0"/>
+    <w:lsdException w:name="Colorful List Accent 5" w:semiHidden="0" w:uiPriority="45" w:unhideWhenUsed="0"/>
+    <w:lsdException w:name="Colorful Grid Accent 5" w:semiHidden="0" w:uiPriority="45" w:unhideWhenUsed="0"/>
+    <w:lsdException w:name="Light Shading Accent 6" w:semiHidden="0" w:uiPriority="46" w:unhideWhenUsed="0"/>
+    <w:lsdException w:name="Light List Accent 6" w:semiHidden="0" w:uiPriority="46" w:unhideWhenUsed="0"/>
+    <w:lsdException w:name="Light Grid Accent 6" w:semiHidden="0" w:uiPriority="46" w:unhideWhenUsed="0"/>
+    <w:lsdException w:name="Medium Shading 1 Accent 6" w:semiHidden="0" w:uiPriority="46" w:unhideWhenUsed="0"/>
+    <w:lsdException w:name="Medium Shading 2 Accent 6" w:semiHidden="0" w:uiPriority="46" w:unhideWhenUsed="0"/>
+    <w:lsdException w:name="Medium List 1 Accent 6" w:semiHidden="0" w:uiPriority="46" w:unhideWhenUsed="0"/>
+    <w:lsdException w:name="Medium List 2 Accent 6" w:semiHidden="0" w:uiPriority="46" w:unhideWhenUsed="0"/>
+    <w:lsdException w:name="Medium Grid 1 Accent 6" w:semiHidden="0" w:uiPriority="46" w:unhideWhenUsed="0"/>
+    <w:lsdException w:name="Medium Grid 2 Accent 6" w:semiHidden="0" w:uiPriority="46" w:unhideWhenUsed="0"/>
+    <w:lsdException w:name="Medium Grid 3 Accent 6" w:semiHidden="0" w:uiPriority="46" w:unhideWhenUsed="0"/>
+    <w:lsdException w:name="Dark List Accent 6" w:semiHidden="0" w:uiPriority="46" w:unhideWhenUsed="0"/>
+    <w:lsdException w:name="Colorful Shading Accent 6" w:semiHidden="0" w:uiPriority="46" w:unhideWhenUsed="0"/>
+    <w:lsdException w:name="Colorful List Accent 6" w:semiHidden="0" w:uiPriority="46" w:unhideWhenUsed="0"/>
+    <w:lsdException w:name="Colorful Grid Accent 6" w:semiHidden="0" w:uiPriority="46" w:unhideWhenUsed="0"/>
+    <w:lsdException w:name="Subtle Emphasis" w:semiHidden="0" w:uiPriority="19" w:unhideWhenUsed="0" w:qFormat="1"/>
+    <w:lsdException w:name="Intense Emphasis" w:semiHidden="0" w:uiPriority="21" w:unhideWhenUsed="0" w:qFormat="1"/>
+    <w:lsdException w:name="Subtle Reference" w:semiHidden="0" w:uiPriority="31" w:unhideWhenUsed="0" w:qFormat="1"/>
+    <w:lsdException w:name="Intense Reference" w:semiHidden="0" w:uiPriority="32" w:unhideWhenUsed="0" w:qFormat="1"/>
+    <w:lsdException w:name="Book Title" w:semiHidden="0" w:uiPriority="33" w:unhideWhenUsed="0" w:qFormat="1"/>
+    <w:lsdException w:name="Bibliography" w:uiPriority="37"/>
+    <w:lsdException w:name="TOC Heading" w:uiPriority="39" w:qFormat="1"/>
   </w:latentStyles>
   <w:style w:type="paragraph" w:default="1" w:styleId="Normal">
     <w:name w:val="Normal"/>
@@ -6248,7 +6670,6 @@
     <w:next w:val="Normal"/>
     <w:link w:val="Titre4Car"/>
     <w:uiPriority w:val="9"/>
-    <w:semiHidden/>
     <w:unhideWhenUsed/>
     <w:qFormat/>
     <w:pPr>
@@ -6361,7 +6782,6 @@
   <w:style w:type="character" w:default="1" w:styleId="Policepardfaut">
     <w:name w:val="Default Paragraph Font"/>
     <w:uiPriority w:val="1"/>
-    <w:semiHidden/>
     <w:unhideWhenUsed/>
   </w:style>
   <w:style w:type="table" w:default="1" w:styleId="TableauNormal">
@@ -6619,7 +7039,6 @@
     <w:basedOn w:val="Policepardfaut"/>
     <w:link w:val="Titre4"/>
     <w:uiPriority w:val="9"/>
-    <w:semiHidden/>
     <w:rPr>
       <w:rFonts w:asciiTheme="majorHAnsi" w:hAnsiTheme="majorHAnsi" w:cstheme="minorBidi"/>
       <w:color w:val="E65B01" w:themeColor="accent1" w:themeShade="BF"/>
@@ -6866,11 +7285,881 @@
       </w:tblBorders>
     </w:tblPr>
   </w:style>
+  <w:style w:type="character" w:customStyle="1" w:styleId="Code">
+    <w:name w:val="Code"/>
+    <w:basedOn w:val="Policepardfaut"/>
+    <w:uiPriority w:val="1"/>
+    <w:qFormat/>
+    <w:rsid w:val="003A0FB5"/>
+    <w:rPr>
+      <w:rFonts w:ascii="Lucida Console" w:hAnsi="Lucida Console"/>
+      <w:color w:val="auto"/>
+      <w:sz w:val="18"/>
+    </w:rPr>
+  </w:style>
+</w:styles>
+</file>
+
+<file path=word/stylesWithEffects.xml><?xml version="1.0" encoding="utf-8"?>
+<w:styles xmlns:wpc="http://schemas.microsoft.com/office/word/2010/wordprocessingCanvas" xmlns:mc="http://schemas.openxmlformats.org/markup-compatibility/2006" xmlns:o="urn:schemas-microsoft-com:office:office" xmlns:r="http://schemas.openxmlformats.org/officeDocument/2006/relationships" xmlns:m="http://schemas.openxmlformats.org/officeDocument/2006/math" xmlns:v="urn:schemas-microsoft-com:vml" xmlns:wp14="http://schemas.microsoft.com/office/word/2010/wordprocessingDrawing" xmlns:wp="http://schemas.openxmlformats.org/drawingml/2006/wordprocessingDrawing" xmlns:w10="urn:schemas-microsoft-com:office:word" xmlns:w="http://schemas.openxmlformats.org/wordprocessingml/2006/main" xmlns:w14="http://schemas.microsoft.com/office/word/2010/wordml" xmlns:wpg="http://schemas.microsoft.com/office/word/2010/wordprocessingGroup" xmlns:wpi="http://schemas.microsoft.com/office/word/2010/wordprocessingInk" xmlns:wne="http://schemas.microsoft.com/office/word/2006/wordml" xmlns:wps="http://schemas.microsoft.com/office/word/2010/wordprocessingShape" mc:Ignorable="w14 wp14">
+  <w:docDefaults>
+    <w:rPrDefault>
+      <w:rPr>
+        <w:rFonts w:asciiTheme="minorHAnsi" w:eastAsiaTheme="minorHAnsi" w:hAnsiTheme="minorHAnsi" w:cstheme="minorBidi"/>
+        <w:sz w:val="22"/>
+        <w:szCs w:val="22"/>
+        <w:lang w:val="fr-FR" w:eastAsia="fr-FR" w:bidi="ar-SA"/>
+      </w:rPr>
+    </w:rPrDefault>
+    <w:pPrDefault>
+      <w:pPr>
+        <w:spacing w:after="200" w:line="276" w:lineRule="auto"/>
+      </w:pPr>
+    </w:pPrDefault>
+  </w:docDefaults>
+  <w:latentStyles w:defLockedState="0" w:defUIPriority="99" w:defSemiHidden="1" w:defUnhideWhenUsed="1" w:defQFormat="0" w:count="267">
+    <w:lsdException w:name="Normal" w:semiHidden="0" w:uiPriority="0" w:unhideWhenUsed="0" w:qFormat="1"/>
+    <w:lsdException w:name="heading 1" w:semiHidden="0" w:uiPriority="9" w:unhideWhenUsed="0" w:qFormat="1"/>
+    <w:lsdException w:name="heading 2" w:semiHidden="0" w:uiPriority="9" w:unhideWhenUsed="0" w:qFormat="1"/>
+    <w:lsdException w:name="heading 3" w:semiHidden="0" w:uiPriority="9" w:unhideWhenUsed="0" w:qFormat="1"/>
+    <w:lsdException w:name="heading 4" w:uiPriority="9" w:qFormat="1"/>
+    <w:lsdException w:name="heading 5" w:uiPriority="9" w:qFormat="1"/>
+    <w:lsdException w:name="heading 6" w:uiPriority="9" w:qFormat="1"/>
+    <w:lsdException w:name="heading 7" w:uiPriority="9" w:qFormat="1"/>
+    <w:lsdException w:name="heading 8" w:uiPriority="9" w:qFormat="1"/>
+    <w:lsdException w:name="heading 9" w:uiPriority="9" w:qFormat="1"/>
+    <w:lsdException w:name="toc 1" w:uiPriority="39" w:qFormat="1"/>
+    <w:lsdException w:name="toc 2" w:uiPriority="39" w:qFormat="1"/>
+    <w:lsdException w:name="toc 3" w:uiPriority="39" w:qFormat="1"/>
+    <w:lsdException w:name="toc 4" w:uiPriority="39" w:qFormat="1"/>
+    <w:lsdException w:name="toc 5" w:uiPriority="39" w:qFormat="1"/>
+    <w:lsdException w:name="toc 6" w:uiPriority="39" w:qFormat="1"/>
+    <w:lsdException w:name="toc 7" w:uiPriority="39" w:qFormat="1"/>
+    <w:lsdException w:name="toc 8" w:uiPriority="39" w:qFormat="1"/>
+    <w:lsdException w:name="toc 9" w:uiPriority="39" w:qFormat="1"/>
+    <w:lsdException w:name="caption" w:semiHidden="0" w:unhideWhenUsed="0" w:qFormat="1"/>
+    <w:lsdException w:name="Title" w:semiHidden="0" w:uiPriority="10" w:unhideWhenUsed="0" w:qFormat="1"/>
+    <w:lsdException w:name="Default Paragraph Font" w:uiPriority="1"/>
+    <w:lsdException w:name="Subtitle" w:semiHidden="0" w:uiPriority="11" w:unhideWhenUsed="0" w:qFormat="1"/>
+    <w:lsdException w:name="Strong" w:semiHidden="0" w:uiPriority="22" w:unhideWhenUsed="0" w:qFormat="1"/>
+    <w:lsdException w:name="Emphasis" w:semiHidden="0" w:uiPriority="20" w:unhideWhenUsed="0" w:qFormat="1"/>
+    <w:lsdException w:name="Table Grid" w:semiHidden="0" w:uiPriority="1" w:unhideWhenUsed="0"/>
+    <w:lsdException w:name="Placeholder Text" w:unhideWhenUsed="0"/>
+    <w:lsdException w:name="No Spacing" w:semiHidden="0" w:uiPriority="1" w:unhideWhenUsed="0" w:qFormat="1"/>
+    <w:lsdException w:name="Light Shading" w:semiHidden="0" w:uiPriority="40" w:unhideWhenUsed="0"/>
+    <w:lsdException w:name="Light List" w:semiHidden="0" w:uiPriority="40" w:unhideWhenUsed="0"/>
+    <w:lsdException w:name="Light Grid" w:semiHidden="0" w:uiPriority="40" w:unhideWhenUsed="0"/>
+    <w:lsdException w:name="Medium Shading 1" w:semiHidden="0" w:uiPriority="40" w:unhideWhenUsed="0"/>
+    <w:lsdException w:name="Medium Shading 2" w:semiHidden="0" w:uiPriority="40" w:unhideWhenUsed="0"/>
+    <w:lsdException w:name="Medium List 1" w:semiHidden="0" w:uiPriority="40" w:unhideWhenUsed="0"/>
+    <w:lsdException w:name="Medium List 2" w:semiHidden="0" w:uiPriority="40" w:unhideWhenUsed="0"/>
+    <w:lsdException w:name="Medium Grid 1" w:semiHidden="0" w:uiPriority="40" w:unhideWhenUsed="0"/>
+    <w:lsdException w:name="Medium Grid 2" w:semiHidden="0" w:uiPriority="40" w:unhideWhenUsed="0"/>
+    <w:lsdException w:name="Medium Grid 3" w:semiHidden="0" w:uiPriority="40" w:unhideWhenUsed="0"/>
+    <w:lsdException w:name="Dark List" w:semiHidden="0" w:uiPriority="40" w:unhideWhenUsed="0"/>
+    <w:lsdException w:name="Colorful Shading" w:semiHidden="0" w:uiPriority="40" w:unhideWhenUsed="0"/>
+    <w:lsdException w:name="Colorful List" w:semiHidden="0" w:uiPriority="40" w:unhideWhenUsed="0"/>
+    <w:lsdException w:name="Colorful Grid" w:semiHidden="0" w:uiPriority="40" w:unhideWhenUsed="0"/>
+    <w:lsdException w:name="Light Shading Accent 1" w:semiHidden="0" w:uiPriority="41" w:unhideWhenUsed="0"/>
+    <w:lsdException w:name="Light List Accent 1" w:semiHidden="0" w:uiPriority="41" w:unhideWhenUsed="0"/>
+    <w:lsdException w:name="Light Grid Accent 1" w:semiHidden="0" w:uiPriority="41" w:unhideWhenUsed="0"/>
+    <w:lsdException w:name="Medium Shading 1 Accent 1" w:semiHidden="0" w:uiPriority="41" w:unhideWhenUsed="0"/>
+    <w:lsdException w:name="Medium Shading 2 Accent 1" w:semiHidden="0" w:uiPriority="41" w:unhideWhenUsed="0"/>
+    <w:lsdException w:name="Medium List 1 Accent 1" w:semiHidden="0" w:uiPriority="41" w:unhideWhenUsed="0"/>
+    <w:lsdException w:name="Revision" w:unhideWhenUsed="0"/>
+    <w:lsdException w:name="List Paragraph" w:semiHidden="0" w:uiPriority="36" w:unhideWhenUsed="0" w:qFormat="1"/>
+    <w:lsdException w:name="Quote" w:semiHidden="0" w:uiPriority="29" w:unhideWhenUsed="0" w:qFormat="1"/>
+    <w:lsdException w:name="Intense Quote" w:semiHidden="0" w:uiPriority="30" w:unhideWhenUsed="0" w:qFormat="1"/>
+    <w:lsdException w:name="Medium List 2 Accent 1" w:semiHidden="0" w:uiPriority="41" w:unhideWhenUsed="0"/>
+    <w:lsdException w:name="Medium Grid 1 Accent 1" w:semiHidden="0" w:uiPriority="41" w:unhideWhenUsed="0"/>
+    <w:lsdException w:name="Medium Grid 2 Accent 1" w:semiHidden="0" w:uiPriority="41" w:unhideWhenUsed="0"/>
+    <w:lsdException w:name="Medium Grid 3 Accent 1" w:semiHidden="0" w:uiPriority="41" w:unhideWhenUsed="0"/>
+    <w:lsdException w:name="Dark List Accent 1" w:semiHidden="0" w:uiPriority="41" w:unhideWhenUsed="0"/>
+    <w:lsdException w:name="Colorful Shading Accent 1" w:semiHidden="0" w:uiPriority="41" w:unhideWhenUsed="0"/>
+    <w:lsdException w:name="Colorful List Accent 1" w:semiHidden="0" w:uiPriority="41" w:unhideWhenUsed="0"/>
+    <w:lsdException w:name="Colorful Grid Accent 1" w:semiHidden="0" w:uiPriority="41" w:unhideWhenUsed="0"/>
+    <w:lsdException w:name="Light Shading Accent 2" w:semiHidden="0" w:uiPriority="42" w:unhideWhenUsed="0"/>
+    <w:lsdException w:name="Light List Accent 2" w:semiHidden="0" w:uiPriority="42" w:unhideWhenUsed="0"/>
+    <w:lsdException w:name="Light Grid Accent 2" w:semiHidden="0" w:uiPriority="42" w:unhideWhenUsed="0"/>
+    <w:lsdException w:name="Medium Shading 1 Accent 2" w:semiHidden="0" w:uiPriority="42" w:unhideWhenUsed="0"/>
+    <w:lsdException w:name="Medium Shading 2 Accent 2" w:semiHidden="0" w:uiPriority="42" w:unhideWhenUsed="0"/>
+    <w:lsdException w:name="Medium List 1 Accent 2" w:semiHidden="0" w:uiPriority="42" w:unhideWhenUsed="0"/>
+    <w:lsdException w:name="Medium List 2 Accent 2" w:semiHidden="0" w:uiPriority="42" w:unhideWhenUsed="0"/>
+    <w:lsdException w:name="Medium Grid 1 Accent 2" w:semiHidden="0" w:uiPriority="42" w:unhideWhenUsed="0"/>
+    <w:lsdException w:name="Medium Grid 2 Accent 2" w:semiHidden="0" w:uiPriority="42" w:unhideWhenUsed="0"/>
+    <w:lsdException w:name="Medium Grid 3 Accent 2" w:semiHidden="0" w:uiPriority="42" w:unhideWhenUsed="0"/>
+    <w:lsdException w:name="Dark List Accent 2" w:semiHidden="0" w:uiPriority="42" w:unhideWhenUsed="0"/>
+    <w:lsdException w:name="Colorful Shading Accent 2" w:semiHidden="0" w:uiPriority="42" w:unhideWhenUsed="0"/>
+    <w:lsdException w:name="Colorful List Accent 2" w:semiHidden="0" w:uiPriority="42" w:unhideWhenUsed="0"/>
+    <w:lsdException w:name="Colorful Grid Accent 2" w:semiHidden="0" w:uiPriority="42" w:unhideWhenUsed="0"/>
+    <w:lsdException w:name="Light Shading Accent 3" w:semiHidden="0" w:uiPriority="43" w:unhideWhenUsed="0"/>
+    <w:lsdException w:name="Light List Accent 3" w:semiHidden="0" w:uiPriority="43" w:unhideWhenUsed="0"/>
+    <w:lsdException w:name="Light Grid Accent 3" w:semiHidden="0" w:uiPriority="43" w:unhideWhenUsed="0"/>
+    <w:lsdException w:name="Medium Shading 1 Accent 3" w:semiHidden="0" w:uiPriority="43" w:unhideWhenUsed="0"/>
+    <w:lsdException w:name="Medium Shading 2 Accent 3" w:semiHidden="0" w:uiPriority="43" w:unhideWhenUsed="0"/>
+    <w:lsdException w:name="Medium List 1 Accent 3" w:semiHidden="0" w:uiPriority="43" w:unhideWhenUsed="0"/>
+    <w:lsdException w:name="Medium List 2 Accent 3" w:semiHidden="0" w:uiPriority="43" w:unhideWhenUsed="0"/>
+    <w:lsdException w:name="Medium Grid 1 Accent 3" w:semiHidden="0" w:uiPriority="43" w:unhideWhenUsed="0"/>
+    <w:lsdException w:name="Medium Grid 2 Accent 3" w:semiHidden="0" w:uiPriority="43" w:unhideWhenUsed="0"/>
+    <w:lsdException w:name="Medium Grid 3 Accent 3" w:semiHidden="0" w:uiPriority="43" w:unhideWhenUsed="0"/>
+    <w:lsdException w:name="Dark List Accent 3" w:semiHidden="0" w:uiPriority="43" w:unhideWhenUsed="0"/>
+    <w:lsdException w:name="Colorful Shading Accent 3" w:semiHidden="0" w:uiPriority="43" w:unhideWhenUsed="0"/>
+    <w:lsdException w:name="Colorful List Accent 3" w:semiHidden="0" w:uiPriority="43" w:unhideWhenUsed="0"/>
+    <w:lsdException w:name="Colorful Grid Accent 3" w:semiHidden="0" w:uiPriority="43" w:unhideWhenUsed="0"/>
+    <w:lsdException w:name="Light Shading Accent 4" w:semiHidden="0" w:uiPriority="44" w:unhideWhenUsed="0"/>
+    <w:lsdException w:name="Light List Accent 4" w:semiHidden="0" w:uiPriority="44" w:unhideWhenUsed="0"/>
+    <w:lsdException w:name="Light Grid Accent 4" w:semiHidden="0" w:uiPriority="44" w:unhideWhenUsed="0"/>
+    <w:lsdException w:name="Medium Shading 1 Accent 4" w:semiHidden="0" w:uiPriority="44" w:unhideWhenUsed="0"/>
+    <w:lsdException w:name="Medium Shading 2 Accent 4" w:semiHidden="0" w:uiPriority="44" w:unhideWhenUsed="0"/>
+    <w:lsdException w:name="Medium List 1 Accent 4" w:semiHidden="0" w:uiPriority="44" w:unhideWhenUsed="0"/>
+    <w:lsdException w:name="Medium List 2 Accent 4" w:semiHidden="0" w:uiPriority="44" w:unhideWhenUsed="0"/>
+    <w:lsdException w:name="Medium Grid 1 Accent 4" w:semiHidden="0" w:uiPriority="44" w:unhideWhenUsed="0"/>
+    <w:lsdException w:name="Medium Grid 2 Accent 4" w:semiHidden="0" w:uiPriority="44" w:unhideWhenUsed="0"/>
+    <w:lsdException w:name="Medium Grid 3 Accent 4" w:semiHidden="0" w:uiPriority="44" w:unhideWhenUsed="0"/>
+    <w:lsdException w:name="Dark List Accent 4" w:semiHidden="0" w:uiPriority="44" w:unhideWhenUsed="0"/>
+    <w:lsdException w:name="Colorful Shading Accent 4" w:semiHidden="0" w:uiPriority="44" w:unhideWhenUsed="0"/>
+    <w:lsdException w:name="Colorful List Accent 4" w:semiHidden="0" w:uiPriority="44" w:unhideWhenUsed="0"/>
+    <w:lsdException w:name="Colorful Grid Accent 4" w:semiHidden="0" w:uiPriority="44" w:unhideWhenUsed="0"/>
+    <w:lsdException w:name="Light Shading Accent 5" w:semiHidden="0" w:uiPriority="45" w:unhideWhenUsed="0"/>
+    <w:lsdException w:name="Light List Accent 5" w:semiHidden="0" w:uiPriority="45" w:unhideWhenUsed="0"/>
+    <w:lsdException w:name="Light Grid Accent 5" w:semiHidden="0" w:uiPriority="45" w:unhideWhenUsed="0"/>
+    <w:lsdException w:name="Medium Shading 1 Accent 5" w:semiHidden="0" w:uiPriority="45" w:unhideWhenUsed="0"/>
+    <w:lsdException w:name="Medium Shading 2 Accent 5" w:semiHidden="0" w:uiPriority="45" w:unhideWhenUsed="0"/>
+    <w:lsdException w:name="Medium List 1 Accent 5" w:semiHidden="0" w:uiPriority="45" w:unhideWhenUsed="0"/>
+    <w:lsdException w:name="Medium List 2 Accent 5" w:semiHidden="0" w:uiPriority="45" w:unhideWhenUsed="0"/>
+    <w:lsdException w:name="Medium Grid 1 Accent 5" w:semiHidden="0" w:uiPriority="45" w:unhideWhenUsed="0"/>
+    <w:lsdException w:name="Medium Grid 2 Accent 5" w:semiHidden="0" w:uiPriority="45" w:unhideWhenUsed="0"/>
+    <w:lsdException w:name="Medium Grid 3 Accent 5" w:semiHidden="0" w:uiPriority="45" w:unhideWhenUsed="0"/>
+    <w:lsdException w:name="Dark List Accent 5" w:semiHidden="0" w:uiPriority="45" w:unhideWhenUsed="0"/>
+    <w:lsdException w:name="Colorful Shading Accent 5" w:semiHidden="0" w:uiPriority="45" w:unhideWhenUsed="0"/>
+    <w:lsdException w:name="Colorful List Accent 5" w:semiHidden="0" w:uiPriority="45" w:unhideWhenUsed="0"/>
+    <w:lsdException w:name="Colorful Grid Accent 5" w:semiHidden="0" w:uiPriority="45" w:unhideWhenUsed="0"/>
+    <w:lsdException w:name="Light Shading Accent 6" w:semiHidden="0" w:uiPriority="46" w:unhideWhenUsed="0"/>
+    <w:lsdException w:name="Light List Accent 6" w:semiHidden="0" w:uiPriority="46" w:unhideWhenUsed="0"/>
+    <w:lsdException w:name="Light Grid Accent 6" w:semiHidden="0" w:uiPriority="46" w:unhideWhenUsed="0"/>
+    <w:lsdException w:name="Medium Shading 1 Accent 6" w:semiHidden="0" w:uiPriority="46" w:unhideWhenUsed="0"/>
+    <w:lsdException w:name="Medium Shading 2 Accent 6" w:semiHidden="0" w:uiPriority="46" w:unhideWhenUsed="0"/>
+    <w:lsdException w:name="Medium List 1 Accent 6" w:semiHidden="0" w:uiPriority="46" w:unhideWhenUsed="0"/>
+    <w:lsdException w:name="Medium List 2 Accent 6" w:semiHidden="0" w:uiPriority="46" w:unhideWhenUsed="0"/>
+    <w:lsdException w:name="Medium Grid 1 Accent 6" w:semiHidden="0" w:uiPriority="46" w:unhideWhenUsed="0"/>
+    <w:lsdException w:name="Medium Grid 2 Accent 6" w:semiHidden="0" w:uiPriority="46" w:unhideWhenUsed="0"/>
+    <w:lsdException w:name="Medium Grid 3 Accent 6" w:semiHidden="0" w:uiPriority="46" w:unhideWhenUsed="0"/>
+    <w:lsdException w:name="Dark List Accent 6" w:semiHidden="0" w:uiPriority="46" w:unhideWhenUsed="0"/>
+    <w:lsdException w:name="Colorful Shading Accent 6" w:semiHidden="0" w:uiPriority="46" w:unhideWhenUsed="0"/>
+    <w:lsdException w:name="Colorful List Accent 6" w:semiHidden="0" w:uiPriority="46" w:unhideWhenUsed="0"/>
+    <w:lsdException w:name="Colorful Grid Accent 6" w:semiHidden="0" w:uiPriority="46" w:unhideWhenUsed="0"/>
+    <w:lsdException w:name="Subtle Emphasis" w:semiHidden="0" w:uiPriority="19" w:unhideWhenUsed="0" w:qFormat="1"/>
+    <w:lsdException w:name="Intense Emphasis" w:semiHidden="0" w:uiPriority="21" w:unhideWhenUsed="0" w:qFormat="1"/>
+    <w:lsdException w:name="Subtle Reference" w:semiHidden="0" w:uiPriority="31" w:unhideWhenUsed="0" w:qFormat="1"/>
+    <w:lsdException w:name="Intense Reference" w:semiHidden="0" w:uiPriority="32" w:unhideWhenUsed="0" w:qFormat="1"/>
+    <w:lsdException w:name="Book Title" w:semiHidden="0" w:uiPriority="33" w:unhideWhenUsed="0" w:qFormat="1"/>
+    <w:lsdException w:name="Bibliography" w:uiPriority="37"/>
+    <w:lsdException w:name="TOC Heading" w:uiPriority="39" w:qFormat="1"/>
+  </w:latentStyles>
+  <w:style w:type="paragraph" w:default="1" w:styleId="Normal">
+    <w:name w:val="Normal"/>
+    <w:qFormat/>
+    <w:rPr>
+      <w:color w:val="414751" w:themeColor="text2" w:themeShade="BF"/>
+      <w:sz w:val="20"/>
+      <w:szCs w:val="20"/>
+    </w:rPr>
+  </w:style>
+  <w:style w:type="paragraph" w:styleId="Titre1">
+    <w:name w:val="heading 1"/>
+    <w:basedOn w:val="Normal"/>
+    <w:next w:val="Normal"/>
+    <w:link w:val="Titre1Car"/>
+    <w:uiPriority w:val="9"/>
+    <w:unhideWhenUsed/>
+    <w:qFormat/>
+    <w:pPr>
+      <w:spacing w:before="360" w:after="40"/>
+      <w:outlineLvl w:val="0"/>
+    </w:pPr>
+    <w:rPr>
+      <w:rFonts w:asciiTheme="majorHAnsi" w:hAnsiTheme="majorHAnsi"/>
+      <w:smallCaps/>
+      <w:spacing w:val="5"/>
+      <w:sz w:val="32"/>
+      <w:szCs w:val="32"/>
+    </w:rPr>
+  </w:style>
+  <w:style w:type="paragraph" w:styleId="Titre2">
+    <w:name w:val="heading 2"/>
+    <w:basedOn w:val="Normal"/>
+    <w:next w:val="Normal"/>
+    <w:link w:val="Titre2Car"/>
+    <w:uiPriority w:val="9"/>
+    <w:unhideWhenUsed/>
+    <w:qFormat/>
+    <w:pPr>
+      <w:spacing w:after="0"/>
+      <w:outlineLvl w:val="1"/>
+    </w:pPr>
+    <w:rPr>
+      <w:rFonts w:asciiTheme="majorHAnsi" w:hAnsiTheme="majorHAnsi"/>
+      <w:sz w:val="28"/>
+      <w:szCs w:val="28"/>
+    </w:rPr>
+  </w:style>
+  <w:style w:type="paragraph" w:styleId="Titre3">
+    <w:name w:val="heading 3"/>
+    <w:basedOn w:val="Normal"/>
+    <w:next w:val="Normal"/>
+    <w:link w:val="Titre3Car"/>
+    <w:uiPriority w:val="9"/>
+    <w:unhideWhenUsed/>
+    <w:qFormat/>
+    <w:pPr>
+      <w:spacing w:after="0"/>
+      <w:outlineLvl w:val="2"/>
+    </w:pPr>
+    <w:rPr>
+      <w:rFonts w:asciiTheme="majorHAnsi" w:hAnsiTheme="majorHAnsi"/>
+      <w:spacing w:val="5"/>
+      <w:sz w:val="24"/>
+      <w:szCs w:val="24"/>
+    </w:rPr>
+  </w:style>
+  <w:style w:type="paragraph" w:styleId="Titre4">
+    <w:name w:val="heading 4"/>
+    <w:basedOn w:val="Normal"/>
+    <w:next w:val="Normal"/>
+    <w:link w:val="Titre4Car"/>
+    <w:uiPriority w:val="9"/>
+    <w:unhideWhenUsed/>
+    <w:qFormat/>
+    <w:pPr>
+      <w:spacing w:after="0"/>
+      <w:outlineLvl w:val="3"/>
+    </w:pPr>
+    <w:rPr>
+      <w:rFonts w:asciiTheme="majorHAnsi" w:hAnsiTheme="majorHAnsi"/>
+      <w:color w:val="E65B01" w:themeColor="accent1" w:themeShade="BF"/>
+      <w:sz w:val="22"/>
+      <w:szCs w:val="22"/>
+    </w:rPr>
+  </w:style>
+  <w:style w:type="paragraph" w:styleId="Titre5">
+    <w:name w:val="heading 5"/>
+    <w:basedOn w:val="Normal"/>
+    <w:next w:val="Normal"/>
+    <w:link w:val="Titre5Car"/>
+    <w:uiPriority w:val="9"/>
+    <w:semiHidden/>
+    <w:unhideWhenUsed/>
+    <w:qFormat/>
+    <w:pPr>
+      <w:spacing w:after="0"/>
+      <w:outlineLvl w:val="4"/>
+    </w:pPr>
+    <w:rPr>
+      <w:i/>
+      <w:color w:val="E65B01" w:themeColor="accent1" w:themeShade="BF"/>
+      <w:sz w:val="22"/>
+      <w:szCs w:val="22"/>
+    </w:rPr>
+  </w:style>
+  <w:style w:type="paragraph" w:styleId="Titre6">
+    <w:name w:val="heading 6"/>
+    <w:basedOn w:val="Normal"/>
+    <w:next w:val="Normal"/>
+    <w:link w:val="Titre6Car"/>
+    <w:uiPriority w:val="9"/>
+    <w:semiHidden/>
+    <w:unhideWhenUsed/>
+    <w:qFormat/>
+    <w:pPr>
+      <w:spacing w:after="0"/>
+      <w:outlineLvl w:val="5"/>
+    </w:pPr>
+    <w:rPr>
+      <w:b/>
+      <w:color w:val="E65B01" w:themeColor="accent1" w:themeShade="BF"/>
+    </w:rPr>
+  </w:style>
+  <w:style w:type="paragraph" w:styleId="Titre7">
+    <w:name w:val="heading 7"/>
+    <w:basedOn w:val="Normal"/>
+    <w:next w:val="Normal"/>
+    <w:link w:val="Titre7Car"/>
+    <w:uiPriority w:val="9"/>
+    <w:semiHidden/>
+    <w:unhideWhenUsed/>
+    <w:qFormat/>
+    <w:pPr>
+      <w:spacing w:after="0"/>
+      <w:outlineLvl w:val="6"/>
+    </w:pPr>
+    <w:rPr>
+      <w:b/>
+      <w:i/>
+      <w:color w:val="E65B01" w:themeColor="accent1" w:themeShade="BF"/>
+    </w:rPr>
+  </w:style>
+  <w:style w:type="paragraph" w:styleId="Titre8">
+    <w:name w:val="heading 8"/>
+    <w:basedOn w:val="Normal"/>
+    <w:next w:val="Normal"/>
+    <w:link w:val="Titre8Car"/>
+    <w:uiPriority w:val="9"/>
+    <w:semiHidden/>
+    <w:unhideWhenUsed/>
+    <w:qFormat/>
+    <w:pPr>
+      <w:spacing w:after="0"/>
+      <w:outlineLvl w:val="7"/>
+    </w:pPr>
+    <w:rPr>
+      <w:b/>
+      <w:color w:val="3667C3" w:themeColor="accent2" w:themeShade="BF"/>
+    </w:rPr>
+  </w:style>
+  <w:style w:type="paragraph" w:styleId="Titre9">
+    <w:name w:val="heading 9"/>
+    <w:basedOn w:val="Normal"/>
+    <w:next w:val="Normal"/>
+    <w:link w:val="Titre9Car"/>
+    <w:uiPriority w:val="9"/>
+    <w:semiHidden/>
+    <w:unhideWhenUsed/>
+    <w:qFormat/>
+    <w:pPr>
+      <w:spacing w:after="0"/>
+      <w:outlineLvl w:val="8"/>
+    </w:pPr>
+    <w:rPr>
+      <w:b/>
+      <w:i/>
+      <w:color w:val="3667C3" w:themeColor="accent2" w:themeShade="BF"/>
+      <w:sz w:val="18"/>
+      <w:szCs w:val="18"/>
+    </w:rPr>
+  </w:style>
+  <w:style w:type="character" w:default="1" w:styleId="Policepardfaut">
+    <w:name w:val="Default Paragraph Font"/>
+    <w:uiPriority w:val="1"/>
+    <w:unhideWhenUsed/>
+  </w:style>
+  <w:style w:type="table" w:default="1" w:styleId="TableauNormal">
+    <w:name w:val="Normal Table"/>
+    <w:uiPriority w:val="99"/>
+    <w:semiHidden/>
+    <w:unhideWhenUsed/>
+    <w:tblPr>
+      <w:tblInd w:w="0" w:type="dxa"/>
+      <w:tblCellMar>
+        <w:top w:w="0" w:type="dxa"/>
+        <w:left w:w="108" w:type="dxa"/>
+        <w:bottom w:w="0" w:type="dxa"/>
+        <w:right w:w="108" w:type="dxa"/>
+      </w:tblCellMar>
+    </w:tblPr>
+  </w:style>
+  <w:style w:type="numbering" w:default="1" w:styleId="Aucuneliste">
+    <w:name w:val="No List"/>
+    <w:uiPriority w:val="99"/>
+    <w:semiHidden/>
+    <w:unhideWhenUsed/>
+  </w:style>
+  <w:style w:type="character" w:customStyle="1" w:styleId="Titre1Car">
+    <w:name w:val="Titre 1 Car"/>
+    <w:basedOn w:val="Policepardfaut"/>
+    <w:link w:val="Titre1"/>
+    <w:uiPriority w:val="9"/>
+    <w:rPr>
+      <w:rFonts w:asciiTheme="majorHAnsi" w:hAnsiTheme="majorHAnsi" w:cstheme="minorBidi"/>
+      <w:smallCaps/>
+      <w:color w:val="414751" w:themeColor="text2" w:themeShade="BF"/>
+      <w:spacing w:val="5"/>
+      <w:sz w:val="32"/>
+      <w:szCs w:val="32"/>
+    </w:rPr>
+  </w:style>
+  <w:style w:type="character" w:customStyle="1" w:styleId="Titre2Car">
+    <w:name w:val="Titre 2 Car"/>
+    <w:basedOn w:val="Policepardfaut"/>
+    <w:link w:val="Titre2"/>
+    <w:uiPriority w:val="9"/>
+    <w:rPr>
+      <w:rFonts w:asciiTheme="majorHAnsi" w:hAnsiTheme="majorHAnsi" w:cstheme="minorBidi"/>
+      <w:color w:val="414751" w:themeColor="text2" w:themeShade="BF"/>
+      <w:sz w:val="28"/>
+      <w:szCs w:val="28"/>
+    </w:rPr>
+  </w:style>
+  <w:style w:type="paragraph" w:styleId="Titre">
+    <w:name w:val="Title"/>
+    <w:basedOn w:val="Normal"/>
+    <w:link w:val="TitreCar"/>
+    <w:uiPriority w:val="10"/>
+    <w:qFormat/>
+    <w:rPr>
+      <w:rFonts w:asciiTheme="majorHAnsi" w:hAnsiTheme="majorHAnsi"/>
+      <w:smallCaps/>
+      <w:color w:val="FE8637" w:themeColor="accent1"/>
+      <w:spacing w:val="10"/>
+      <w:sz w:val="48"/>
+      <w:szCs w:val="48"/>
+    </w:rPr>
+  </w:style>
+  <w:style w:type="character" w:customStyle="1" w:styleId="TitreCar">
+    <w:name w:val="Titre Car"/>
+    <w:basedOn w:val="Policepardfaut"/>
+    <w:link w:val="Titre"/>
+    <w:uiPriority w:val="10"/>
+    <w:rPr>
+      <w:rFonts w:asciiTheme="majorHAnsi" w:hAnsiTheme="majorHAnsi" w:cstheme="minorBidi"/>
+      <w:smallCaps/>
+      <w:color w:val="FE8637" w:themeColor="accent1"/>
+      <w:spacing w:val="10"/>
+      <w:sz w:val="48"/>
+      <w:szCs w:val="48"/>
+    </w:rPr>
+  </w:style>
+  <w:style w:type="paragraph" w:styleId="Sous-titre">
+    <w:name w:val="Subtitle"/>
+    <w:basedOn w:val="Normal"/>
+    <w:link w:val="Sous-titreCar"/>
+    <w:uiPriority w:val="11"/>
+    <w:qFormat/>
+    <w:rPr>
+      <w:i/>
+      <w:color w:val="575F6D" w:themeColor="text2"/>
+      <w:spacing w:val="5"/>
+      <w:sz w:val="24"/>
+      <w:szCs w:val="24"/>
+    </w:rPr>
+  </w:style>
+  <w:style w:type="character" w:customStyle="1" w:styleId="Sous-titreCar">
+    <w:name w:val="Sous-titre Car"/>
+    <w:basedOn w:val="Policepardfaut"/>
+    <w:link w:val="Sous-titre"/>
+    <w:uiPriority w:val="11"/>
+    <w:rPr>
+      <w:rFonts w:cstheme="minorBidi"/>
+      <w:i/>
+      <w:color w:val="575F6D" w:themeColor="text2"/>
+      <w:spacing w:val="5"/>
+      <w:sz w:val="24"/>
+      <w:szCs w:val="24"/>
+    </w:rPr>
+  </w:style>
+  <w:style w:type="paragraph" w:styleId="Textedebulles">
+    <w:name w:val="Balloon Text"/>
+    <w:basedOn w:val="Normal"/>
+    <w:link w:val="TextedebullesCar"/>
+    <w:uiPriority w:val="99"/>
+    <w:semiHidden/>
+    <w:unhideWhenUsed/>
+    <w:pPr>
+      <w:spacing w:after="0" w:line="240" w:lineRule="auto"/>
+    </w:pPr>
+    <w:rPr>
+      <w:rFonts w:ascii="Tahoma" w:hAnsi="Tahoma" w:cs="Tahoma"/>
+      <w:sz w:val="16"/>
+      <w:szCs w:val="16"/>
+    </w:rPr>
+  </w:style>
+  <w:style w:type="character" w:customStyle="1" w:styleId="TextedebullesCar">
+    <w:name w:val="Texte de bulles Car"/>
+    <w:basedOn w:val="Policepardfaut"/>
+    <w:link w:val="Textedebulles"/>
+    <w:uiPriority w:val="99"/>
+    <w:semiHidden/>
+    <w:rPr>
+      <w:rFonts w:ascii="Tahoma" w:hAnsi="Tahoma" w:cs="Tahoma"/>
+      <w:color w:val="414751" w:themeColor="text2" w:themeShade="BF"/>
+      <w:sz w:val="16"/>
+      <w:szCs w:val="16"/>
+    </w:rPr>
+  </w:style>
+  <w:style w:type="character" w:styleId="Titredulivre">
+    <w:name w:val="Book Title"/>
+    <w:basedOn w:val="Policepardfaut"/>
+    <w:uiPriority w:val="33"/>
+    <w:qFormat/>
+    <w:rPr>
+      <w:rFonts w:cs="Times New Roman"/>
+      <w:smallCaps/>
+      <w:color w:val="000000"/>
+      <w:spacing w:val="10"/>
+    </w:rPr>
+  </w:style>
+  <w:style w:type="numbering" w:customStyle="1" w:styleId="Listepuces1">
+    <w:name w:val="Liste à puces1"/>
+    <w:uiPriority w:val="99"/>
+    <w:pPr>
+      <w:numPr>
+        <w:numId w:val="1"/>
+      </w:numPr>
+    </w:pPr>
+  </w:style>
+  <w:style w:type="paragraph" w:styleId="Lgende">
+    <w:name w:val="caption"/>
+    <w:basedOn w:val="Normal"/>
+    <w:next w:val="Normal"/>
+    <w:uiPriority w:val="99"/>
+    <w:unhideWhenUsed/>
+    <w:pPr>
+      <w:spacing w:line="240" w:lineRule="auto"/>
+      <w:jc w:val="right"/>
+    </w:pPr>
+    <w:rPr>
+      <w:b/>
+      <w:bCs/>
+      <w:color w:val="E65B01" w:themeColor="accent1" w:themeShade="BF"/>
+      <w:sz w:val="16"/>
+      <w:szCs w:val="16"/>
+    </w:rPr>
+  </w:style>
+  <w:style w:type="character" w:styleId="Accentuation">
+    <w:name w:val="Emphasis"/>
+    <w:uiPriority w:val="20"/>
+    <w:qFormat/>
+    <w:rPr>
+      <w:b/>
+      <w:i/>
+      <w:color w:val="2B2F36" w:themeColor="text2" w:themeShade="80"/>
+      <w:spacing w:val="10"/>
+      <w:sz w:val="18"/>
+      <w:szCs w:val="18"/>
+    </w:rPr>
+  </w:style>
+  <w:style w:type="paragraph" w:styleId="Pieddepage">
+    <w:name w:val="footer"/>
+    <w:basedOn w:val="Normal"/>
+    <w:link w:val="PieddepageCar"/>
+    <w:uiPriority w:val="99"/>
+    <w:unhideWhenUsed/>
+    <w:pPr>
+      <w:tabs>
+        <w:tab w:val="center" w:pos="4680"/>
+        <w:tab w:val="right" w:pos="9360"/>
+      </w:tabs>
+      <w:spacing w:after="0" w:line="240" w:lineRule="auto"/>
+    </w:pPr>
+  </w:style>
+  <w:style w:type="character" w:customStyle="1" w:styleId="PieddepageCar">
+    <w:name w:val="Pied de page Car"/>
+    <w:basedOn w:val="Policepardfaut"/>
+    <w:link w:val="Pieddepage"/>
+    <w:uiPriority w:val="99"/>
+    <w:rPr>
+      <w:rFonts w:cstheme="minorBidi"/>
+      <w:color w:val="414751" w:themeColor="text2" w:themeShade="BF"/>
+      <w:sz w:val="20"/>
+      <w:szCs w:val="20"/>
+    </w:rPr>
+  </w:style>
+  <w:style w:type="paragraph" w:styleId="En-tte">
+    <w:name w:val="header"/>
+    <w:basedOn w:val="Normal"/>
+    <w:link w:val="En-tteCar"/>
+    <w:uiPriority w:val="99"/>
+    <w:unhideWhenUsed/>
+    <w:pPr>
+      <w:tabs>
+        <w:tab w:val="center" w:pos="4680"/>
+        <w:tab w:val="right" w:pos="9360"/>
+      </w:tabs>
+      <w:spacing w:after="0" w:line="240" w:lineRule="auto"/>
+    </w:pPr>
+  </w:style>
+  <w:style w:type="character" w:customStyle="1" w:styleId="En-tteCar">
+    <w:name w:val="En-tête Car"/>
+    <w:basedOn w:val="Policepardfaut"/>
+    <w:link w:val="En-tte"/>
+    <w:uiPriority w:val="99"/>
+    <w:rPr>
+      <w:rFonts w:cstheme="minorBidi"/>
+      <w:color w:val="414751" w:themeColor="text2" w:themeShade="BF"/>
+      <w:sz w:val="20"/>
+      <w:szCs w:val="20"/>
+    </w:rPr>
+  </w:style>
+  <w:style w:type="character" w:customStyle="1" w:styleId="Titre3Car">
+    <w:name w:val="Titre 3 Car"/>
+    <w:basedOn w:val="Policepardfaut"/>
+    <w:link w:val="Titre3"/>
+    <w:uiPriority w:val="9"/>
+    <w:rPr>
+      <w:rFonts w:asciiTheme="majorHAnsi" w:hAnsiTheme="majorHAnsi" w:cstheme="minorBidi"/>
+      <w:color w:val="414751" w:themeColor="text2" w:themeShade="BF"/>
+      <w:spacing w:val="5"/>
+      <w:sz w:val="24"/>
+      <w:szCs w:val="24"/>
+    </w:rPr>
+  </w:style>
+  <w:style w:type="character" w:customStyle="1" w:styleId="Titre4Car">
+    <w:name w:val="Titre 4 Car"/>
+    <w:basedOn w:val="Policepardfaut"/>
+    <w:link w:val="Titre4"/>
+    <w:uiPriority w:val="9"/>
+    <w:rPr>
+      <w:rFonts w:asciiTheme="majorHAnsi" w:hAnsiTheme="majorHAnsi" w:cstheme="minorBidi"/>
+      <w:color w:val="E65B01" w:themeColor="accent1" w:themeShade="BF"/>
+    </w:rPr>
+  </w:style>
+  <w:style w:type="character" w:customStyle="1" w:styleId="Titre5Car">
+    <w:name w:val="Titre 5 Car"/>
+    <w:basedOn w:val="Policepardfaut"/>
+    <w:link w:val="Titre5"/>
+    <w:uiPriority w:val="9"/>
+    <w:semiHidden/>
+    <w:rPr>
+      <w:rFonts w:cstheme="minorBidi"/>
+      <w:i/>
+      <w:color w:val="E65B01" w:themeColor="accent1" w:themeShade="BF"/>
+    </w:rPr>
+  </w:style>
+  <w:style w:type="character" w:customStyle="1" w:styleId="Titre6Car">
+    <w:name w:val="Titre 6 Car"/>
+    <w:basedOn w:val="Policepardfaut"/>
+    <w:link w:val="Titre6"/>
+    <w:uiPriority w:val="9"/>
+    <w:semiHidden/>
+    <w:rPr>
+      <w:rFonts w:cstheme="minorBidi"/>
+      <w:b/>
+      <w:color w:val="E65B01" w:themeColor="accent1" w:themeShade="BF"/>
+      <w:sz w:val="20"/>
+      <w:szCs w:val="20"/>
+    </w:rPr>
+  </w:style>
+  <w:style w:type="character" w:customStyle="1" w:styleId="Titre7Car">
+    <w:name w:val="Titre 7 Car"/>
+    <w:basedOn w:val="Policepardfaut"/>
+    <w:link w:val="Titre7"/>
+    <w:uiPriority w:val="9"/>
+    <w:semiHidden/>
+    <w:rPr>
+      <w:rFonts w:cstheme="minorBidi"/>
+      <w:b/>
+      <w:i/>
+      <w:color w:val="E65B01" w:themeColor="accent1" w:themeShade="BF"/>
+      <w:sz w:val="20"/>
+      <w:szCs w:val="20"/>
+    </w:rPr>
+  </w:style>
+  <w:style w:type="character" w:customStyle="1" w:styleId="Titre8Car">
+    <w:name w:val="Titre 8 Car"/>
+    <w:basedOn w:val="Policepardfaut"/>
+    <w:link w:val="Titre8"/>
+    <w:uiPriority w:val="9"/>
+    <w:semiHidden/>
+    <w:rPr>
+      <w:rFonts w:cstheme="minorBidi"/>
+      <w:b/>
+      <w:color w:val="3667C3" w:themeColor="accent2" w:themeShade="BF"/>
+      <w:sz w:val="20"/>
+      <w:szCs w:val="20"/>
+    </w:rPr>
+  </w:style>
+  <w:style w:type="character" w:customStyle="1" w:styleId="Titre9Car">
+    <w:name w:val="Titre 9 Car"/>
+    <w:basedOn w:val="Policepardfaut"/>
+    <w:link w:val="Titre9"/>
+    <w:uiPriority w:val="9"/>
+    <w:semiHidden/>
+    <w:rPr>
+      <w:rFonts w:cstheme="minorBidi"/>
+      <w:b/>
+      <w:i/>
+      <w:color w:val="3667C3" w:themeColor="accent2" w:themeShade="BF"/>
+      <w:sz w:val="18"/>
+      <w:szCs w:val="18"/>
+    </w:rPr>
+  </w:style>
+  <w:style w:type="character" w:styleId="Emphaseintense">
+    <w:name w:val="Intense Emphasis"/>
+    <w:basedOn w:val="Policepardfaut"/>
+    <w:uiPriority w:val="21"/>
+    <w:qFormat/>
+    <w:rPr>
+      <w:i/>
+      <w:caps/>
+      <w:color w:val="E65B01" w:themeColor="accent1" w:themeShade="BF"/>
+      <w:spacing w:val="10"/>
+      <w:sz w:val="18"/>
+      <w:szCs w:val="18"/>
+    </w:rPr>
+  </w:style>
+  <w:style w:type="paragraph" w:styleId="Citation">
+    <w:name w:val="Quote"/>
+    <w:basedOn w:val="Normal"/>
+    <w:link w:val="CitationCar"/>
+    <w:uiPriority w:val="29"/>
+    <w:qFormat/>
+    <w:rPr>
+      <w:i/>
+    </w:rPr>
+  </w:style>
+  <w:style w:type="character" w:customStyle="1" w:styleId="CitationCar">
+    <w:name w:val="Citation Car"/>
+    <w:basedOn w:val="Policepardfaut"/>
+    <w:link w:val="Citation"/>
+    <w:uiPriority w:val="29"/>
+    <w:rPr>
+      <w:rFonts w:cstheme="minorBidi"/>
+      <w:i/>
+      <w:color w:val="414751" w:themeColor="text2" w:themeShade="BF"/>
+      <w:sz w:val="20"/>
+      <w:szCs w:val="20"/>
+    </w:rPr>
+  </w:style>
+  <w:style w:type="paragraph" w:styleId="Citationintense">
+    <w:name w:val="Intense Quote"/>
+    <w:basedOn w:val="Citation"/>
+    <w:link w:val="CitationintenseCar"/>
+    <w:uiPriority w:val="30"/>
+    <w:qFormat/>
+    <w:pPr>
+      <w:pBdr>
+        <w:bottom w:val="double" w:sz="4" w:space="4" w:color="FE8637" w:themeColor="accent1"/>
+      </w:pBdr>
+      <w:spacing w:line="300" w:lineRule="auto"/>
+      <w:ind w:left="936" w:right="936"/>
+    </w:pPr>
+    <w:rPr>
+      <w:i w:val="0"/>
+      <w:color w:val="E65B01" w:themeColor="accent1" w:themeShade="BF"/>
+    </w:rPr>
+  </w:style>
+  <w:style w:type="character" w:customStyle="1" w:styleId="CitationintenseCar">
+    <w:name w:val="Citation intense Car"/>
+    <w:basedOn w:val="Policepardfaut"/>
+    <w:link w:val="Citationintense"/>
+    <w:uiPriority w:val="30"/>
+    <w:rPr>
+      <w:rFonts w:cstheme="minorBidi"/>
+      <w:color w:val="E65B01" w:themeColor="accent1" w:themeShade="BF"/>
+      <w:sz w:val="20"/>
+      <w:szCs w:val="20"/>
+    </w:rPr>
+  </w:style>
+  <w:style w:type="character" w:styleId="Rfrenceintense">
+    <w:name w:val="Intense Reference"/>
+    <w:basedOn w:val="Policepardfaut"/>
+    <w:uiPriority w:val="32"/>
+    <w:qFormat/>
+    <w:rPr>
+      <w:rFonts w:cs="Times New Roman"/>
+      <w:b/>
+      <w:caps/>
+      <w:color w:val="3667C3" w:themeColor="accent2" w:themeShade="BF"/>
+      <w:spacing w:val="5"/>
+      <w:sz w:val="18"/>
+      <w:szCs w:val="18"/>
+    </w:rPr>
+  </w:style>
+  <w:style w:type="paragraph" w:styleId="Paragraphedeliste">
+    <w:name w:val="List Paragraph"/>
+    <w:basedOn w:val="Normal"/>
+    <w:uiPriority w:val="36"/>
+    <w:unhideWhenUsed/>
+    <w:qFormat/>
+    <w:pPr>
+      <w:ind w:left="720"/>
+      <w:contextualSpacing/>
+    </w:pPr>
+  </w:style>
+  <w:style w:type="paragraph" w:styleId="Retraitnormal">
+    <w:name w:val="Normal Indent"/>
+    <w:basedOn w:val="Normal"/>
+    <w:uiPriority w:val="99"/>
+    <w:unhideWhenUsed/>
+    <w:pPr>
+      <w:ind w:left="720"/>
+      <w:contextualSpacing/>
+    </w:pPr>
+  </w:style>
+  <w:style w:type="numbering" w:customStyle="1" w:styleId="Listenumrote">
+    <w:name w:val="Liste numérotée"/>
+    <w:uiPriority w:val="99"/>
+    <w:pPr>
+      <w:numPr>
+        <w:numId w:val="2"/>
+      </w:numPr>
+    </w:pPr>
+  </w:style>
+  <w:style w:type="character" w:styleId="Textedelespacerserv">
+    <w:name w:val="Placeholder Text"/>
+    <w:basedOn w:val="Policepardfaut"/>
+    <w:uiPriority w:val="99"/>
+    <w:unhideWhenUsed/>
+    <w:rPr>
+      <w:color w:val="808080"/>
+    </w:rPr>
+  </w:style>
+  <w:style w:type="character" w:styleId="lev">
+    <w:name w:val="Strong"/>
+    <w:basedOn w:val="Policepardfaut"/>
+    <w:uiPriority w:val="22"/>
+    <w:qFormat/>
+    <w:rPr>
+      <w:b/>
+      <w:bCs/>
+    </w:rPr>
+  </w:style>
+  <w:style w:type="character" w:styleId="Emphaseple">
+    <w:name w:val="Subtle Emphasis"/>
+    <w:basedOn w:val="Policepardfaut"/>
+    <w:uiPriority w:val="19"/>
+    <w:qFormat/>
+    <w:rPr>
+      <w:i/>
+      <w:color w:val="E65B01" w:themeColor="accent1" w:themeShade="BF"/>
+    </w:rPr>
+  </w:style>
+  <w:style w:type="character" w:styleId="Rfrenceple">
+    <w:name w:val="Subtle Reference"/>
+    <w:basedOn w:val="Policepardfaut"/>
+    <w:uiPriority w:val="31"/>
+    <w:qFormat/>
+    <w:rPr>
+      <w:rFonts w:cs="Times New Roman"/>
+      <w:b/>
+      <w:i/>
+      <w:color w:val="3667C3" w:themeColor="accent2" w:themeShade="BF"/>
+    </w:rPr>
+  </w:style>
+  <w:style w:type="table" w:styleId="Grilledutableau">
+    <w:name w:val="Table Grid"/>
+    <w:basedOn w:val="TableauNormal"/>
+    <w:uiPriority w:val="1"/>
+    <w:pPr>
+      <w:spacing w:after="0" w:line="240" w:lineRule="auto"/>
+    </w:pPr>
+    <w:tblPr>
+      <w:tblBorders>
+        <w:top w:val="single" w:sz="4" w:space="0" w:color="000000" w:themeColor="text1"/>
+        <w:left w:val="single" w:sz="4" w:space="0" w:color="000000" w:themeColor="text1"/>
+        <w:bottom w:val="single" w:sz="4" w:space="0" w:color="000000" w:themeColor="text1"/>
+        <w:right w:val="single" w:sz="4" w:space="0" w:color="000000" w:themeColor="text1"/>
+        <w:insideH w:val="single" w:sz="4" w:space="0" w:color="000000" w:themeColor="text1"/>
+        <w:insideV w:val="single" w:sz="4" w:space="0" w:color="000000" w:themeColor="text1"/>
+      </w:tblBorders>
+    </w:tblPr>
+  </w:style>
+  <w:style w:type="character" w:customStyle="1" w:styleId="Code">
+    <w:name w:val="Code"/>
+    <w:basedOn w:val="Policepardfaut"/>
+    <w:uiPriority w:val="1"/>
+    <w:qFormat/>
+    <w:rsid w:val="003A0FB5"/>
+    <w:rPr>
+      <w:rFonts w:ascii="Lucida Console" w:hAnsi="Lucida Console"/>
+      <w:color w:val="auto"/>
+      <w:sz w:val="18"/>
+    </w:rPr>
+  </w:style>
 </w:styles>
 </file>
 
 <file path=word/glossary/document.xml><?xml version="1.0" encoding="utf-8"?>
-<w:glossaryDocument xmlns:wpc="http://schemas.microsoft.com/office/word/2010/wordprocessingCanvas" xmlns:mc="http://schemas.openxmlformats.org/markup-compatibility/2006" xmlns:o="urn:schemas-microsoft-com:office:office" xmlns:r="http://schemas.openxmlformats.org/officeDocument/2006/relationships" xmlns:m="http://schemas.openxmlformats.org/officeDocument/2006/math" xmlns:v="urn:schemas-microsoft-com:vml" xmlns:wp14="http://schemas.microsoft.com/office/word/2010/wordprocessingDrawing" xmlns:wp="http://schemas.openxmlformats.org/drawingml/2006/wordprocessingDrawing" xmlns:w10="urn:schemas-microsoft-com:office:word" xmlns:w="http://schemas.openxmlformats.org/wordprocessingml/2006/main" xmlns:w14="http://schemas.microsoft.com/office/word/2010/wordml" xmlns:w15="http://schemas.microsoft.com/office/word/2012/wordml" xmlns:wpg="http://schemas.microsoft.com/office/word/2010/wordprocessingGroup" xmlns:wpi="http://schemas.microsoft.com/office/word/2010/wordprocessingInk" xmlns:wne="http://schemas.microsoft.com/office/word/2006/wordml" xmlns:wps="http://schemas.microsoft.com/office/word/2010/wordprocessingShape" mc:Ignorable="w14 w15 wp14">
+<w:glossaryDocument xmlns:wpc="http://schemas.microsoft.com/office/word/2010/wordprocessingCanvas" xmlns:mc="http://schemas.openxmlformats.org/markup-compatibility/2006" xmlns:o="urn:schemas-microsoft-com:office:office" xmlns:r="http://schemas.openxmlformats.org/officeDocument/2006/relationships" xmlns:m="http://schemas.openxmlformats.org/officeDocument/2006/math" xmlns:v="urn:schemas-microsoft-com:vml" xmlns:wp14="http://schemas.microsoft.com/office/word/2010/wordprocessingDrawing" xmlns:wp="http://schemas.openxmlformats.org/drawingml/2006/wordprocessingDrawing" xmlns:w10="urn:schemas-microsoft-com:office:word" xmlns:w="http://schemas.openxmlformats.org/wordprocessingml/2006/main" xmlns:w14="http://schemas.microsoft.com/office/word/2010/wordml" xmlns:wpg="http://schemas.microsoft.com/office/word/2010/wordprocessingGroup" xmlns:wpi="http://schemas.microsoft.com/office/word/2010/wordprocessingInk" xmlns:wne="http://schemas.microsoft.com/office/word/2006/wordml" xmlns:wps="http://schemas.microsoft.com/office/word/2010/wordprocessingShape" mc:Ignorable="w14 wp14">
   <w:docParts>
     <w:docPart>
       <w:docPartPr>
@@ -6926,73 +8215,6 @@
     </w:docPart>
     <w:docPart>
       <w:docPartPr>
-        <w:name w:val="AE84BFFBDFD44F86B8322542DDFDD951"/>
-        <w:category>
-          <w:name w:val="Général"/>
-          <w:gallery w:val="placeholder"/>
-        </w:category>
-        <w:types>
-          <w:type w:val="bbPlcHdr"/>
-        </w:types>
-        <w:behaviors>
-          <w:behavior w:val="content"/>
-        </w:behaviors>
-        <w:guid w:val="{E26C2EE2-FC9A-4385-8EF7-B46D0608616F}"/>
-      </w:docPartPr>
-      <w:docPartBody>
-        <w:p>
-          <w:r>
-            <w:t>Sous l'onglet Insertion, les galeries incluent des éléments conçus pour coordonner l'aspect général de votre document. Vous pouvez utiliser ces galeries pour insérer des tableaux, des en-têtes, des pieds de page, des listes, des pages de garde et tout autre bloc de construction d'un document. Les images, les graphiques ou les diagrammes que vous créez sont également assortis à l'aspect du document actif.</w:t>
-          </w:r>
-        </w:p>
-        <w:p>
-          <w:pPr>
-            <w:pStyle w:val="Titre1"/>
-          </w:pPr>
-          <w:r>
-            <w:t>Titre 1</w:t>
-          </w:r>
-        </w:p>
-        <w:p>
-          <w:r>
-            <w:t>Vous pouvez aisément changer la mise en forme du texte sélectionné dans le document en choisissant une présentation dans la galerie Styles rapides de l'onglet Écriture. Vous pouvez également mettre le texte en forme en utilisant les autres contrôles de l'onglet Écriture. La plupart des contrôles offrent la possibilité d'utiliser soit la présentation du thème actif, soit une mise en forme que vous spécifiez vous-même.</w:t>
-          </w:r>
-        </w:p>
-        <w:p>
-          <w:pPr>
-            <w:pStyle w:val="Titre2"/>
-          </w:pPr>
-          <w:r>
-            <w:t>Titre 2</w:t>
-          </w:r>
-        </w:p>
-        <w:p>
-          <w:r>
-            <w:t>Pour modifier l'aspect général de votre document, choisissez de nouveaux éléments dans le groupe Thèmes sous l'onglet Mise en page. Pour changer les choix de présentations disponibles dans la galerie Styles rapides, utilisez la commande de modification du style rapide actif. Les galeries Thèmes et Styles rapides fournissent toutes deux des commandes de réinitialisation qui vous permettent toujours de rétablir l'aspect de votre document conformément à l'original contenu dans le modèle actif.</w:t>
-          </w:r>
-        </w:p>
-        <w:p>
-          <w:r>
-            <w:t>Sous l'onglet Insertion, les galeries incluent des éléments conçus pour coordonner l'aspect général de votre document. Vous pouvez utiliser ces galeries pour insérer des tableaux, des en-têtes, des pieds de page, des listes, des pages de garde et tout autre bloc de construction d'un document. Les images, les graphiques ou les diagrammes que vous créez sont également assortis à l'aspect du document actif.</w:t>
-          </w:r>
-        </w:p>
-        <w:p>
-          <w:r>
-            <w:t>Vous pouvez aisément changer la mise en forme du texte sélectionné dans le document en choisissant une présentation dans la galerie Styles rapides de l'onglet Écriture. Vous pouvez également mettre le texte en forme en utilisant les autres contrôles de l'onglet Écriture. La plupart des contrôles offrent la possibilité d'utiliser soit la présentation du thème actif, soit une mise en forme que vous spécifiez vous-même.</w:t>
-          </w:r>
-        </w:p>
-        <w:p>
-          <w:pPr>
-            <w:pStyle w:val="AE84BFFBDFD44F86B8322542DDFDD951"/>
-          </w:pPr>
-          <w:r>
-            <w:t xml:space="preserve">Pour modifier l'aspect général de votre document, choisissez de nouveaux éléments dans le groupe Thèmes sous l'onglet Mise en page. Pour changer les choix de présentations disponibles dans la galerie Styles rapides, utilisez la commande de modification du style rapide actif. Les galeries Thèmes et Styles rapides fournissent toutes deux des commandes de réinitialisation qui vous permettent toujours de rétablir l'aspect de votre document conformément à l'original contenu dans le modèle actif </w:t>
-          </w:r>
-        </w:p>
-      </w:docPartBody>
-    </w:docPart>
-    <w:docPart>
-      <w:docPartPr>
         <w:name w:val="C877E81E35E84B6380FD862D47281588"/>
         <w:category>
           <w:name w:val="Général"/>
@@ -7015,7 +8237,7 @@
             <w:rPr>
               <w:rFonts w:asciiTheme="majorHAnsi" w:eastAsiaTheme="majorEastAsia" w:hAnsiTheme="majorHAnsi" w:cstheme="majorBidi"/>
               <w:smallCaps/>
-              <w:color w:val="833C0B" w:themeColor="accent2" w:themeShade="80"/>
+              <w:color w:val="632423" w:themeColor="accent2" w:themeShade="80"/>
               <w:spacing w:val="20"/>
               <w:sz w:val="56"/>
               <w:szCs w:val="56"/>
@@ -7025,45 +8247,12 @@
         </w:p>
       </w:docPartBody>
     </w:docPart>
-    <w:docPart>
-      <w:docPartPr>
-        <w:name w:val="A9A4F92678334F108A7F8619C832651C"/>
-        <w:category>
-          <w:name w:val="Général"/>
-          <w:gallery w:val="placeholder"/>
-        </w:category>
-        <w:types>
-          <w:type w:val="bbPlcHdr"/>
-        </w:types>
-        <w:behaviors>
-          <w:behavior w:val="content"/>
-        </w:behaviors>
-        <w:guid w:val="{1B61B3C6-4939-48F5-BC55-90960C6E9A7D}"/>
-      </w:docPartPr>
-      <w:docPartBody>
-        <w:p>
-          <w:pPr>
-            <w:pStyle w:val="A9A4F92678334F108A7F8619C832651C"/>
-          </w:pPr>
-          <w:r>
-            <w:rPr>
-              <w:i/>
-              <w:iCs/>
-              <w:color w:val="833C0B" w:themeColor="accent2" w:themeShade="80"/>
-              <w:sz w:val="28"/>
-              <w:szCs w:val="28"/>
-            </w:rPr>
-            <w:t>[Sous-titre du document]</w:t>
-          </w:r>
-        </w:p>
-      </w:docPartBody>
-    </w:docPart>
   </w:docParts>
 </w:glossaryDocument>
 </file>
 
 <file path=word/glossary/fontTable.xml><?xml version="1.0" encoding="utf-8"?>
-<w:fonts xmlns:mc="http://schemas.openxmlformats.org/markup-compatibility/2006" xmlns:r="http://schemas.openxmlformats.org/officeDocument/2006/relationships" xmlns:w="http://schemas.openxmlformats.org/wordprocessingml/2006/main" xmlns:w14="http://schemas.microsoft.com/office/word/2010/wordml" xmlns:w15="http://schemas.microsoft.com/office/word/2012/wordml" mc:Ignorable="w14 w15">
+<w:fonts xmlns:mc="http://schemas.openxmlformats.org/markup-compatibility/2006" xmlns:r="http://schemas.openxmlformats.org/officeDocument/2006/relationships" xmlns:w="http://schemas.openxmlformats.org/wordprocessingml/2006/main" xmlns:w14="http://schemas.microsoft.com/office/word/2010/wordml" mc:Ignorable="w14">
   <w:font w:name="Wingdings 2">
     <w:panose1 w:val="05020102010507070707"/>
     <w:charset w:val="02"/>
@@ -7113,6 +8302,13 @@
     <w:pitch w:val="variable"/>
     <w:sig w:usb0="E1002EFF" w:usb1="C000605B" w:usb2="00000029" w:usb3="00000000" w:csb0="000101FF" w:csb1="00000000"/>
   </w:font>
+  <w:font w:name="Lucida Console">
+    <w:panose1 w:val="020B0609040504020204"/>
+    <w:charset w:val="00"/>
+    <w:family w:val="modern"/>
+    <w:pitch w:val="fixed"/>
+    <w:sig w:usb0="8000028F" w:usb1="00001800" w:usb2="00000000" w:usb3="00000000" w:csb0="0000001F" w:csb1="00000000"/>
+  </w:font>
   <w:font w:name="Calibri">
     <w:panose1 w:val="020F0502020204030204"/>
     <w:charset w:val="00"/>
@@ -7120,34 +8316,34 @@
     <w:pitch w:val="variable"/>
     <w:sig w:usb0="E00002FF" w:usb1="4000ACFF" w:usb2="00000001" w:usb3="00000000" w:csb0="0000019F" w:csb1="00000000"/>
   </w:font>
-  <w:font w:name="Calibri Light">
-    <w:panose1 w:val="020F0302020204030204"/>
+  <w:font w:name="Cambria">
+    <w:panose1 w:val="02040503050406030204"/>
     <w:charset w:val="00"/>
-    <w:family w:val="swiss"/>
+    <w:family w:val="roman"/>
     <w:pitch w:val="variable"/>
-    <w:sig w:usb0="A00002EF" w:usb1="4000207B" w:usb2="00000000" w:usb3="00000000" w:csb0="0000019F" w:csb1="00000000"/>
+    <w:sig w:usb0="E00002FF" w:usb1="400004FF" w:usb2="00000000" w:usb3="00000000" w:csb0="0000019F" w:csb1="00000000"/>
   </w:font>
 </w:fonts>
 </file>
 
 <file path=word/glossary/settings.xml><?xml version="1.0" encoding="utf-8"?>
-<w:settings xmlns:mc="http://schemas.openxmlformats.org/markup-compatibility/2006" xmlns:o="urn:schemas-microsoft-com:office:office" xmlns:r="http://schemas.openxmlformats.org/officeDocument/2006/relationships" xmlns:m="http://schemas.openxmlformats.org/officeDocument/2006/math" xmlns:v="urn:schemas-microsoft-com:vml" xmlns:w10="urn:schemas-microsoft-com:office:word" xmlns:w="http://schemas.openxmlformats.org/wordprocessingml/2006/main" xmlns:w14="http://schemas.microsoft.com/office/word/2010/wordml" xmlns:w15="http://schemas.microsoft.com/office/word/2012/wordml" xmlns:sl="http://schemas.openxmlformats.org/schemaLibrary/2006/main" mc:Ignorable="w14 w15">
+<w:settings xmlns:mc="http://schemas.openxmlformats.org/markup-compatibility/2006" xmlns:o="urn:schemas-microsoft-com:office:office" xmlns:r="http://schemas.openxmlformats.org/officeDocument/2006/relationships" xmlns:m="http://schemas.openxmlformats.org/officeDocument/2006/math" xmlns:v="urn:schemas-microsoft-com:vml" xmlns:w10="urn:schemas-microsoft-com:office:word" xmlns:w="http://schemas.openxmlformats.org/wordprocessingml/2006/main" xmlns:w14="http://schemas.microsoft.com/office/word/2010/wordml" xmlns:sl="http://schemas.openxmlformats.org/schemaLibrary/2006/main" mc:Ignorable="w14">
   <w:view w:val="normal"/>
   <w:defaultTabStop w:val="708"/>
   <w:hyphenationZone w:val="425"/>
   <w:characterSpacingControl w:val="doNotCompress"/>
   <w:compat>
     <w:useFELayout/>
-    <w:compatSetting w:name="compatibilityMode" w:uri="http://schemas.microsoft.com/office/word" w:val="15"/>
+    <w:compatSetting w:name="compatibilityMode" w:uri="http://schemas.microsoft.com/office/word" w:val="14"/>
     <w:compatSetting w:name="overrideTableStyleFontSizeAndJustification" w:uri="http://schemas.microsoft.com/office/word" w:val="1"/>
     <w:compatSetting w:name="enableOpenTypeFeatures" w:uri="http://schemas.microsoft.com/office/word" w:val="1"/>
     <w:compatSetting w:name="doNotFlipMirrorIndents" w:uri="http://schemas.microsoft.com/office/word" w:val="1"/>
-    <w:compatSetting w:name="differentiateMultirowTableHeaders" w:uri="http://schemas.microsoft.com/office/word" w:val="1"/>
   </w:compat>
   <w:rsids>
     <w:rsidRoot w:val="007E07EC"/>
     <w:rsid w:val="00066C07"/>
     <w:rsid w:val="007E07EC"/>
+    <w:rsid w:val="00F02B56"/>
   </w:rsids>
   <m:mathPr>
     <m:mathFont m:val="Cambria Math"/>
@@ -7166,12 +8362,11 @@
   <w:clrSchemeMapping w:bg1="light1" w:t1="dark1" w:bg2="light2" w:t2="dark2" w:accent1="accent1" w:accent2="accent2" w:accent3="accent3" w:accent4="accent4" w:accent5="accent5" w:accent6="accent6" w:hyperlink="hyperlink" w:followedHyperlink="followedHyperlink"/>
   <w:decimalSymbol w:val=","/>
   <w:listSeparator w:val=";"/>
-  <w15:chartTrackingRefBased/>
 </w:settings>
 </file>
 
 <file path=word/glossary/styles.xml><?xml version="1.0" encoding="utf-8"?>
-<w:styles xmlns:mc="http://schemas.openxmlformats.org/markup-compatibility/2006" xmlns:r="http://schemas.openxmlformats.org/officeDocument/2006/relationships" xmlns:w="http://schemas.openxmlformats.org/wordprocessingml/2006/main" xmlns:w14="http://schemas.microsoft.com/office/word/2010/wordml" xmlns:w15="http://schemas.microsoft.com/office/word/2012/wordml" mc:Ignorable="w14 w15">
+<w:styles xmlns:mc="http://schemas.openxmlformats.org/markup-compatibility/2006" xmlns:r="http://schemas.openxmlformats.org/officeDocument/2006/relationships" xmlns:w="http://schemas.openxmlformats.org/wordprocessingml/2006/main" xmlns:w14="http://schemas.microsoft.com/office/word/2010/wordml" mc:Ignorable="w14">
   <w:docDefaults>
     <w:rPrDefault>
       <w:rPr>
@@ -7187,378 +8382,144 @@
       </w:pPr>
     </w:pPrDefault>
   </w:docDefaults>
-  <w:latentStyles w:defLockedState="0" w:defUIPriority="99" w:defSemiHidden="0" w:defUnhideWhenUsed="0" w:defQFormat="0" w:count="371">
-    <w:lsdException w:name="Normal" w:uiPriority="0" w:qFormat="1"/>
-    <w:lsdException w:name="heading 1" w:uiPriority="1" w:qFormat="1"/>
-    <w:lsdException w:name="heading 2" w:semiHidden="1" w:uiPriority="9" w:unhideWhenUsed="1" w:qFormat="1"/>
-    <w:lsdException w:name="heading 3" w:semiHidden="1" w:uiPriority="9" w:unhideWhenUsed="1" w:qFormat="1"/>
-    <w:lsdException w:name="heading 4" w:semiHidden="1" w:uiPriority="9" w:unhideWhenUsed="1" w:qFormat="1"/>
-    <w:lsdException w:name="heading 5" w:semiHidden="1" w:uiPriority="9" w:unhideWhenUsed="1" w:qFormat="1"/>
-    <w:lsdException w:name="heading 6" w:semiHidden="1" w:uiPriority="9" w:unhideWhenUsed="1" w:qFormat="1"/>
-    <w:lsdException w:name="heading 7" w:semiHidden="1" w:uiPriority="9" w:unhideWhenUsed="1" w:qFormat="1"/>
-    <w:lsdException w:name="heading 8" w:semiHidden="1" w:uiPriority="9" w:unhideWhenUsed="1" w:qFormat="1"/>
-    <w:lsdException w:name="heading 9" w:semiHidden="1" w:uiPriority="9" w:unhideWhenUsed="1" w:qFormat="1"/>
-    <w:lsdException w:name="index 1" w:semiHidden="1" w:unhideWhenUsed="1"/>
-    <w:lsdException w:name="index 2" w:semiHidden="1" w:unhideWhenUsed="1"/>
-    <w:lsdException w:name="index 3" w:semiHidden="1" w:unhideWhenUsed="1"/>
-    <w:lsdException w:name="index 4" w:semiHidden="1" w:unhideWhenUsed="1"/>
-    <w:lsdException w:name="index 5" w:semiHidden="1" w:unhideWhenUsed="1"/>
-    <w:lsdException w:name="index 6" w:semiHidden="1" w:unhideWhenUsed="1"/>
-    <w:lsdException w:name="index 7" w:semiHidden="1" w:unhideWhenUsed="1"/>
-    <w:lsdException w:name="index 8" w:semiHidden="1" w:unhideWhenUsed="1"/>
-    <w:lsdException w:name="index 9" w:semiHidden="1" w:unhideWhenUsed="1"/>
-    <w:lsdException w:name="toc 1" w:semiHidden="1" w:uiPriority="39" w:unhideWhenUsed="1"/>
-    <w:lsdException w:name="toc 2" w:semiHidden="1" w:uiPriority="39" w:unhideWhenUsed="1"/>
-    <w:lsdException w:name="toc 3" w:semiHidden="1" w:uiPriority="39" w:unhideWhenUsed="1"/>
-    <w:lsdException w:name="toc 4" w:semiHidden="1" w:uiPriority="39" w:unhideWhenUsed="1"/>
-    <w:lsdException w:name="toc 5" w:semiHidden="1" w:uiPriority="39" w:unhideWhenUsed="1"/>
-    <w:lsdException w:name="toc 6" w:semiHidden="1" w:uiPriority="39" w:unhideWhenUsed="1"/>
-    <w:lsdException w:name="toc 7" w:semiHidden="1" w:uiPriority="39" w:unhideWhenUsed="1"/>
-    <w:lsdException w:name="toc 8" w:semiHidden="1" w:uiPriority="39" w:unhideWhenUsed="1"/>
-    <w:lsdException w:name="toc 9" w:semiHidden="1" w:uiPriority="39" w:unhideWhenUsed="1"/>
-    <w:lsdException w:name="Normal Indent" w:semiHidden="1" w:unhideWhenUsed="1"/>
-    <w:lsdException w:name="footnote text" w:semiHidden="1" w:unhideWhenUsed="1"/>
-    <w:lsdException w:name="annotation text" w:semiHidden="1" w:unhideWhenUsed="1"/>
-    <w:lsdException w:name="header" w:semiHidden="1" w:unhideWhenUsed="1"/>
-    <w:lsdException w:name="footer" w:semiHidden="1" w:unhideWhenUsed="1"/>
-    <w:lsdException w:name="index heading" w:semiHidden="1" w:unhideWhenUsed="1"/>
-    <w:lsdException w:name="caption" w:semiHidden="1" w:uiPriority="35" w:unhideWhenUsed="1" w:qFormat="1"/>
-    <w:lsdException w:name="table of figures" w:semiHidden="1" w:unhideWhenUsed="1"/>
-    <w:lsdException w:name="envelope address" w:semiHidden="1" w:unhideWhenUsed="1"/>
-    <w:lsdException w:name="envelope return" w:semiHidden="1" w:unhideWhenUsed="1"/>
-    <w:lsdException w:name="footnote reference" w:semiHidden="1" w:unhideWhenUsed="1"/>
-    <w:lsdException w:name="annotation reference" w:semiHidden="1" w:unhideWhenUsed="1"/>
-    <w:lsdException w:name="line number" w:semiHidden="1" w:unhideWhenUsed="1"/>
-    <w:lsdException w:name="page number" w:semiHidden="1" w:unhideWhenUsed="1"/>
-    <w:lsdException w:name="endnote reference" w:semiHidden="1" w:unhideWhenUsed="1"/>
-    <w:lsdException w:name="endnote text" w:semiHidden="1" w:unhideWhenUsed="1"/>
-    <w:lsdException w:name="table of authorities" w:semiHidden="1" w:unhideWhenUsed="1"/>
-    <w:lsdException w:name="macro" w:semiHidden="1" w:unhideWhenUsed="1"/>
-    <w:lsdException w:name="toa heading" w:semiHidden="1" w:unhideWhenUsed="1"/>
-    <w:lsdException w:name="List" w:semiHidden="1" w:unhideWhenUsed="1"/>
-    <w:lsdException w:name="List Bullet" w:semiHidden="1" w:unhideWhenUsed="1"/>
-    <w:lsdException w:name="List Number" w:semiHidden="1" w:unhideWhenUsed="1"/>
-    <w:lsdException w:name="List 2" w:semiHidden="1" w:unhideWhenUsed="1"/>
-    <w:lsdException w:name="List 3" w:semiHidden="1" w:unhideWhenUsed="1"/>
-    <w:lsdException w:name="List 4" w:semiHidden="1" w:unhideWhenUsed="1"/>
-    <w:lsdException w:name="List 5" w:semiHidden="1" w:unhideWhenUsed="1"/>
-    <w:lsdException w:name="List Bullet 2" w:semiHidden="1" w:unhideWhenUsed="1"/>
-    <w:lsdException w:name="List Bullet 3" w:semiHidden="1" w:unhideWhenUsed="1"/>
-    <w:lsdException w:name="List Bullet 4" w:semiHidden="1" w:unhideWhenUsed="1"/>
-    <w:lsdException w:name="List Bullet 5" w:semiHidden="1" w:unhideWhenUsed="1"/>
-    <w:lsdException w:name="List Number 2" w:semiHidden="1" w:unhideWhenUsed="1"/>
-    <w:lsdException w:name="List Number 3" w:semiHidden="1" w:unhideWhenUsed="1"/>
-    <w:lsdException w:name="List Number 4" w:semiHidden="1" w:unhideWhenUsed="1"/>
-    <w:lsdException w:name="List Number 5" w:semiHidden="1" w:unhideWhenUsed="1"/>
-    <w:lsdException w:name="Title" w:uiPriority="10" w:qFormat="1"/>
-    <w:lsdException w:name="Closing" w:semiHidden="1" w:unhideWhenUsed="1"/>
-    <w:lsdException w:name="Signature" w:semiHidden="1" w:unhideWhenUsed="1"/>
-    <w:lsdException w:name="Default Paragraph Font" w:semiHidden="1" w:uiPriority="1" w:unhideWhenUsed="1"/>
-    <w:lsdException w:name="Body Text" w:semiHidden="1" w:unhideWhenUsed="1"/>
-    <w:lsdException w:name="Body Text Indent" w:semiHidden="1" w:unhideWhenUsed="1"/>
-    <w:lsdException w:name="List Continue" w:semiHidden="1" w:unhideWhenUsed="1"/>
-    <w:lsdException w:name="List Continue 2" w:semiHidden="1" w:unhideWhenUsed="1"/>
-    <w:lsdException w:name="List Continue 3" w:semiHidden="1" w:unhideWhenUsed="1"/>
-    <w:lsdException w:name="List Continue 4" w:semiHidden="1" w:unhideWhenUsed="1"/>
-    <w:lsdException w:name="List Continue 5" w:semiHidden="1" w:unhideWhenUsed="1"/>
-    <w:lsdException w:name="Message Header" w:semiHidden="1" w:unhideWhenUsed="1"/>
-    <w:lsdException w:name="Subtitle" w:uiPriority="11" w:qFormat="1"/>
-    <w:lsdException w:name="Salutation" w:semiHidden="1" w:unhideWhenUsed="1"/>
-    <w:lsdException w:name="Date" w:semiHidden="1" w:unhideWhenUsed="1"/>
-    <w:lsdException w:name="Body Text First Indent" w:semiHidden="1" w:unhideWhenUsed="1"/>
-    <w:lsdException w:name="Body Text First Indent 2" w:semiHidden="1" w:unhideWhenUsed="1"/>
-    <w:lsdException w:name="Note Heading" w:semiHidden="1" w:unhideWhenUsed="1"/>
-    <w:lsdException w:name="Body Text 2" w:semiHidden="1" w:unhideWhenUsed="1"/>
-    <w:lsdException w:name="Body Text 3" w:semiHidden="1" w:unhideWhenUsed="1"/>
-    <w:lsdException w:name="Body Text Indent 2" w:semiHidden="1" w:unhideWhenUsed="1"/>
-    <w:lsdException w:name="Body Text Indent 3" w:semiHidden="1" w:unhideWhenUsed="1"/>
-    <w:lsdException w:name="Block Text" w:semiHidden="1" w:unhideWhenUsed="1"/>
-    <w:lsdException w:name="Hyperlink" w:semiHidden="1" w:unhideWhenUsed="1"/>
-    <w:lsdException w:name="FollowedHyperlink" w:semiHidden="1" w:unhideWhenUsed="1"/>
-    <w:lsdException w:name="Strong" w:uiPriority="22" w:qFormat="1"/>
-    <w:lsdException w:name="Emphasis" w:uiPriority="20" w:qFormat="1"/>
-    <w:lsdException w:name="Document Map" w:semiHidden="1" w:unhideWhenUsed="1"/>
-    <w:lsdException w:name="Plain Text" w:semiHidden="1" w:unhideWhenUsed="1"/>
-    <w:lsdException w:name="E-mail Signature" w:semiHidden="1" w:unhideWhenUsed="1"/>
-    <w:lsdException w:name="HTML Top of Form" w:semiHidden="1" w:unhideWhenUsed="1"/>
-    <w:lsdException w:name="HTML Bottom of Form" w:semiHidden="1" w:unhideWhenUsed="1"/>
-    <w:lsdException w:name="Normal (Web)" w:semiHidden="1" w:unhideWhenUsed="1"/>
-    <w:lsdException w:name="HTML Acronym" w:semiHidden="1" w:unhideWhenUsed="1"/>
-    <w:lsdException w:name="HTML Address" w:semiHidden="1" w:unhideWhenUsed="1"/>
-    <w:lsdException w:name="HTML Cite" w:semiHidden="1" w:unhideWhenUsed="1"/>
-    <w:lsdException w:name="HTML Code" w:semiHidden="1" w:unhideWhenUsed="1"/>
-    <w:lsdException w:name="HTML Definition" w:semiHidden="1" w:unhideWhenUsed="1"/>
-    <w:lsdException w:name="HTML Keyboard" w:semiHidden="1" w:unhideWhenUsed="1"/>
-    <w:lsdException w:name="HTML Preformatted" w:semiHidden="1" w:unhideWhenUsed="1"/>
-    <w:lsdException w:name="HTML Sample" w:semiHidden="1" w:unhideWhenUsed="1"/>
-    <w:lsdException w:name="HTML Typewriter" w:semiHidden="1" w:unhideWhenUsed="1"/>
-    <w:lsdException w:name="HTML Variable" w:semiHidden="1" w:unhideWhenUsed="1"/>
-    <w:lsdException w:name="Normal Table" w:semiHidden="1" w:unhideWhenUsed="1"/>
-    <w:lsdException w:name="annotation subject" w:semiHidden="1" w:unhideWhenUsed="1"/>
-    <w:lsdException w:name="No List" w:semiHidden="1" w:unhideWhenUsed="1"/>
-    <w:lsdException w:name="Outline List 1" w:semiHidden="1" w:unhideWhenUsed="1"/>
-    <w:lsdException w:name="Outline List 2" w:semiHidden="1" w:unhideWhenUsed="1"/>
-    <w:lsdException w:name="Outline List 3" w:semiHidden="1" w:unhideWhenUsed="1"/>
-    <w:lsdException w:name="Table Simple 1" w:semiHidden="1" w:unhideWhenUsed="1"/>
-    <w:lsdException w:name="Table Simple 2" w:semiHidden="1" w:unhideWhenUsed="1"/>
-    <w:lsdException w:name="Table Simple 3" w:semiHidden="1" w:unhideWhenUsed="1"/>
-    <w:lsdException w:name="Table Classic 1" w:semiHidden="1" w:unhideWhenUsed="1"/>
-    <w:lsdException w:name="Table Classic 2" w:semiHidden="1" w:unhideWhenUsed="1"/>
-    <w:lsdException w:name="Table Classic 3" w:semiHidden="1" w:unhideWhenUsed="1"/>
-    <w:lsdException w:name="Table Classic 4" w:semiHidden="1" w:unhideWhenUsed="1"/>
-    <w:lsdException w:name="Table Colorful 1" w:semiHidden="1" w:unhideWhenUsed="1"/>
-    <w:lsdException w:name="Table Colorful 2" w:semiHidden="1" w:unhideWhenUsed="1"/>
-    <w:lsdException w:name="Table Colorful 3" w:semiHidden="1" w:unhideWhenUsed="1"/>
-    <w:lsdException w:name="Table Columns 1" w:semiHidden="1" w:unhideWhenUsed="1"/>
-    <w:lsdException w:name="Table Columns 2" w:semiHidden="1" w:unhideWhenUsed="1"/>
-    <w:lsdException w:name="Table Columns 3" w:semiHidden="1" w:unhideWhenUsed="1"/>
-    <w:lsdException w:name="Table Columns 4" w:semiHidden="1" w:unhideWhenUsed="1"/>
-    <w:lsdException w:name="Table Columns 5" w:semiHidden="1" w:unhideWhenUsed="1"/>
-    <w:lsdException w:name="Table Grid 1" w:semiHidden="1" w:unhideWhenUsed="1"/>
-    <w:lsdException w:name="Table Grid 2" w:semiHidden="1" w:unhideWhenUsed="1"/>
-    <w:lsdException w:name="Table Grid 3" w:semiHidden="1" w:unhideWhenUsed="1"/>
-    <w:lsdException w:name="Table Grid 4" w:semiHidden="1" w:unhideWhenUsed="1"/>
-    <w:lsdException w:name="Table Grid 5" w:semiHidden="1" w:unhideWhenUsed="1"/>
-    <w:lsdException w:name="Table Grid 6" w:semiHidden="1" w:unhideWhenUsed="1"/>
-    <w:lsdException w:name="Table Grid 7" w:semiHidden="1" w:unhideWhenUsed="1"/>
-    <w:lsdException w:name="Table Grid 8" w:semiHidden="1" w:unhideWhenUsed="1"/>
-    <w:lsdException w:name="Table List 1" w:semiHidden="1" w:unhideWhenUsed="1"/>
-    <w:lsdException w:name="Table List 2" w:semiHidden="1" w:unhideWhenUsed="1"/>
-    <w:lsdException w:name="Table List 3" w:semiHidden="1" w:unhideWhenUsed="1"/>
-    <w:lsdException w:name="Table List 4" w:semiHidden="1" w:unhideWhenUsed="1"/>
-    <w:lsdException w:name="Table List 5" w:semiHidden="1" w:unhideWhenUsed="1"/>
-    <w:lsdException w:name="Table List 6" w:semiHidden="1" w:unhideWhenUsed="1"/>
-    <w:lsdException w:name="Table List 7" w:semiHidden="1" w:unhideWhenUsed="1"/>
-    <w:lsdException w:name="Table List 8" w:semiHidden="1" w:unhideWhenUsed="1"/>
-    <w:lsdException w:name="Table 3D effects 1" w:semiHidden="1" w:unhideWhenUsed="1"/>
-    <w:lsdException w:name="Table 3D effects 2" w:semiHidden="1" w:unhideWhenUsed="1"/>
-    <w:lsdException w:name="Table 3D effects 3" w:semiHidden="1" w:unhideWhenUsed="1"/>
-    <w:lsdException w:name="Table Contemporary" w:semiHidden="1" w:unhideWhenUsed="1"/>
-    <w:lsdException w:name="Table Elegant" w:semiHidden="1" w:unhideWhenUsed="1"/>
-    <w:lsdException w:name="Table Professional" w:semiHidden="1" w:unhideWhenUsed="1"/>
-    <w:lsdException w:name="Table Subtle 1" w:semiHidden="1" w:unhideWhenUsed="1"/>
-    <w:lsdException w:name="Table Subtle 2" w:semiHidden="1" w:unhideWhenUsed="1"/>
-    <w:lsdException w:name="Table Web 1" w:semiHidden="1" w:unhideWhenUsed="1"/>
-    <w:lsdException w:name="Table Web 2" w:semiHidden="1" w:unhideWhenUsed="1"/>
-    <w:lsdException w:name="Table Web 3" w:semiHidden="1" w:unhideWhenUsed="1"/>
-    <w:lsdException w:name="Balloon Text" w:semiHidden="1" w:unhideWhenUsed="1"/>
-    <w:lsdException w:name="Table Grid" w:uiPriority="39"/>
-    <w:lsdException w:name="Table Theme" w:semiHidden="1" w:unhideWhenUsed="1"/>
-    <w:lsdException w:name="Placeholder Text" w:semiHidden="1"/>
-    <w:lsdException w:name="No Spacing" w:uiPriority="1" w:qFormat="1"/>
-    <w:lsdException w:name="Light Shading" w:uiPriority="60"/>
-    <w:lsdException w:name="Light List" w:uiPriority="61"/>
-    <w:lsdException w:name="Light Grid" w:uiPriority="62"/>
-    <w:lsdException w:name="Medium Shading 1" w:uiPriority="63"/>
-    <w:lsdException w:name="Medium Shading 2" w:uiPriority="64"/>
-    <w:lsdException w:name="Medium List 1" w:uiPriority="65"/>
-    <w:lsdException w:name="Medium List 2" w:uiPriority="66"/>
-    <w:lsdException w:name="Medium Grid 1" w:uiPriority="67"/>
-    <w:lsdException w:name="Medium Grid 2" w:uiPriority="68"/>
-    <w:lsdException w:name="Medium Grid 3" w:uiPriority="69"/>
-    <w:lsdException w:name="Dark List" w:uiPriority="70"/>
-    <w:lsdException w:name="Colorful Shading" w:uiPriority="71"/>
-    <w:lsdException w:name="Colorful List" w:uiPriority="72"/>
-    <w:lsdException w:name="Colorful Grid" w:uiPriority="73"/>
-    <w:lsdException w:name="Light Shading Accent 1" w:uiPriority="60"/>
-    <w:lsdException w:name="Light List Accent 1" w:uiPriority="61"/>
-    <w:lsdException w:name="Light Grid Accent 1" w:uiPriority="62"/>
-    <w:lsdException w:name="Medium Shading 1 Accent 1" w:uiPriority="63"/>
-    <w:lsdException w:name="Medium Shading 2 Accent 1" w:uiPriority="64"/>
-    <w:lsdException w:name="Medium List 1 Accent 1" w:uiPriority="65"/>
-    <w:lsdException w:name="Revision" w:semiHidden="1"/>
-    <w:lsdException w:name="List Paragraph" w:uiPriority="34" w:qFormat="1"/>
-    <w:lsdException w:name="Quote" w:uiPriority="29" w:qFormat="1"/>
-    <w:lsdException w:name="Intense Quote" w:uiPriority="30" w:qFormat="1"/>
-    <w:lsdException w:name="Medium List 2 Accent 1" w:uiPriority="66"/>
-    <w:lsdException w:name="Medium Grid 1 Accent 1" w:uiPriority="67"/>
-    <w:lsdException w:name="Medium Grid 2 Accent 1" w:uiPriority="68"/>
-    <w:lsdException w:name="Medium Grid 3 Accent 1" w:uiPriority="69"/>
-    <w:lsdException w:name="Dark List Accent 1" w:uiPriority="70"/>
-    <w:lsdException w:name="Colorful Shading Accent 1" w:uiPriority="71"/>
-    <w:lsdException w:name="Colorful List Accent 1" w:uiPriority="72"/>
-    <w:lsdException w:name="Colorful Grid Accent 1" w:uiPriority="73"/>
-    <w:lsdException w:name="Light Shading Accent 2" w:uiPriority="60"/>
-    <w:lsdException w:name="Light List Accent 2" w:uiPriority="61"/>
-    <w:lsdException w:name="Light Grid Accent 2" w:uiPriority="62"/>
-    <w:lsdException w:name="Medium Shading 1 Accent 2" w:uiPriority="63"/>
-    <w:lsdException w:name="Medium Shading 2 Accent 2" w:uiPriority="64"/>
-    <w:lsdException w:name="Medium List 1 Accent 2" w:uiPriority="65"/>
-    <w:lsdException w:name="Medium List 2 Accent 2" w:uiPriority="66"/>
-    <w:lsdException w:name="Medium Grid 1 Accent 2" w:uiPriority="67"/>
-    <w:lsdException w:name="Medium Grid 2 Accent 2" w:uiPriority="68"/>
-    <w:lsdException w:name="Medium Grid 3 Accent 2" w:uiPriority="69"/>
-    <w:lsdException w:name="Dark List Accent 2" w:uiPriority="70"/>
-    <w:lsdException w:name="Colorful Shading Accent 2" w:uiPriority="71"/>
-    <w:lsdException w:name="Colorful List Accent 2" w:uiPriority="72"/>
-    <w:lsdException w:name="Colorful Grid Accent 2" w:uiPriority="73"/>
-    <w:lsdException w:name="Light Shading Accent 3" w:uiPriority="60"/>
-    <w:lsdException w:name="Light List Accent 3" w:uiPriority="61"/>
-    <w:lsdException w:name="Light Grid Accent 3" w:uiPriority="62"/>
-    <w:lsdException w:name="Medium Shading 1 Accent 3" w:uiPriority="63"/>
-    <w:lsdException w:name="Medium Shading 2 Accent 3" w:uiPriority="64"/>
-    <w:lsdException w:name="Medium List 1 Accent 3" w:uiPriority="65"/>
-    <w:lsdException w:name="Medium List 2 Accent 3" w:uiPriority="66"/>
-    <w:lsdException w:name="Medium Grid 1 Accent 3" w:uiPriority="67"/>
-    <w:lsdException w:name="Medium Grid 2 Accent 3" w:uiPriority="68"/>
-    <w:lsdException w:name="Medium Grid 3 Accent 3" w:uiPriority="69"/>
-    <w:lsdException w:name="Dark List Accent 3" w:uiPriority="70"/>
-    <w:lsdException w:name="Colorful Shading Accent 3" w:uiPriority="71"/>
-    <w:lsdException w:name="Colorful List Accent 3" w:uiPriority="72"/>
-    <w:lsdException w:name="Colorful Grid Accent 3" w:uiPriority="73"/>
-    <w:lsdException w:name="Light Shading Accent 4" w:uiPriority="60"/>
-    <w:lsdException w:name="Light List Accent 4" w:uiPriority="61"/>
-    <w:lsdException w:name="Light Grid Accent 4" w:uiPriority="62"/>
-    <w:lsdException w:name="Medium Shading 1 Accent 4" w:uiPriority="63"/>
-    <w:lsdException w:name="Medium Shading 2 Accent 4" w:uiPriority="64"/>
-    <w:lsdException w:name="Medium List 1 Accent 4" w:uiPriority="65"/>
-    <w:lsdException w:name="Medium List 2 Accent 4" w:uiPriority="66"/>
-    <w:lsdException w:name="Medium Grid 1 Accent 4" w:uiPriority="67"/>
-    <w:lsdException w:name="Medium Grid 2 Accent 4" w:uiPriority="68"/>
-    <w:lsdException w:name="Medium Grid 3 Accent 4" w:uiPriority="69"/>
-    <w:lsdException w:name="Dark List Accent 4" w:uiPriority="70"/>
-    <w:lsdException w:name="Colorful Shading Accent 4" w:uiPriority="71"/>
-    <w:lsdException w:name="Colorful List Accent 4" w:uiPriority="72"/>
-    <w:lsdException w:name="Colorful Grid Accent 4" w:uiPriority="73"/>
-    <w:lsdException w:name="Light Shading Accent 5" w:uiPriority="60"/>
-    <w:lsdException w:name="Light List Accent 5" w:uiPriority="61"/>
-    <w:lsdException w:name="Light Grid Accent 5" w:uiPriority="62"/>
-    <w:lsdException w:name="Medium Shading 1 Accent 5" w:uiPriority="63"/>
-    <w:lsdException w:name="Medium Shading 2 Accent 5" w:uiPriority="64"/>
-    <w:lsdException w:name="Medium List 1 Accent 5" w:uiPriority="65"/>
-    <w:lsdException w:name="Medium List 2 Accent 5" w:uiPriority="66"/>
-    <w:lsdException w:name="Medium Grid 1 Accent 5" w:uiPriority="67"/>
-    <w:lsdException w:name="Medium Grid 2 Accent 5" w:uiPriority="68"/>
-    <w:lsdException w:name="Medium Grid 3 Accent 5" w:uiPriority="69"/>
-    <w:lsdException w:name="Dark List Accent 5" w:uiPriority="70"/>
-    <w:lsdException w:name="Colorful Shading Accent 5" w:uiPriority="71"/>
-    <w:lsdException w:name="Colorful List Accent 5" w:uiPriority="72"/>
-    <w:lsdException w:name="Colorful Grid Accent 5" w:uiPriority="73"/>
-    <w:lsdException w:name="Light Shading Accent 6" w:uiPriority="60"/>
-    <w:lsdException w:name="Light List Accent 6" w:uiPriority="61"/>
-    <w:lsdException w:name="Light Grid Accent 6" w:uiPriority="62"/>
-    <w:lsdException w:name="Medium Shading 1 Accent 6" w:uiPriority="63"/>
-    <w:lsdException w:name="Medium Shading 2 Accent 6" w:uiPriority="64"/>
-    <w:lsdException w:name="Medium List 1 Accent 6" w:uiPriority="65"/>
-    <w:lsdException w:name="Medium List 2 Accent 6" w:uiPriority="66"/>
-    <w:lsdException w:name="Medium Grid 1 Accent 6" w:uiPriority="67"/>
-    <w:lsdException w:name="Medium Grid 2 Accent 6" w:uiPriority="68"/>
-    <w:lsdException w:name="Medium Grid 3 Accent 6" w:uiPriority="69"/>
-    <w:lsdException w:name="Dark List Accent 6" w:uiPriority="70"/>
-    <w:lsdException w:name="Colorful Shading Accent 6" w:uiPriority="71"/>
-    <w:lsdException w:name="Colorful List Accent 6" w:uiPriority="72"/>
-    <w:lsdException w:name="Colorful Grid Accent 6" w:uiPriority="73"/>
-    <w:lsdException w:name="Subtle Emphasis" w:uiPriority="19" w:qFormat="1"/>
-    <w:lsdException w:name="Intense Emphasis" w:uiPriority="21" w:qFormat="1"/>
-    <w:lsdException w:name="Subtle Reference" w:uiPriority="31" w:qFormat="1"/>
-    <w:lsdException w:name="Intense Reference" w:uiPriority="32" w:qFormat="1"/>
-    <w:lsdException w:name="Book Title" w:uiPriority="33" w:qFormat="1"/>
-    <w:lsdException w:name="Bibliography" w:semiHidden="1" w:uiPriority="37" w:unhideWhenUsed="1"/>
-    <w:lsdException w:name="TOC Heading" w:semiHidden="1" w:uiPriority="39" w:unhideWhenUsed="1" w:qFormat="1"/>
-    <w:lsdException w:name="Plain Table 1" w:uiPriority="41"/>
-    <w:lsdException w:name="Plain Table 2" w:uiPriority="42"/>
-    <w:lsdException w:name="Plain Table 3" w:uiPriority="43"/>
-    <w:lsdException w:name="Plain Table 4" w:uiPriority="44"/>
-    <w:lsdException w:name="Plain Table 5" w:uiPriority="45"/>
-    <w:lsdException w:name="Grid Table Light" w:uiPriority="40"/>
-    <w:lsdException w:name="Grid Table 1 Light" w:uiPriority="46"/>
-    <w:lsdException w:name="Grid Table 2" w:uiPriority="47"/>
-    <w:lsdException w:name="Grid Table 3" w:uiPriority="48"/>
-    <w:lsdException w:name="Grid Table 4" w:uiPriority="49"/>
-    <w:lsdException w:name="Grid Table 5 Dark" w:uiPriority="50"/>
-    <w:lsdException w:name="Grid Table 6 Colorful" w:uiPriority="51"/>
-    <w:lsdException w:name="Grid Table 7 Colorful" w:uiPriority="52"/>
-    <w:lsdException w:name="Grid Table 1 Light Accent 1" w:uiPriority="46"/>
-    <w:lsdException w:name="Grid Table 2 Accent 1" w:uiPriority="47"/>
-    <w:lsdException w:name="Grid Table 3 Accent 1" w:uiPriority="48"/>
-    <w:lsdException w:name="Grid Table 4 Accent 1" w:uiPriority="49"/>
-    <w:lsdException w:name="Grid Table 5 Dark Accent 1" w:uiPriority="50"/>
-    <w:lsdException w:name="Grid Table 6 Colorful Accent 1" w:uiPriority="51"/>
-    <w:lsdException w:name="Grid Table 7 Colorful Accent 1" w:uiPriority="52"/>
-    <w:lsdException w:name="Grid Table 1 Light Accent 2" w:uiPriority="46"/>
-    <w:lsdException w:name="Grid Table 2 Accent 2" w:uiPriority="47"/>
-    <w:lsdException w:name="Grid Table 3 Accent 2" w:uiPriority="48"/>
-    <w:lsdException w:name="Grid Table 4 Accent 2" w:uiPriority="49"/>
-    <w:lsdException w:name="Grid Table 5 Dark Accent 2" w:uiPriority="50"/>
-    <w:lsdException w:name="Grid Table 6 Colorful Accent 2" w:uiPriority="51"/>
-    <w:lsdException w:name="Grid Table 7 Colorful Accent 2" w:uiPriority="52"/>
-    <w:lsdException w:name="Grid Table 1 Light Accent 3" w:uiPriority="46"/>
-    <w:lsdException w:name="Grid Table 2 Accent 3" w:uiPriority="47"/>
-    <w:lsdException w:name="Grid Table 3 Accent 3" w:uiPriority="48"/>
-    <w:lsdException w:name="Grid Table 4 Accent 3" w:uiPriority="49"/>
-    <w:lsdException w:name="Grid Table 5 Dark Accent 3" w:uiPriority="50"/>
-    <w:lsdException w:name="Grid Table 6 Colorful Accent 3" w:uiPriority="51"/>
-    <w:lsdException w:name="Grid Table 7 Colorful Accent 3" w:uiPriority="52"/>
-    <w:lsdException w:name="Grid Table 1 Light Accent 4" w:uiPriority="46"/>
-    <w:lsdException w:name="Grid Table 2 Accent 4" w:uiPriority="47"/>
-    <w:lsdException w:name="Grid Table 3 Accent 4" w:uiPriority="48"/>
-    <w:lsdException w:name="Grid Table 4 Accent 4" w:uiPriority="49"/>
-    <w:lsdException w:name="Grid Table 5 Dark Accent 4" w:uiPriority="50"/>
-    <w:lsdException w:name="Grid Table 6 Colorful Accent 4" w:uiPriority="51"/>
-    <w:lsdException w:name="Grid Table 7 Colorful Accent 4" w:uiPriority="52"/>
-    <w:lsdException w:name="Grid Table 1 Light Accent 5" w:uiPriority="46"/>
-    <w:lsdException w:name="Grid Table 2 Accent 5" w:uiPriority="47"/>
-    <w:lsdException w:name="Grid Table 3 Accent 5" w:uiPriority="48"/>
-    <w:lsdException w:name="Grid Table 4 Accent 5" w:uiPriority="49"/>
-    <w:lsdException w:name="Grid Table 5 Dark Accent 5" w:uiPriority="50"/>
-    <w:lsdException w:name="Grid Table 6 Colorful Accent 5" w:uiPriority="51"/>
-    <w:lsdException w:name="Grid Table 7 Colorful Accent 5" w:uiPriority="52"/>
-    <w:lsdException w:name="Grid Table 1 Light Accent 6" w:uiPriority="46"/>
-    <w:lsdException w:name="Grid Table 2 Accent 6" w:uiPriority="47"/>
-    <w:lsdException w:name="Grid Table 3 Accent 6" w:uiPriority="48"/>
-    <w:lsdException w:name="Grid Table 4 Accent 6" w:uiPriority="49"/>
-    <w:lsdException w:name="Grid Table 5 Dark Accent 6" w:uiPriority="50"/>
-    <w:lsdException w:name="Grid Table 6 Colorful Accent 6" w:uiPriority="51"/>
-    <w:lsdException w:name="Grid Table 7 Colorful Accent 6" w:uiPriority="52"/>
-    <w:lsdException w:name="List Table 1 Light" w:uiPriority="46"/>
-    <w:lsdException w:name="List Table 2" w:uiPriority="47"/>
-    <w:lsdException w:name="List Table 3" w:uiPriority="48"/>
-    <w:lsdException w:name="List Table 4" w:uiPriority="49"/>
-    <w:lsdException w:name="List Table 5 Dark" w:uiPriority="50"/>
-    <w:lsdException w:name="List Table 6 Colorful" w:uiPriority="51"/>
-    <w:lsdException w:name="List Table 7 Colorful" w:uiPriority="52"/>
-    <w:lsdException w:name="List Table 1 Light Accent 1" w:uiPriority="46"/>
-    <w:lsdException w:name="List Table 2 Accent 1" w:uiPriority="47"/>
-    <w:lsdException w:name="List Table 3 Accent 1" w:uiPriority="48"/>
-    <w:lsdException w:name="List Table 4 Accent 1" w:uiPriority="49"/>
-    <w:lsdException w:name="List Table 5 Dark Accent 1" w:uiPriority="50"/>
-    <w:lsdException w:name="List Table 6 Colorful Accent 1" w:uiPriority="51"/>
-    <w:lsdException w:name="List Table 7 Colorful Accent 1" w:uiPriority="52"/>
-    <w:lsdException w:name="List Table 1 Light Accent 2" w:uiPriority="46"/>
-    <w:lsdException w:name="List Table 2 Accent 2" w:uiPriority="47"/>
-    <w:lsdException w:name="List Table 3 Accent 2" w:uiPriority="48"/>
-    <w:lsdException w:name="List Table 4 Accent 2" w:uiPriority="49"/>
-    <w:lsdException w:name="List Table 5 Dark Accent 2" w:uiPriority="50"/>
-    <w:lsdException w:name="List Table 6 Colorful Accent 2" w:uiPriority="51"/>
-    <w:lsdException w:name="List Table 7 Colorful Accent 2" w:uiPriority="52"/>
-    <w:lsdException w:name="List Table 1 Light Accent 3" w:uiPriority="46"/>
-    <w:lsdException w:name="List Table 2 Accent 3" w:uiPriority="47"/>
-    <w:lsdException w:name="List Table 3 Accent 3" w:uiPriority="48"/>
-    <w:lsdException w:name="List Table 4 Accent 3" w:uiPriority="49"/>
-    <w:lsdException w:name="List Table 5 Dark Accent 3" w:uiPriority="50"/>
-    <w:lsdException w:name="List Table 6 Colorful Accent 3" w:uiPriority="51"/>
-    <w:lsdException w:name="List Table 7 Colorful Accent 3" w:uiPriority="52"/>
-    <w:lsdException w:name="List Table 1 Light Accent 4" w:uiPriority="46"/>
-    <w:lsdException w:name="List Table 2 Accent 4" w:uiPriority="47"/>
-    <w:lsdException w:name="List Table 3 Accent 4" w:uiPriority="48"/>
-    <w:lsdException w:name="List Table 4 Accent 4" w:uiPriority="49"/>
-    <w:lsdException w:name="List Table 5 Dark Accent 4" w:uiPriority="50"/>
-    <w:lsdException w:name="List Table 6 Colorful Accent 4" w:uiPriority="51"/>
-    <w:lsdException w:name="List Table 7 Colorful Accent 4" w:uiPriority="52"/>
-    <w:lsdException w:name="List Table 1 Light Accent 5" w:uiPriority="46"/>
-    <w:lsdException w:name="List Table 2 Accent 5" w:uiPriority="47"/>
-    <w:lsdException w:name="List Table 3 Accent 5" w:uiPriority="48"/>
-    <w:lsdException w:name="List Table 4 Accent 5" w:uiPriority="49"/>
-    <w:lsdException w:name="List Table 5 Dark Accent 5" w:uiPriority="50"/>
-    <w:lsdException w:name="List Table 6 Colorful Accent 5" w:uiPriority="51"/>
-    <w:lsdException w:name="List Table 7 Colorful Accent 5" w:uiPriority="52"/>
-    <w:lsdException w:name="List Table 1 Light Accent 6" w:uiPriority="46"/>
-    <w:lsdException w:name="List Table 2 Accent 6" w:uiPriority="47"/>
-    <w:lsdException w:name="List Table 3 Accent 6" w:uiPriority="48"/>
-    <w:lsdException w:name="List Table 4 Accent 6" w:uiPriority="49"/>
-    <w:lsdException w:name="List Table 5 Dark Accent 6" w:uiPriority="50"/>
-    <w:lsdException w:name="List Table 6 Colorful Accent 6" w:uiPriority="51"/>
-    <w:lsdException w:name="List Table 7 Colorful Accent 6" w:uiPriority="52"/>
+  <w:latentStyles w:defLockedState="0" w:defUIPriority="99" w:defSemiHidden="1" w:defUnhideWhenUsed="1" w:defQFormat="0" w:count="267">
+    <w:lsdException w:name="Normal" w:semiHidden="0" w:uiPriority="0" w:unhideWhenUsed="0" w:qFormat="1"/>
+    <w:lsdException w:name="heading 1" w:semiHidden="0" w:uiPriority="1" w:unhideWhenUsed="0" w:qFormat="1"/>
+    <w:lsdException w:name="heading 2" w:uiPriority="9" w:qFormat="1"/>
+    <w:lsdException w:name="heading 3" w:uiPriority="9" w:qFormat="1"/>
+    <w:lsdException w:name="heading 4" w:uiPriority="9" w:qFormat="1"/>
+    <w:lsdException w:name="heading 5" w:uiPriority="9" w:qFormat="1"/>
+    <w:lsdException w:name="heading 6" w:uiPriority="9" w:qFormat="1"/>
+    <w:lsdException w:name="heading 7" w:uiPriority="9" w:qFormat="1"/>
+    <w:lsdException w:name="heading 8" w:uiPriority="9" w:qFormat="1"/>
+    <w:lsdException w:name="heading 9" w:uiPriority="9" w:qFormat="1"/>
+    <w:lsdException w:name="toc 1" w:uiPriority="39"/>
+    <w:lsdException w:name="toc 2" w:uiPriority="39"/>
+    <w:lsdException w:name="toc 3" w:uiPriority="39"/>
+    <w:lsdException w:name="toc 4" w:uiPriority="39"/>
+    <w:lsdException w:name="toc 5" w:uiPriority="39"/>
+    <w:lsdException w:name="toc 6" w:uiPriority="39"/>
+    <w:lsdException w:name="toc 7" w:uiPriority="39"/>
+    <w:lsdException w:name="toc 8" w:uiPriority="39"/>
+    <w:lsdException w:name="toc 9" w:uiPriority="39"/>
+    <w:lsdException w:name="caption" w:uiPriority="35" w:qFormat="1"/>
+    <w:lsdException w:name="Title" w:semiHidden="0" w:uiPriority="10" w:unhideWhenUsed="0" w:qFormat="1"/>
+    <w:lsdException w:name="Default Paragraph Font" w:uiPriority="1"/>
+    <w:lsdException w:name="Subtitle" w:semiHidden="0" w:uiPriority="11" w:unhideWhenUsed="0" w:qFormat="1"/>
+    <w:lsdException w:name="Strong" w:semiHidden="0" w:uiPriority="22" w:unhideWhenUsed="0" w:qFormat="1"/>
+    <w:lsdException w:name="Emphasis" w:semiHidden="0" w:uiPriority="20" w:unhideWhenUsed="0" w:qFormat="1"/>
+    <w:lsdException w:name="Table Grid" w:semiHidden="0" w:uiPriority="39" w:unhideWhenUsed="0"/>
+    <w:lsdException w:name="Placeholder Text" w:unhideWhenUsed="0"/>
+    <w:lsdException w:name="No Spacing" w:semiHidden="0" w:uiPriority="1" w:unhideWhenUsed="0" w:qFormat="1"/>
+    <w:lsdException w:name="Light Shading" w:semiHidden="0" w:uiPriority="60" w:unhideWhenUsed="0"/>
+    <w:lsdException w:name="Light List" w:semiHidden="0" w:uiPriority="61" w:unhideWhenUsed="0"/>
+    <w:lsdException w:name="Light Grid" w:semiHidden="0" w:uiPriority="62" w:unhideWhenUsed="0"/>
+    <w:lsdException w:name="Medium Shading 1" w:semiHidden="0" w:uiPriority="63" w:unhideWhenUsed="0"/>
+    <w:lsdException w:name="Medium Shading 2" w:semiHidden="0" w:uiPriority="64" w:unhideWhenUsed="0"/>
+    <w:lsdException w:name="Medium List 1" w:semiHidden="0" w:uiPriority="65" w:unhideWhenUsed="0"/>
+    <w:lsdException w:name="Medium List 2" w:semiHidden="0" w:uiPriority="66" w:unhideWhenUsed="0"/>
+    <w:lsdException w:name="Medium Grid 1" w:semiHidden="0" w:uiPriority="67" w:unhideWhenUsed="0"/>
+    <w:lsdException w:name="Medium Grid 2" w:semiHidden="0" w:uiPriority="68" w:unhideWhenUsed="0"/>
+    <w:lsdException w:name="Medium Grid 3" w:semiHidden="0" w:uiPriority="69" w:unhideWhenUsed="0"/>
+    <w:lsdException w:name="Dark List" w:semiHidden="0" w:uiPriority="70" w:unhideWhenUsed="0"/>
+    <w:lsdException w:name="Colorful Shading" w:semiHidden="0" w:uiPriority="71" w:unhideWhenUsed="0"/>
+    <w:lsdException w:name="Colorful List" w:semiHidden="0" w:uiPriority="72" w:unhideWhenUsed="0"/>
+    <w:lsdException w:name="Colorful Grid" w:semiHidden="0" w:uiPriority="73" w:unhideWhenUsed="0"/>
+    <w:lsdException w:name="Light Shading Accent 1" w:semiHidden="0" w:uiPriority="60" w:unhideWhenUsed="0"/>
+    <w:lsdException w:name="Light List Accent 1" w:semiHidden="0" w:uiPriority="61" w:unhideWhenUsed="0"/>
+    <w:lsdException w:name="Light Grid Accent 1" w:semiHidden="0" w:uiPriority="62" w:unhideWhenUsed="0"/>
+    <w:lsdException w:name="Medium Shading 1 Accent 1" w:semiHidden="0" w:uiPriority="63" w:unhideWhenUsed="0"/>
+    <w:lsdException w:name="Medium Shading 2 Accent 1" w:semiHidden="0" w:uiPriority="64" w:unhideWhenUsed="0"/>
+    <w:lsdException w:name="Medium List 1 Accent 1" w:semiHidden="0" w:uiPriority="65" w:unhideWhenUsed="0"/>
+    <w:lsdException w:name="Revision" w:unhideWhenUsed="0"/>
+    <w:lsdException w:name="List Paragraph" w:semiHidden="0" w:uiPriority="34" w:unhideWhenUsed="0" w:qFormat="1"/>
+    <w:lsdException w:name="Quote" w:semiHidden="0" w:uiPriority="29" w:unhideWhenUsed="0" w:qFormat="1"/>
+    <w:lsdException w:name="Intense Quote" w:semiHidden="0" w:uiPriority="30" w:unhideWhenUsed="0" w:qFormat="1"/>
+    <w:lsdException w:name="Medium List 2 Accent 1" w:semiHidden="0" w:uiPriority="66" w:unhideWhenUsed="0"/>
+    <w:lsdException w:name="Medium Grid 1 Accent 1" w:semiHidden="0" w:uiPriority="67" w:unhideWhenUsed="0"/>
+    <w:lsdException w:name="Medium Grid 2 Accent 1" w:semiHidden="0" w:uiPriority="68" w:unhideWhenUsed="0"/>
+    <w:lsdException w:name="Medium Grid 3 Accent 1" w:semiHidden="0" w:uiPriority="69" w:unhideWhenUsed="0"/>
+    <w:lsdException w:name="Dark List Accent 1" w:semiHidden="0" w:uiPriority="70" w:unhideWhenUsed="0"/>
+    <w:lsdException w:name="Colorful Shading Accent 1" w:semiHidden="0" w:uiPriority="71" w:unhideWhenUsed="0"/>
+    <w:lsdException w:name="Colorful List Accent 1" w:semiHidden="0" w:uiPriority="72" w:unhideWhenUsed="0"/>
+    <w:lsdException w:name="Colorful Grid Accent 1" w:semiHidden="0" w:uiPriority="73" w:unhideWhenUsed="0"/>
+    <w:lsdException w:name="Light Shading Accent 2" w:semiHidden="0" w:uiPriority="60" w:unhideWhenUsed="0"/>
+    <w:lsdException w:name="Light List Accent 2" w:semiHidden="0" w:uiPriority="61" w:unhideWhenUsed="0"/>
+    <w:lsdException w:name="Light Grid Accent 2" w:semiHidden="0" w:uiPriority="62" w:unhideWhenUsed="0"/>
+    <w:lsdException w:name="Medium Shading 1 Accent 2" w:semiHidden="0" w:uiPriority="63" w:unhideWhenUsed="0"/>
+    <w:lsdException w:name="Medium Shading 2 Accent 2" w:semiHidden="0" w:uiPriority="64" w:unhideWhenUsed="0"/>
+    <w:lsdException w:name="Medium List 1 Accent 2" w:semiHidden="0" w:uiPriority="65" w:unhideWhenUsed="0"/>
+    <w:lsdException w:name="Medium List 2 Accent 2" w:semiHidden="0" w:uiPriority="66" w:unhideWhenUsed="0"/>
+    <w:lsdException w:name="Medium Grid 1 Accent 2" w:semiHidden="0" w:uiPriority="67" w:unhideWhenUsed="0"/>
+    <w:lsdException w:name="Medium Grid 2 Accent 2" w:semiHidden="0" w:uiPriority="68" w:unhideWhenUsed="0"/>
+    <w:lsdException w:name="Medium Grid 3 Accent 2" w:semiHidden="0" w:uiPriority="69" w:unhideWhenUsed="0"/>
+    <w:lsdException w:name="Dark List Accent 2" w:semiHidden="0" w:uiPriority="70" w:unhideWhenUsed="0"/>
+    <w:lsdException w:name="Colorful Shading Accent 2" w:semiHidden="0" w:uiPriority="71" w:unhideWhenUsed="0"/>
+    <w:lsdException w:name="Colorful List Accent 2" w:semiHidden="0" w:uiPriority="72" w:unhideWhenUsed="0"/>
+    <w:lsdException w:name="Colorful Grid Accent 2" w:semiHidden="0" w:uiPriority="73" w:unhideWhenUsed="0"/>
+    <w:lsdException w:name="Light Shading Accent 3" w:semiHidden="0" w:uiPriority="60" w:unhideWhenUsed="0"/>
+    <w:lsdException w:name="Light List Accent 3" w:semiHidden="0" w:uiPriority="61" w:unhideWhenUsed="0"/>
+    <w:lsdException w:name="Light Grid Accent 3" w:semiHidden="0" w:uiPriority="62" w:unhideWhenUsed="0"/>
+    <w:lsdException w:name="Medium Shading 1 Accent 3" w:semiHidden="0" w:uiPriority="63" w:unhideWhenUsed="0"/>
+    <w:lsdException w:name="Medium Shading 2 Accent 3" w:semiHidden="0" w:uiPriority="64" w:unhideWhenUsed="0"/>
+    <w:lsdException w:name="Medium List 1 Accent 3" w:semiHidden="0" w:uiPriority="65" w:unhideWhenUsed="0"/>
+    <w:lsdException w:name="Medium List 2 Accent 3" w:semiHidden="0" w:uiPriority="66" w:unhideWhenUsed="0"/>
+    <w:lsdException w:name="Medium Grid 1 Accent 3" w:semiHidden="0" w:uiPriority="67" w:unhideWhenUsed="0"/>
+    <w:lsdException w:name="Medium Grid 2 Accent 3" w:semiHidden="0" w:uiPriority="68" w:unhideWhenUsed="0"/>
+    <w:lsdException w:name="Medium Grid 3 Accent 3" w:semiHidden="0" w:uiPriority="69" w:unhideWhenUsed="0"/>
+    <w:lsdException w:name="Dark List Accent 3" w:semiHidden="0" w:uiPriority="70" w:unhideWhenUsed="0"/>
+    <w:lsdException w:name="Colorful Shading Accent 3" w:semiHidden="0" w:uiPriority="71" w:unhideWhenUsed="0"/>
+    <w:lsdException w:name="Colorful List Accent 3" w:semiHidden="0" w:uiPriority="72" w:unhideWhenUsed="0"/>
+    <w:lsdException w:name="Colorful Grid Accent 3" w:semiHidden="0" w:uiPriority="73" w:unhideWhenUsed="0"/>
+    <w:lsdException w:name="Light Shading Accent 4" w:semiHidden="0" w:uiPriority="60" w:unhideWhenUsed="0"/>
+    <w:lsdException w:name="Light List Accent 4" w:semiHidden="0" w:uiPriority="61" w:unhideWhenUsed="0"/>
+    <w:lsdException w:name="Light Grid Accent 4" w:semiHidden="0" w:uiPriority="62" w:unhideWhenUsed="0"/>
+    <w:lsdException w:name="Medium Shading 1 Accent 4" w:semiHidden="0" w:uiPriority="63" w:unhideWhenUsed="0"/>
+    <w:lsdException w:name="Medium Shading 2 Accent 4" w:semiHidden="0" w:uiPriority="64" w:unhideWhenUsed="0"/>
+    <w:lsdException w:name="Medium List 1 Accent 4" w:semiHidden="0" w:uiPriority="65" w:unhideWhenUsed="0"/>
+    <w:lsdException w:name="Medium List 2 Accent 4" w:semiHidden="0" w:uiPriority="66" w:unhideWhenUsed="0"/>
+    <w:lsdException w:name="Medium Grid 1 Accent 4" w:semiHidden="0" w:uiPriority="67" w:unhideWhenUsed="0"/>
+    <w:lsdException w:name="Medium Grid 2 Accent 4" w:semiHidden="0" w:uiPriority="68" w:unhideWhenUsed="0"/>
+    <w:lsdException w:name="Medium Grid 3 Accent 4" w:semiHidden="0" w:uiPriority="69" w:unhideWhenUsed="0"/>
+    <w:lsdException w:name="Dark List Accent 4" w:semiHidden="0" w:uiPriority="70" w:unhideWhenUsed="0"/>
+    <w:lsdException w:name="Colorful Shading Accent 4" w:semiHidden="0" w:uiPriority="71" w:unhideWhenUsed="0"/>
+    <w:lsdException w:name="Colorful List Accent 4" w:semiHidden="0" w:uiPriority="72" w:unhideWhenUsed="0"/>
+    <w:lsdException w:name="Colorful Grid Accent 4" w:semiHidden="0" w:uiPriority="73" w:unhideWhenUsed="0"/>
+    <w:lsdException w:name="Light Shading Accent 5" w:semiHidden="0" w:uiPriority="60" w:unhideWhenUsed="0"/>
+    <w:lsdException w:name="Light List Accent 5" w:semiHidden="0" w:uiPriority="61" w:unhideWhenUsed="0"/>
+    <w:lsdException w:name="Light Grid Accent 5" w:semiHidden="0" w:uiPriority="62" w:unhideWhenUsed="0"/>
+    <w:lsdException w:name="Medium Shading 1 Accent 5" w:semiHidden="0" w:uiPriority="63" w:unhideWhenUsed="0"/>
+    <w:lsdException w:name="Medium Shading 2 Accent 5" w:semiHidden="0" w:uiPriority="64" w:unhideWhenUsed="0"/>
+    <w:lsdException w:name="Medium List 1 Accent 5" w:semiHidden="0" w:uiPriority="65" w:unhideWhenUsed="0"/>
+    <w:lsdException w:name="Medium List 2 Accent 5" w:semiHidden="0" w:uiPriority="66" w:unhideWhenUsed="0"/>
+    <w:lsdException w:name="Medium Grid 1 Accent 5" w:semiHidden="0" w:uiPriority="67" w:unhideWhenUsed="0"/>
+    <w:lsdException w:name="Medium Grid 2 Accent 5" w:semiHidden="0" w:uiPriority="68" w:unhideWhenUsed="0"/>
+    <w:lsdException w:name="Medium Grid 3 Accent 5" w:semiHidden="0" w:uiPriority="69" w:unhideWhenUsed="0"/>
+    <w:lsdException w:name="Dark List Accent 5" w:semiHidden="0" w:uiPriority="70" w:unhideWhenUsed="0"/>
+    <w:lsdException w:name="Colorful Shading Accent 5" w:semiHidden="0" w:uiPriority="71" w:unhideWhenUsed="0"/>
+    <w:lsdException w:name="Colorful List Accent 5" w:semiHidden="0" w:uiPriority="72" w:unhideWhenUsed="0"/>
+    <w:lsdException w:name="Colorful Grid Accent 5" w:semiHidden="0" w:uiPriority="73" w:unhideWhenUsed="0"/>
+    <w:lsdException w:name="Light Shading Accent 6" w:semiHidden="0" w:uiPriority="60" w:unhideWhenUsed="0"/>
+    <w:lsdException w:name="Light List Accent 6" w:semiHidden="0" w:uiPriority="61" w:unhideWhenUsed="0"/>
+    <w:lsdException w:name="Light Grid Accent 6" w:semiHidden="0" w:uiPriority="62" w:unhideWhenUsed="0"/>
+    <w:lsdException w:name="Medium Shading 1 Accent 6" w:semiHidden="0" w:uiPriority="63" w:unhideWhenUsed="0"/>
+    <w:lsdException w:name="Medium Shading 2 Accent 6" w:semiHidden="0" w:uiPriority="64" w:unhideWhenUsed="0"/>
+    <w:lsdException w:name="Medium List 1 Accent 6" w:semiHidden="0" w:uiPriority="65" w:unhideWhenUsed="0"/>
+    <w:lsdException w:name="Medium List 2 Accent 6" w:semiHidden="0" w:uiPriority="66" w:unhideWhenUsed="0"/>
+    <w:lsdException w:name="Medium Grid 1 Accent 6" w:semiHidden="0" w:uiPriority="67" w:unhideWhenUsed="0"/>
+    <w:lsdException w:name="Medium Grid 2 Accent 6" w:semiHidden="0" w:uiPriority="68" w:unhideWhenUsed="0"/>
+    <w:lsdException w:name="Medium Grid 3 Accent 6" w:semiHidden="0" w:uiPriority="69" w:unhideWhenUsed="0"/>
+    <w:lsdException w:name="Dark List Accent 6" w:semiHidden="0" w:uiPriority="70" w:unhideWhenUsed="0"/>
+    <w:lsdException w:name="Colorful Shading Accent 6" w:semiHidden="0" w:uiPriority="71" w:unhideWhenUsed="0"/>
+    <w:lsdException w:name="Colorful List Accent 6" w:semiHidden="0" w:uiPriority="72" w:unhideWhenUsed="0"/>
+    <w:lsdException w:name="Colorful Grid Accent 6" w:semiHidden="0" w:uiPriority="73" w:unhideWhenUsed="0"/>
+    <w:lsdException w:name="Subtle Emphasis" w:semiHidden="0" w:uiPriority="19" w:unhideWhenUsed="0" w:qFormat="1"/>
+    <w:lsdException w:name="Intense Emphasis" w:semiHidden="0" w:uiPriority="21" w:unhideWhenUsed="0" w:qFormat="1"/>
+    <w:lsdException w:name="Subtle Reference" w:semiHidden="0" w:uiPriority="31" w:unhideWhenUsed="0" w:qFormat="1"/>
+    <w:lsdException w:name="Intense Reference" w:semiHidden="0" w:uiPriority="32" w:unhideWhenUsed="0" w:qFormat="1"/>
+    <w:lsdException w:name="Book Title" w:semiHidden="0" w:uiPriority="33" w:unhideWhenUsed="0" w:qFormat="1"/>
+    <w:lsdException w:name="Bibliography" w:uiPriority="37"/>
+    <w:lsdException w:name="TOC Heading" w:uiPriority="39" w:qFormat="1"/>
   </w:latentStyles>
   <w:style w:type="paragraph" w:default="1" w:styleId="Normal">
     <w:name w:val="Normal"/>
@@ -7578,7 +8539,7 @@
     <w:rPr>
       <w:rFonts w:asciiTheme="majorHAnsi" w:eastAsiaTheme="minorHAnsi" w:hAnsiTheme="majorHAnsi"/>
       <w:smallCaps/>
-      <w:color w:val="323E4F" w:themeColor="text2" w:themeShade="BF"/>
+      <w:color w:val="17365D" w:themeColor="text2" w:themeShade="BF"/>
       <w:spacing w:val="5"/>
       <w:sz w:val="32"/>
       <w:szCs w:val="32"/>
@@ -7598,7 +8559,7 @@
     </w:pPr>
     <w:rPr>
       <w:rFonts w:asciiTheme="majorHAnsi" w:eastAsiaTheme="minorHAnsi" w:hAnsiTheme="majorHAnsi"/>
-      <w:color w:val="323E4F" w:themeColor="text2" w:themeShade="BF"/>
+      <w:color w:val="17365D" w:themeColor="text2" w:themeShade="BF"/>
       <w:sz w:val="28"/>
       <w:szCs w:val="28"/>
     </w:rPr>
@@ -7644,7 +8605,7 @@
     <w:rPr>
       <w:rFonts w:asciiTheme="majorHAnsi" w:eastAsiaTheme="minorHAnsi" w:hAnsiTheme="majorHAnsi"/>
       <w:smallCaps/>
-      <w:color w:val="323E4F" w:themeColor="text2" w:themeShade="BF"/>
+      <w:color w:val="17365D" w:themeColor="text2" w:themeShade="BF"/>
       <w:spacing w:val="5"/>
       <w:sz w:val="32"/>
       <w:szCs w:val="32"/>
@@ -7657,7 +8618,280 @@
     <w:uiPriority w:val="9"/>
     <w:rPr>
       <w:rFonts w:asciiTheme="majorHAnsi" w:eastAsiaTheme="minorHAnsi" w:hAnsiTheme="majorHAnsi"/>
-      <w:color w:val="323E4F" w:themeColor="text2" w:themeShade="BF"/>
+      <w:color w:val="17365D" w:themeColor="text2" w:themeShade="BF"/>
+      <w:sz w:val="28"/>
+      <w:szCs w:val="28"/>
+    </w:rPr>
+  </w:style>
+  <w:style w:type="paragraph" w:customStyle="1" w:styleId="AE84BFFBDFD44F86B8322542DDFDD951">
+    <w:name w:val="AE84BFFBDFD44F86B8322542DDFDD951"/>
+  </w:style>
+  <w:style w:type="paragraph" w:customStyle="1" w:styleId="C877E81E35E84B6380FD862D47281588">
+    <w:name w:val="C877E81E35E84B6380FD862D47281588"/>
+  </w:style>
+  <w:style w:type="paragraph" w:customStyle="1" w:styleId="A9A4F92678334F108A7F8619C832651C">
+    <w:name w:val="A9A4F92678334F108A7F8619C832651C"/>
+  </w:style>
+  <w:style w:type="paragraph" w:customStyle="1" w:styleId="43C8A0D65A4545B4A4F27815135BC245">
+    <w:name w:val="43C8A0D65A4545B4A4F27815135BC245"/>
+  </w:style>
+</w:styles>
+</file>
+
+<file path=word/glossary/stylesWithEffects.xml><?xml version="1.0" encoding="utf-8"?>
+<w:styles xmlns:wpc="http://schemas.microsoft.com/office/word/2010/wordprocessingCanvas" xmlns:mc="http://schemas.openxmlformats.org/markup-compatibility/2006" xmlns:o="urn:schemas-microsoft-com:office:office" xmlns:r="http://schemas.openxmlformats.org/officeDocument/2006/relationships" xmlns:m="http://schemas.openxmlformats.org/officeDocument/2006/math" xmlns:v="urn:schemas-microsoft-com:vml" xmlns:wp14="http://schemas.microsoft.com/office/word/2010/wordprocessingDrawing" xmlns:wp="http://schemas.openxmlformats.org/drawingml/2006/wordprocessingDrawing" xmlns:w10="urn:schemas-microsoft-com:office:word" xmlns:w="http://schemas.openxmlformats.org/wordprocessingml/2006/main" xmlns:w14="http://schemas.microsoft.com/office/word/2010/wordml" xmlns:wpg="http://schemas.microsoft.com/office/word/2010/wordprocessingGroup" xmlns:wpi="http://schemas.microsoft.com/office/word/2010/wordprocessingInk" xmlns:wne="http://schemas.microsoft.com/office/word/2006/wordml" xmlns:wps="http://schemas.microsoft.com/office/word/2010/wordprocessingShape" mc:Ignorable="w14 wp14">
+  <w:docDefaults>
+    <w:rPrDefault>
+      <w:rPr>
+        <w:rFonts w:asciiTheme="minorHAnsi" w:eastAsiaTheme="minorEastAsia" w:hAnsiTheme="minorHAnsi" w:cstheme="minorBidi"/>
+        <w:sz w:val="22"/>
+        <w:szCs w:val="22"/>
+        <w:lang w:val="fr-FR" w:eastAsia="fr-FR" w:bidi="ar-SA"/>
+      </w:rPr>
+    </w:rPrDefault>
+    <w:pPrDefault>
+      <w:pPr>
+        <w:spacing w:after="160" w:line="259" w:lineRule="auto"/>
+      </w:pPr>
+    </w:pPrDefault>
+  </w:docDefaults>
+  <w:latentStyles w:defLockedState="0" w:defUIPriority="99" w:defSemiHidden="1" w:defUnhideWhenUsed="1" w:defQFormat="0" w:count="267">
+    <w:lsdException w:name="Normal" w:semiHidden="0" w:uiPriority="0" w:unhideWhenUsed="0" w:qFormat="1"/>
+    <w:lsdException w:name="heading 1" w:semiHidden="0" w:uiPriority="1" w:unhideWhenUsed="0" w:qFormat="1"/>
+    <w:lsdException w:name="heading 2" w:uiPriority="9" w:qFormat="1"/>
+    <w:lsdException w:name="heading 3" w:uiPriority="9" w:qFormat="1"/>
+    <w:lsdException w:name="heading 4" w:uiPriority="9" w:qFormat="1"/>
+    <w:lsdException w:name="heading 5" w:uiPriority="9" w:qFormat="1"/>
+    <w:lsdException w:name="heading 6" w:uiPriority="9" w:qFormat="1"/>
+    <w:lsdException w:name="heading 7" w:uiPriority="9" w:qFormat="1"/>
+    <w:lsdException w:name="heading 8" w:uiPriority="9" w:qFormat="1"/>
+    <w:lsdException w:name="heading 9" w:uiPriority="9" w:qFormat="1"/>
+    <w:lsdException w:name="toc 1" w:uiPriority="39"/>
+    <w:lsdException w:name="toc 2" w:uiPriority="39"/>
+    <w:lsdException w:name="toc 3" w:uiPriority="39"/>
+    <w:lsdException w:name="toc 4" w:uiPriority="39"/>
+    <w:lsdException w:name="toc 5" w:uiPriority="39"/>
+    <w:lsdException w:name="toc 6" w:uiPriority="39"/>
+    <w:lsdException w:name="toc 7" w:uiPriority="39"/>
+    <w:lsdException w:name="toc 8" w:uiPriority="39"/>
+    <w:lsdException w:name="toc 9" w:uiPriority="39"/>
+    <w:lsdException w:name="caption" w:uiPriority="35" w:qFormat="1"/>
+    <w:lsdException w:name="Title" w:semiHidden="0" w:uiPriority="10" w:unhideWhenUsed="0" w:qFormat="1"/>
+    <w:lsdException w:name="Default Paragraph Font" w:uiPriority="1"/>
+    <w:lsdException w:name="Subtitle" w:semiHidden="0" w:uiPriority="11" w:unhideWhenUsed="0" w:qFormat="1"/>
+    <w:lsdException w:name="Strong" w:semiHidden="0" w:uiPriority="22" w:unhideWhenUsed="0" w:qFormat="1"/>
+    <w:lsdException w:name="Emphasis" w:semiHidden="0" w:uiPriority="20" w:unhideWhenUsed="0" w:qFormat="1"/>
+    <w:lsdException w:name="Table Grid" w:semiHidden="0" w:uiPriority="39" w:unhideWhenUsed="0"/>
+    <w:lsdException w:name="Placeholder Text" w:unhideWhenUsed="0"/>
+    <w:lsdException w:name="No Spacing" w:semiHidden="0" w:uiPriority="1" w:unhideWhenUsed="0" w:qFormat="1"/>
+    <w:lsdException w:name="Light Shading" w:semiHidden="0" w:uiPriority="60" w:unhideWhenUsed="0"/>
+    <w:lsdException w:name="Light List" w:semiHidden="0" w:uiPriority="61" w:unhideWhenUsed="0"/>
+    <w:lsdException w:name="Light Grid" w:semiHidden="0" w:uiPriority="62" w:unhideWhenUsed="0"/>
+    <w:lsdException w:name="Medium Shading 1" w:semiHidden="0" w:uiPriority="63" w:unhideWhenUsed="0"/>
+    <w:lsdException w:name="Medium Shading 2" w:semiHidden="0" w:uiPriority="64" w:unhideWhenUsed="0"/>
+    <w:lsdException w:name="Medium List 1" w:semiHidden="0" w:uiPriority="65" w:unhideWhenUsed="0"/>
+    <w:lsdException w:name="Medium List 2" w:semiHidden="0" w:uiPriority="66" w:unhideWhenUsed="0"/>
+    <w:lsdException w:name="Medium Grid 1" w:semiHidden="0" w:uiPriority="67" w:unhideWhenUsed="0"/>
+    <w:lsdException w:name="Medium Grid 2" w:semiHidden="0" w:uiPriority="68" w:unhideWhenUsed="0"/>
+    <w:lsdException w:name="Medium Grid 3" w:semiHidden="0" w:uiPriority="69" w:unhideWhenUsed="0"/>
+    <w:lsdException w:name="Dark List" w:semiHidden="0" w:uiPriority="70" w:unhideWhenUsed="0"/>
+    <w:lsdException w:name="Colorful Shading" w:semiHidden="0" w:uiPriority="71" w:unhideWhenUsed="0"/>
+    <w:lsdException w:name="Colorful List" w:semiHidden="0" w:uiPriority="72" w:unhideWhenUsed="0"/>
+    <w:lsdException w:name="Colorful Grid" w:semiHidden="0" w:uiPriority="73" w:unhideWhenUsed="0"/>
+    <w:lsdException w:name="Light Shading Accent 1" w:semiHidden="0" w:uiPriority="60" w:unhideWhenUsed="0"/>
+    <w:lsdException w:name="Light List Accent 1" w:semiHidden="0" w:uiPriority="61" w:unhideWhenUsed="0"/>
+    <w:lsdException w:name="Light Grid Accent 1" w:semiHidden="0" w:uiPriority="62" w:unhideWhenUsed="0"/>
+    <w:lsdException w:name="Medium Shading 1 Accent 1" w:semiHidden="0" w:uiPriority="63" w:unhideWhenUsed="0"/>
+    <w:lsdException w:name="Medium Shading 2 Accent 1" w:semiHidden="0" w:uiPriority="64" w:unhideWhenUsed="0"/>
+    <w:lsdException w:name="Medium List 1 Accent 1" w:semiHidden="0" w:uiPriority="65" w:unhideWhenUsed="0"/>
+    <w:lsdException w:name="Revision" w:unhideWhenUsed="0"/>
+    <w:lsdException w:name="List Paragraph" w:semiHidden="0" w:uiPriority="34" w:unhideWhenUsed="0" w:qFormat="1"/>
+    <w:lsdException w:name="Quote" w:semiHidden="0" w:uiPriority="29" w:unhideWhenUsed="0" w:qFormat="1"/>
+    <w:lsdException w:name="Intense Quote" w:semiHidden="0" w:uiPriority="30" w:unhideWhenUsed="0" w:qFormat="1"/>
+    <w:lsdException w:name="Medium List 2 Accent 1" w:semiHidden="0" w:uiPriority="66" w:unhideWhenUsed="0"/>
+    <w:lsdException w:name="Medium Grid 1 Accent 1" w:semiHidden="0" w:uiPriority="67" w:unhideWhenUsed="0"/>
+    <w:lsdException w:name="Medium Grid 2 Accent 1" w:semiHidden="0" w:uiPriority="68" w:unhideWhenUsed="0"/>
+    <w:lsdException w:name="Medium Grid 3 Accent 1" w:semiHidden="0" w:uiPriority="69" w:unhideWhenUsed="0"/>
+    <w:lsdException w:name="Dark List Accent 1" w:semiHidden="0" w:uiPriority="70" w:unhideWhenUsed="0"/>
+    <w:lsdException w:name="Colorful Shading Accent 1" w:semiHidden="0" w:uiPriority="71" w:unhideWhenUsed="0"/>
+    <w:lsdException w:name="Colorful List Accent 1" w:semiHidden="0" w:uiPriority="72" w:unhideWhenUsed="0"/>
+    <w:lsdException w:name="Colorful Grid Accent 1" w:semiHidden="0" w:uiPriority="73" w:unhideWhenUsed="0"/>
+    <w:lsdException w:name="Light Shading Accent 2" w:semiHidden="0" w:uiPriority="60" w:unhideWhenUsed="0"/>
+    <w:lsdException w:name="Light List Accent 2" w:semiHidden="0" w:uiPriority="61" w:unhideWhenUsed="0"/>
+    <w:lsdException w:name="Light Grid Accent 2" w:semiHidden="0" w:uiPriority="62" w:unhideWhenUsed="0"/>
+    <w:lsdException w:name="Medium Shading 1 Accent 2" w:semiHidden="0" w:uiPriority="63" w:unhideWhenUsed="0"/>
+    <w:lsdException w:name="Medium Shading 2 Accent 2" w:semiHidden="0" w:uiPriority="64" w:unhideWhenUsed="0"/>
+    <w:lsdException w:name="Medium List 1 Accent 2" w:semiHidden="0" w:uiPriority="65" w:unhideWhenUsed="0"/>
+    <w:lsdException w:name="Medium List 2 Accent 2" w:semiHidden="0" w:uiPriority="66" w:unhideWhenUsed="0"/>
+    <w:lsdException w:name="Medium Grid 1 Accent 2" w:semiHidden="0" w:uiPriority="67" w:unhideWhenUsed="0"/>
+    <w:lsdException w:name="Medium Grid 2 Accent 2" w:semiHidden="0" w:uiPriority="68" w:unhideWhenUsed="0"/>
+    <w:lsdException w:name="Medium Grid 3 Accent 2" w:semiHidden="0" w:uiPriority="69" w:unhideWhenUsed="0"/>
+    <w:lsdException w:name="Dark List Accent 2" w:semiHidden="0" w:uiPriority="70" w:unhideWhenUsed="0"/>
+    <w:lsdException w:name="Colorful Shading Accent 2" w:semiHidden="0" w:uiPriority="71" w:unhideWhenUsed="0"/>
+    <w:lsdException w:name="Colorful List Accent 2" w:semiHidden="0" w:uiPriority="72" w:unhideWhenUsed="0"/>
+    <w:lsdException w:name="Colorful Grid Accent 2" w:semiHidden="0" w:uiPriority="73" w:unhideWhenUsed="0"/>
+    <w:lsdException w:name="Light Shading Accent 3" w:semiHidden="0" w:uiPriority="60" w:unhideWhenUsed="0"/>
+    <w:lsdException w:name="Light List Accent 3" w:semiHidden="0" w:uiPriority="61" w:unhideWhenUsed="0"/>
+    <w:lsdException w:name="Light Grid Accent 3" w:semiHidden="0" w:uiPriority="62" w:unhideWhenUsed="0"/>
+    <w:lsdException w:name="Medium Shading 1 Accent 3" w:semiHidden="0" w:uiPriority="63" w:unhideWhenUsed="0"/>
+    <w:lsdException w:name="Medium Shading 2 Accent 3" w:semiHidden="0" w:uiPriority="64" w:unhideWhenUsed="0"/>
+    <w:lsdException w:name="Medium List 1 Accent 3" w:semiHidden="0" w:uiPriority="65" w:unhideWhenUsed="0"/>
+    <w:lsdException w:name="Medium List 2 Accent 3" w:semiHidden="0" w:uiPriority="66" w:unhideWhenUsed="0"/>
+    <w:lsdException w:name="Medium Grid 1 Accent 3" w:semiHidden="0" w:uiPriority="67" w:unhideWhenUsed="0"/>
+    <w:lsdException w:name="Medium Grid 2 Accent 3" w:semiHidden="0" w:uiPriority="68" w:unhideWhenUsed="0"/>
+    <w:lsdException w:name="Medium Grid 3 Accent 3" w:semiHidden="0" w:uiPriority="69" w:unhideWhenUsed="0"/>
+    <w:lsdException w:name="Dark List Accent 3" w:semiHidden="0" w:uiPriority="70" w:unhideWhenUsed="0"/>
+    <w:lsdException w:name="Colorful Shading Accent 3" w:semiHidden="0" w:uiPriority="71" w:unhideWhenUsed="0"/>
+    <w:lsdException w:name="Colorful List Accent 3" w:semiHidden="0" w:uiPriority="72" w:unhideWhenUsed="0"/>
+    <w:lsdException w:name="Colorful Grid Accent 3" w:semiHidden="0" w:uiPriority="73" w:unhideWhenUsed="0"/>
+    <w:lsdException w:name="Light Shading Accent 4" w:semiHidden="0" w:uiPriority="60" w:unhideWhenUsed="0"/>
+    <w:lsdException w:name="Light List Accent 4" w:semiHidden="0" w:uiPriority="61" w:unhideWhenUsed="0"/>
+    <w:lsdException w:name="Light Grid Accent 4" w:semiHidden="0" w:uiPriority="62" w:unhideWhenUsed="0"/>
+    <w:lsdException w:name="Medium Shading 1 Accent 4" w:semiHidden="0" w:uiPriority="63" w:unhideWhenUsed="0"/>
+    <w:lsdException w:name="Medium Shading 2 Accent 4" w:semiHidden="0" w:uiPriority="64" w:unhideWhenUsed="0"/>
+    <w:lsdException w:name="Medium List 1 Accent 4" w:semiHidden="0" w:uiPriority="65" w:unhideWhenUsed="0"/>
+    <w:lsdException w:name="Medium List 2 Accent 4" w:semiHidden="0" w:uiPriority="66" w:unhideWhenUsed="0"/>
+    <w:lsdException w:name="Medium Grid 1 Accent 4" w:semiHidden="0" w:uiPriority="67" w:unhideWhenUsed="0"/>
+    <w:lsdException w:name="Medium Grid 2 Accent 4" w:semiHidden="0" w:uiPriority="68" w:unhideWhenUsed="0"/>
+    <w:lsdException w:name="Medium Grid 3 Accent 4" w:semiHidden="0" w:uiPriority="69" w:unhideWhenUsed="0"/>
+    <w:lsdException w:name="Dark List Accent 4" w:semiHidden="0" w:uiPriority="70" w:unhideWhenUsed="0"/>
+    <w:lsdException w:name="Colorful Shading Accent 4" w:semiHidden="0" w:uiPriority="71" w:unhideWhenUsed="0"/>
+    <w:lsdException w:name="Colorful List Accent 4" w:semiHidden="0" w:uiPriority="72" w:unhideWhenUsed="0"/>
+    <w:lsdException w:name="Colorful Grid Accent 4" w:semiHidden="0" w:uiPriority="73" w:unhideWhenUsed="0"/>
+    <w:lsdException w:name="Light Shading Accent 5" w:semiHidden="0" w:uiPriority="60" w:unhideWhenUsed="0"/>
+    <w:lsdException w:name="Light List Accent 5" w:semiHidden="0" w:uiPriority="61" w:unhideWhenUsed="0"/>
+    <w:lsdException w:name="Light Grid Accent 5" w:semiHidden="0" w:uiPriority="62" w:unhideWhenUsed="0"/>
+    <w:lsdException w:name="Medium Shading 1 Accent 5" w:semiHidden="0" w:uiPriority="63" w:unhideWhenUsed="0"/>
+    <w:lsdException w:name="Medium Shading 2 Accent 5" w:semiHidden="0" w:uiPriority="64" w:unhideWhenUsed="0"/>
+    <w:lsdException w:name="Medium List 1 Accent 5" w:semiHidden="0" w:uiPriority="65" w:unhideWhenUsed="0"/>
+    <w:lsdException w:name="Medium List 2 Accent 5" w:semiHidden="0" w:uiPriority="66" w:unhideWhenUsed="0"/>
+    <w:lsdException w:name="Medium Grid 1 Accent 5" w:semiHidden="0" w:uiPriority="67" w:unhideWhenUsed="0"/>
+    <w:lsdException w:name="Medium Grid 2 Accent 5" w:semiHidden="0" w:uiPriority="68" w:unhideWhenUsed="0"/>
+    <w:lsdException w:name="Medium Grid 3 Accent 5" w:semiHidden="0" w:uiPriority="69" w:unhideWhenUsed="0"/>
+    <w:lsdException w:name="Dark List Accent 5" w:semiHidden="0" w:uiPriority="70" w:unhideWhenUsed="0"/>
+    <w:lsdException w:name="Colorful Shading Accent 5" w:semiHidden="0" w:uiPriority="71" w:unhideWhenUsed="0"/>
+    <w:lsdException w:name="Colorful List Accent 5" w:semiHidden="0" w:uiPriority="72" w:unhideWhenUsed="0"/>
+    <w:lsdException w:name="Colorful Grid Accent 5" w:semiHidden="0" w:uiPriority="73" w:unhideWhenUsed="0"/>
+    <w:lsdException w:name="Light Shading Accent 6" w:semiHidden="0" w:uiPriority="60" w:unhideWhenUsed="0"/>
+    <w:lsdException w:name="Light List Accent 6" w:semiHidden="0" w:uiPriority="61" w:unhideWhenUsed="0"/>
+    <w:lsdException w:name="Light Grid Accent 6" w:semiHidden="0" w:uiPriority="62" w:unhideWhenUsed="0"/>
+    <w:lsdException w:name="Medium Shading 1 Accent 6" w:semiHidden="0" w:uiPriority="63" w:unhideWhenUsed="0"/>
+    <w:lsdException w:name="Medium Shading 2 Accent 6" w:semiHidden="0" w:uiPriority="64" w:unhideWhenUsed="0"/>
+    <w:lsdException w:name="Medium List 1 Accent 6" w:semiHidden="0" w:uiPriority="65" w:unhideWhenUsed="0"/>
+    <w:lsdException w:name="Medium List 2 Accent 6" w:semiHidden="0" w:uiPriority="66" w:unhideWhenUsed="0"/>
+    <w:lsdException w:name="Medium Grid 1 Accent 6" w:semiHidden="0" w:uiPriority="67" w:unhideWhenUsed="0"/>
+    <w:lsdException w:name="Medium Grid 2 Accent 6" w:semiHidden="0" w:uiPriority="68" w:unhideWhenUsed="0"/>
+    <w:lsdException w:name="Medium Grid 3 Accent 6" w:semiHidden="0" w:uiPriority="69" w:unhideWhenUsed="0"/>
+    <w:lsdException w:name="Dark List Accent 6" w:semiHidden="0" w:uiPriority="70" w:unhideWhenUsed="0"/>
+    <w:lsdException w:name="Colorful Shading Accent 6" w:semiHidden="0" w:uiPriority="71" w:unhideWhenUsed="0"/>
+    <w:lsdException w:name="Colorful List Accent 6" w:semiHidden="0" w:uiPriority="72" w:unhideWhenUsed="0"/>
+    <w:lsdException w:name="Colorful Grid Accent 6" w:semiHidden="0" w:uiPriority="73" w:unhideWhenUsed="0"/>
+    <w:lsdException w:name="Subtle Emphasis" w:semiHidden="0" w:uiPriority="19" w:unhideWhenUsed="0" w:qFormat="1"/>
+    <w:lsdException w:name="Intense Emphasis" w:semiHidden="0" w:uiPriority="21" w:unhideWhenUsed="0" w:qFormat="1"/>
+    <w:lsdException w:name="Subtle Reference" w:semiHidden="0" w:uiPriority="31" w:unhideWhenUsed="0" w:qFormat="1"/>
+    <w:lsdException w:name="Intense Reference" w:semiHidden="0" w:uiPriority="32" w:unhideWhenUsed="0" w:qFormat="1"/>
+    <w:lsdException w:name="Book Title" w:semiHidden="0" w:uiPriority="33" w:unhideWhenUsed="0" w:qFormat="1"/>
+    <w:lsdException w:name="Bibliography" w:uiPriority="37"/>
+    <w:lsdException w:name="TOC Heading" w:uiPriority="39" w:qFormat="1"/>
+  </w:latentStyles>
+  <w:style w:type="paragraph" w:default="1" w:styleId="Normal">
+    <w:name w:val="Normal"/>
+    <w:qFormat/>
+  </w:style>
+  <w:style w:type="paragraph" w:styleId="Titre1">
+    <w:name w:val="heading 1"/>
+    <w:basedOn w:val="Normal"/>
+    <w:next w:val="Normal"/>
+    <w:link w:val="Titre1Car"/>
+    <w:uiPriority w:val="1"/>
+    <w:qFormat/>
+    <w:pPr>
+      <w:spacing w:before="360" w:after="40" w:line="276" w:lineRule="auto"/>
+      <w:outlineLvl w:val="0"/>
+    </w:pPr>
+    <w:rPr>
+      <w:rFonts w:asciiTheme="majorHAnsi" w:eastAsiaTheme="minorHAnsi" w:hAnsiTheme="majorHAnsi"/>
+      <w:smallCaps/>
+      <w:color w:val="17365D" w:themeColor="text2" w:themeShade="BF"/>
+      <w:spacing w:val="5"/>
+      <w:sz w:val="32"/>
+      <w:szCs w:val="32"/>
+    </w:rPr>
+  </w:style>
+  <w:style w:type="paragraph" w:styleId="Titre2">
+    <w:name w:val="heading 2"/>
+    <w:basedOn w:val="Normal"/>
+    <w:next w:val="Normal"/>
+    <w:link w:val="Titre2Car"/>
+    <w:uiPriority w:val="9"/>
+    <w:unhideWhenUsed/>
+    <w:qFormat/>
+    <w:pPr>
+      <w:spacing w:after="0" w:line="276" w:lineRule="auto"/>
+      <w:outlineLvl w:val="1"/>
+    </w:pPr>
+    <w:rPr>
+      <w:rFonts w:asciiTheme="majorHAnsi" w:eastAsiaTheme="minorHAnsi" w:hAnsiTheme="majorHAnsi"/>
+      <w:color w:val="17365D" w:themeColor="text2" w:themeShade="BF"/>
+      <w:sz w:val="28"/>
+      <w:szCs w:val="28"/>
+    </w:rPr>
+  </w:style>
+  <w:style w:type="character" w:default="1" w:styleId="Policepardfaut">
+    <w:name w:val="Default Paragraph Font"/>
+    <w:uiPriority w:val="1"/>
+    <w:semiHidden/>
+    <w:unhideWhenUsed/>
+  </w:style>
+  <w:style w:type="table" w:default="1" w:styleId="TableauNormal">
+    <w:name w:val="Normal Table"/>
+    <w:uiPriority w:val="99"/>
+    <w:semiHidden/>
+    <w:unhideWhenUsed/>
+    <w:tblPr>
+      <w:tblInd w:w="0" w:type="dxa"/>
+      <w:tblCellMar>
+        <w:top w:w="0" w:type="dxa"/>
+        <w:left w:w="108" w:type="dxa"/>
+        <w:bottom w:w="0" w:type="dxa"/>
+        <w:right w:w="108" w:type="dxa"/>
+      </w:tblCellMar>
+    </w:tblPr>
+  </w:style>
+  <w:style w:type="numbering" w:default="1" w:styleId="Aucuneliste">
+    <w:name w:val="No List"/>
+    <w:uiPriority w:val="99"/>
+    <w:semiHidden/>
+    <w:unhideWhenUsed/>
+  </w:style>
+  <w:style w:type="paragraph" w:customStyle="1" w:styleId="982E37FC9E684EB1B2BB853348F4E4A1">
+    <w:name w:val="982E37FC9E684EB1B2BB853348F4E4A1"/>
+  </w:style>
+  <w:style w:type="paragraph" w:customStyle="1" w:styleId="03C0FE6CE1154D23BFDAAA71536346A7">
+    <w:name w:val="03C0FE6CE1154D23BFDAAA71536346A7"/>
+  </w:style>
+  <w:style w:type="character" w:customStyle="1" w:styleId="Titre1Car">
+    <w:name w:val="Titre 1 Car"/>
+    <w:basedOn w:val="Policepardfaut"/>
+    <w:link w:val="Titre1"/>
+    <w:uiPriority w:val="1"/>
+    <w:rPr>
+      <w:rFonts w:asciiTheme="majorHAnsi" w:eastAsiaTheme="minorHAnsi" w:hAnsiTheme="majorHAnsi"/>
+      <w:smallCaps/>
+      <w:color w:val="17365D" w:themeColor="text2" w:themeShade="BF"/>
+      <w:spacing w:val="5"/>
+      <w:sz w:val="32"/>
+      <w:szCs w:val="32"/>
+    </w:rPr>
+  </w:style>
+  <w:style w:type="character" w:customStyle="1" w:styleId="Titre2Car">
+    <w:name w:val="Titre 2 Car"/>
+    <w:basedOn w:val="Policepardfaut"/>
+    <w:link w:val="Titre2"/>
+    <w:uiPriority w:val="9"/>
+    <w:rPr>
+      <w:rFonts w:asciiTheme="majorHAnsi" w:eastAsiaTheme="minorHAnsi" w:hAnsiTheme="majorHAnsi"/>
+      <w:color w:val="17365D" w:themeColor="text2" w:themeShade="BF"/>
       <w:sz w:val="28"/>
       <w:szCs w:val="28"/>
     </w:rPr>
@@ -7678,7 +8912,7 @@
 </file>
 
 <file path=word/glossary/webSettings.xml><?xml version="1.0" encoding="utf-8"?>
-<w:webSettings xmlns:mc="http://schemas.openxmlformats.org/markup-compatibility/2006" xmlns:r="http://schemas.openxmlformats.org/officeDocument/2006/relationships" xmlns:w="http://schemas.openxmlformats.org/wordprocessingml/2006/main" xmlns:w14="http://schemas.microsoft.com/office/word/2010/wordml" xmlns:w15="http://schemas.microsoft.com/office/word/2012/wordml" mc:Ignorable="w14 w15">
+<w:webSettings xmlns:mc="http://schemas.openxmlformats.org/markup-compatibility/2006" xmlns:r="http://schemas.openxmlformats.org/officeDocument/2006/relationships" xmlns:w="http://schemas.openxmlformats.org/wordprocessingml/2006/main" xmlns:w14="http://schemas.microsoft.com/office/word/2010/wordml" mc:Ignorable="w14">
   <w:optimizeForBrowser/>
   <w:allowPNG/>
 </w:webSettings>

</xml_diff>